<commit_message>
Relatório Word com primeiro ponto
Vou trabalhar agora o ppt
</commit_message>
<xml_diff>
--- a/checkpoint3/G01A - Checkpoint 3.docx
+++ b/checkpoint3/G01A - Checkpoint 3.docx
@@ -1,10 +1,10 @@
 
 <file path=word/document.xml><?xml version="1.0" encoding="utf-8"?>
-<w:document xmlns:wpc="http://schemas.microsoft.com/office/word/2010/wordprocessingCanvas" xmlns:mo="http://schemas.microsoft.com/office/mac/office/2008/main" xmlns:mc="http://schemas.openxmlformats.org/markup-compatibility/2006" xmlns:mv="urn:schemas-microsoft-com:mac:vml" xmlns:o="urn:schemas-microsoft-com:office:office" xmlns:r="http://schemas.openxmlformats.org/officeDocument/2006/relationships" xmlns:m="http://schemas.openxmlformats.org/officeDocument/2006/math" xmlns:v="urn:schemas-microsoft-com:vml" xmlns:wp14="http://schemas.microsoft.com/office/word/2010/wordprocessingDrawing" xmlns:wp="http://schemas.openxmlformats.org/drawingml/2006/wordprocessingDrawing" xmlns:w10="urn:schemas-microsoft-com:office:word" xmlns:w="http://schemas.openxmlformats.org/wordprocessingml/2006/main" xmlns:w14="http://schemas.microsoft.com/office/word/2010/wordml" xmlns:wpg="http://schemas.microsoft.com/office/word/2010/wordprocessingGroup" xmlns:wpi="http://schemas.microsoft.com/office/word/2010/wordprocessingInk" xmlns:wne="http://schemas.microsoft.com/office/word/2006/wordml" xmlns:wps="http://schemas.microsoft.com/office/word/2010/wordprocessingShape" mc:Ignorable="w14 wp14">
+<w:document xmlns:wpc="http://schemas.microsoft.com/office/word/2010/wordprocessingCanvas" xmlns:mc="http://schemas.openxmlformats.org/markup-compatibility/2006" xmlns:o="urn:schemas-microsoft-com:office:office" xmlns:r="http://schemas.openxmlformats.org/officeDocument/2006/relationships" xmlns:m="http://schemas.openxmlformats.org/officeDocument/2006/math" xmlns:v="urn:schemas-microsoft-com:vml" xmlns:wp14="http://schemas.microsoft.com/office/word/2010/wordprocessingDrawing" xmlns:wp="http://schemas.openxmlformats.org/drawingml/2006/wordprocessingDrawing" xmlns:w10="urn:schemas-microsoft-com:office:word" xmlns:w="http://schemas.openxmlformats.org/wordprocessingml/2006/main" xmlns:w14="http://schemas.microsoft.com/office/word/2010/wordml" xmlns:wpg="http://schemas.microsoft.com/office/word/2010/wordprocessingGroup" xmlns:wpi="http://schemas.microsoft.com/office/word/2010/wordprocessingInk" xmlns:wne="http://schemas.microsoft.com/office/word/2006/wordml" xmlns:wps="http://schemas.microsoft.com/office/word/2010/wordprocessingShape" mc:Ignorable="w14 wp14">
   <w:body>
     <w:p>
       <w:pPr>
-        <w:pStyle w:val="Heading1"/>
+        <w:pStyle w:val="Cabealho1"/>
         <w:jc w:val="center"/>
         <w:rPr>
           <w:rFonts w:ascii="Arial" w:eastAsia="DejaVu Sans Condensed" w:hAnsi="Arial"/>
@@ -27,7 +27,7 @@
     </w:p>
     <w:p>
       <w:pPr>
-        <w:pStyle w:val="Heading1"/>
+        <w:pStyle w:val="Cabealho1"/>
         <w:spacing w:before="0"/>
         <w:jc w:val="center"/>
         <w:rPr>
@@ -96,35 +96,17 @@
     </w:p>
     <w:p>
       <w:pPr>
-        <w:spacing w:after="0"/>
         <w:jc w:val="center"/>
         <w:rPr>
-          <w:rFonts w:ascii="Calibri" w:eastAsia="DejaVu Sans Condensed" w:hAnsi="Calibri"/>
-          <w:lang w:val="en-GB"/>
-        </w:rPr>
-      </w:pPr>
-      <w:r>
-        <w:rPr>
-          <w:rFonts w:ascii="Calibri" w:eastAsia="DejaVu Sans Condensed" w:hAnsi="Calibri"/>
-          <w:highlight w:val="yellow"/>
-          <w:lang w:val="en-GB"/>
-        </w:rPr>
-        <w:t>G(X) - (A/T)</w:t>
-      </w:r>
-    </w:p>
-    <w:p>
-      <w:pPr>
-        <w:jc w:val="center"/>
-        <w:rPr>
-          <w:lang w:val="en-GB"/>
-        </w:rPr>
-      </w:pPr>
-      <w:r>
-        <w:rPr>
-          <w:rFonts w:ascii="Calibri" w:eastAsia="DejaVu Sans Condensed" w:hAnsi="Calibri"/>
-          <w:lang w:val="en-GB"/>
-        </w:rPr>
-        <w:t>Ex.: G01-A</w:t>
+          <w:lang w:val="en-GB"/>
+        </w:rPr>
+      </w:pPr>
+      <w:r>
+        <w:rPr>
+          <w:rFonts w:ascii="Calibri" w:eastAsia="DejaVu Sans Condensed" w:hAnsi="Calibri"/>
+          <w:lang w:val="en-GB"/>
+        </w:rPr>
+        <w:t>G01-A</w:t>
       </w:r>
     </w:p>
     <w:p>
@@ -168,24 +150,39 @@
         <w:jc w:val="both"/>
         <w:rPr>
           <w:rFonts w:ascii="Calibri" w:eastAsia="DejaVu Sans Condensed" w:hAnsi="Calibri"/>
-          <w:lang w:val="en-GB"/>
-        </w:rPr>
-      </w:pPr>
-      <w:r>
-        <w:rPr>
-          <w:rFonts w:ascii="Calibri" w:eastAsia="DejaVu Sans Condensed" w:hAnsi="Calibri"/>
-          <w:highlight w:val="yellow"/>
-          <w:lang w:val="en-GB"/>
-        </w:rPr>
-        <w:t>Description of the visual encoding you have selected for each data type</w:t>
-      </w:r>
-      <w:r>
-        <w:rPr>
-          <w:rFonts w:ascii="Calibri" w:eastAsia="DejaVu Sans Condensed" w:hAnsi="Calibri"/>
-          <w:highlight w:val="yellow"/>
-          <w:lang w:val="en-GB"/>
-        </w:rPr>
-        <w:t>.</w:t>
+          <w:sz w:val="22"/>
+          <w:szCs w:val="22"/>
+          <w:lang w:val="en-GB"/>
+        </w:rPr>
+      </w:pPr>
+      <w:bookmarkStart w:id="0" w:name="_GoBack"/>
+      <w:bookmarkEnd w:id="0"/>
+      <w:r>
+        <w:rPr>
+          <w:rFonts w:ascii="Calibri" w:eastAsia="DejaVu Sans Condensed" w:hAnsi="Calibri"/>
+          <w:sz w:val="22"/>
+          <w:szCs w:val="22"/>
+          <w:lang w:val="en-GB"/>
+        </w:rPr>
+        <w:t>For our visualizations, we opted for several visual encoding, depending on the nature of the purposes</w:t>
+      </w:r>
+      <w:r>
+        <w:rPr>
+          <w:rFonts w:ascii="Calibri" w:eastAsia="DejaVu Sans Condensed" w:hAnsi="Calibri"/>
+          <w:sz w:val="22"/>
+          <w:szCs w:val="22"/>
+          <w:lang w:val="en-GB"/>
+        </w:rPr>
+        <w:t xml:space="preserve"> we were looking for.</w:t>
+      </w:r>
+      <w:r>
+        <w:rPr>
+          <w:rFonts w:ascii="Calibri" w:eastAsia="DejaVu Sans Condensed" w:hAnsi="Calibri"/>
+          <w:sz w:val="22"/>
+          <w:szCs w:val="22"/>
+          <w:lang w:val="en-GB"/>
+        </w:rPr>
+        <w:t xml:space="preserve"> We divided them in 3 forms:</w:t>
       </w:r>
     </w:p>
     <w:p>
@@ -196,9 +193,147 @@
         <w:jc w:val="both"/>
         <w:rPr>
           <w:rFonts w:ascii="Calibri" w:eastAsia="DejaVu Sans Condensed" w:hAnsi="Calibri"/>
-          <w:lang w:val="en-GB"/>
-        </w:rPr>
-      </w:pPr>
+          <w:sz w:val="22"/>
+          <w:szCs w:val="22"/>
+          <w:lang w:val="en-GB"/>
+        </w:rPr>
+      </w:pPr>
+      <w:r>
+        <w:rPr>
+          <w:rFonts w:ascii="Calibri" w:eastAsia="DejaVu Sans Condensed" w:hAnsi="Calibri"/>
+          <w:sz w:val="22"/>
+          <w:szCs w:val="22"/>
+          <w:lang w:val="en-GB"/>
+        </w:rPr>
+        <w:t>First - To represent rakings</w:t>
+      </w:r>
+      <w:r>
+        <w:rPr>
+          <w:rFonts w:ascii="Calibri" w:eastAsia="DejaVu Sans Condensed" w:hAnsi="Calibri"/>
+          <w:sz w:val="22"/>
+          <w:szCs w:val="22"/>
+          <w:lang w:val="en-GB"/>
+        </w:rPr>
+        <w:t xml:space="preserve">, we used length, </w:t>
+      </w:r>
+      <w:r>
+        <w:rPr>
+          <w:rFonts w:ascii="Calibri" w:eastAsia="DejaVu Sans Condensed" w:hAnsi="Calibri"/>
+          <w:sz w:val="22"/>
+          <w:szCs w:val="22"/>
+          <w:lang w:val="en-GB"/>
+        </w:rPr>
+        <w:t>colour</w:t>
+      </w:r>
+      <w:r>
+        <w:rPr>
+          <w:rFonts w:ascii="Calibri" w:eastAsia="DejaVu Sans Condensed" w:hAnsi="Calibri"/>
+          <w:sz w:val="22"/>
+          <w:szCs w:val="22"/>
+          <w:lang w:val="en-GB"/>
+        </w:rPr>
+        <w:t xml:space="preserve"> and text labels. Length to represent the dimension of the winning rank, </w:t>
+      </w:r>
+      <w:r>
+        <w:rPr>
+          <w:rFonts w:ascii="Calibri" w:eastAsia="DejaVu Sans Condensed" w:hAnsi="Calibri"/>
+          <w:sz w:val="22"/>
+          <w:szCs w:val="22"/>
+          <w:lang w:val="en-GB"/>
+        </w:rPr>
+        <w:t>colour</w:t>
+      </w:r>
+      <w:r>
+        <w:rPr>
+          <w:rFonts w:ascii="Calibri" w:eastAsia="DejaVu Sans Condensed" w:hAnsi="Calibri"/>
+          <w:sz w:val="22"/>
+          <w:szCs w:val="22"/>
+          <w:lang w:val="en-GB"/>
+        </w:rPr>
+        <w:t xml:space="preserve"> for the medal our quantity of medals in cause and text labels earlier of the length, to know the country, and afterword, to know the amount of medals.</w:t>
+      </w:r>
+    </w:p>
+    <w:p>
+      <w:pPr>
+        <w:widowControl w:val="0"/>
+        <w:suppressAutoHyphens/>
+        <w:spacing w:after="120"/>
+        <w:jc w:val="both"/>
+        <w:rPr>
+          <w:rFonts w:ascii="Calibri" w:eastAsia="DejaVu Sans Condensed" w:hAnsi="Calibri"/>
+          <w:sz w:val="22"/>
+          <w:szCs w:val="22"/>
+          <w:lang w:val="en-GB"/>
+        </w:rPr>
+      </w:pPr>
+      <w:r>
+        <w:rPr>
+          <w:rFonts w:ascii="Calibri" w:eastAsia="DejaVu Sans Condensed" w:hAnsi="Calibri"/>
+          <w:sz w:val="22"/>
+          <w:szCs w:val="22"/>
+          <w:lang w:val="en-GB"/>
+        </w:rPr>
+        <w:t xml:space="preserve">Second - </w:t>
+      </w:r>
+      <w:r>
+        <w:rPr>
+          <w:rFonts w:ascii="Calibri" w:eastAsia="DejaVu Sans Condensed" w:hAnsi="Calibri"/>
+          <w:sz w:val="22"/>
+          <w:szCs w:val="22"/>
+          <w:lang w:val="en-GB"/>
+        </w:rPr>
+        <w:t>To represent the country’s amount of medals/population/coefficient, or even their identification, in a world map, we chose to use size/areas encoding symbols to symbolize the dimension of the medals/population/coefficient the country has, and inside of them, the amount of medals or population or even coefficient of a country</w:t>
+      </w:r>
+      <w:r>
+        <w:rPr>
+          <w:rFonts w:ascii="Calibri" w:eastAsia="DejaVu Sans Condensed" w:hAnsi="Calibri"/>
+          <w:sz w:val="22"/>
+          <w:szCs w:val="22"/>
+          <w:lang w:val="en-GB"/>
+        </w:rPr>
+        <w:t xml:space="preserve"> represented by a simple text label</w:t>
+      </w:r>
+      <w:r>
+        <w:rPr>
+          <w:rFonts w:ascii="Calibri" w:eastAsia="DejaVu Sans Condensed" w:hAnsi="Calibri"/>
+          <w:sz w:val="22"/>
+          <w:szCs w:val="22"/>
+          <w:lang w:val="en-GB"/>
+        </w:rPr>
+        <w:t>.</w:t>
+      </w:r>
+    </w:p>
+    <w:p>
+      <w:pPr>
+        <w:widowControl w:val="0"/>
+        <w:suppressAutoHyphens/>
+        <w:spacing w:after="120"/>
+        <w:jc w:val="both"/>
+        <w:rPr>
+          <w:rFonts w:ascii="Calibri" w:eastAsia="DejaVu Sans Condensed" w:hAnsi="Calibri"/>
+          <w:sz w:val="22"/>
+          <w:szCs w:val="22"/>
+          <w:lang w:val="en-GB"/>
+        </w:rPr>
+      </w:pPr>
+      <w:r>
+        <w:rPr>
+          <w:rFonts w:ascii="Calibri" w:eastAsia="DejaVu Sans Condensed" w:hAnsi="Calibri"/>
+          <w:sz w:val="22"/>
+          <w:szCs w:val="22"/>
+          <w:lang w:val="en-GB"/>
+        </w:rPr>
+        <w:t xml:space="preserve">Third – To know the differences between countries, we represented in the map, the countries in quest with two different colours in the area/size encoding and with different pattern textures, so it would be better distinguished. The ranks would still have the text labels to represent the amount off differences, but they wouldn’t have the countries name, because it had already been shown has a subtitle in the top. The length in this case would have the </w:t>
+      </w:r>
+      <w:r>
+        <w:rPr>
+          <w:rFonts w:ascii="Calibri" w:eastAsia="DejaVu Sans Condensed" w:hAnsi="Calibri"/>
+          <w:sz w:val="22"/>
+          <w:szCs w:val="22"/>
+          <w:lang w:val="en-GB"/>
+        </w:rPr>
+        <w:t>pattern texture of the corresponding country.</w:t>
+      </w:r>
     </w:p>
     <w:p>
       <w:pPr>
@@ -264,7 +399,7 @@
     </w:p>
     <w:p>
       <w:pPr>
-        <w:pStyle w:val="ListParagraph"/>
+        <w:pStyle w:val="PargrafodaLista"/>
         <w:widowControl w:val="0"/>
         <w:numPr>
           <w:ilvl w:val="0"/>
@@ -287,12 +422,10 @@
         </w:rPr>
         <w:t xml:space="preserve">The idiom(s) you have selected and respective sketches </w:t>
       </w:r>
-      <w:bookmarkStart w:id="0" w:name="_GoBack"/>
-      <w:bookmarkEnd w:id="0"/>
     </w:p>
     <w:p>
       <w:pPr>
-        <w:pStyle w:val="ListParagraph"/>
+        <w:pStyle w:val="PargrafodaLista"/>
         <w:widowControl w:val="0"/>
         <w:numPr>
           <w:ilvl w:val="0"/>
@@ -357,7 +490,7 @@
 </file>
 
 <file path=word/numbering.xml><?xml version="1.0" encoding="utf-8"?>
-<w:numbering xmlns:wpc="http://schemas.microsoft.com/office/word/2010/wordprocessingCanvas" xmlns:mo="http://schemas.microsoft.com/office/mac/office/2008/main" xmlns:mc="http://schemas.openxmlformats.org/markup-compatibility/2006" xmlns:mv="urn:schemas-microsoft-com:mac:vml" xmlns:o="urn:schemas-microsoft-com:office:office" xmlns:r="http://schemas.openxmlformats.org/officeDocument/2006/relationships" xmlns:m="http://schemas.openxmlformats.org/officeDocument/2006/math" xmlns:v="urn:schemas-microsoft-com:vml" xmlns:wp14="http://schemas.microsoft.com/office/word/2010/wordprocessingDrawing" xmlns:wp="http://schemas.openxmlformats.org/drawingml/2006/wordprocessingDrawing" xmlns:w10="urn:schemas-microsoft-com:office:word" xmlns:w="http://schemas.openxmlformats.org/wordprocessingml/2006/main" xmlns:w14="http://schemas.microsoft.com/office/word/2010/wordml" xmlns:wpg="http://schemas.microsoft.com/office/word/2010/wordprocessingGroup" xmlns:wpi="http://schemas.microsoft.com/office/word/2010/wordprocessingInk" xmlns:wne="http://schemas.microsoft.com/office/word/2006/wordml" xmlns:wps="http://schemas.microsoft.com/office/word/2010/wordprocessingShape" mc:Ignorable="w14 wp14">
+<w:numbering xmlns:wpc="http://schemas.microsoft.com/office/word/2010/wordprocessingCanvas" xmlns:mc="http://schemas.openxmlformats.org/markup-compatibility/2006" xmlns:o="urn:schemas-microsoft-com:office:office" xmlns:r="http://schemas.openxmlformats.org/officeDocument/2006/relationships" xmlns:m="http://schemas.openxmlformats.org/officeDocument/2006/math" xmlns:v="urn:schemas-microsoft-com:vml" xmlns:wp14="http://schemas.microsoft.com/office/word/2010/wordprocessingDrawing" xmlns:wp="http://schemas.openxmlformats.org/drawingml/2006/wordprocessingDrawing" xmlns:w10="urn:schemas-microsoft-com:office:word" xmlns:w="http://schemas.openxmlformats.org/wordprocessingml/2006/main" xmlns:w14="http://schemas.microsoft.com/office/word/2010/wordml" xmlns:wpg="http://schemas.microsoft.com/office/word/2010/wordprocessingGroup" xmlns:wpi="http://schemas.microsoft.com/office/word/2010/wordprocessingInk" xmlns:wne="http://schemas.microsoft.com/office/word/2006/wordml" xmlns:wps="http://schemas.microsoft.com/office/word/2010/wordprocessingShape" mc:Ignorable="w14 wp14">
   <w:abstractNum w:abstractNumId="0">
     <w:nsid w:val="FFFFFF1D"/>
     <w:multiLevelType w:val="multilevel"/>
@@ -1579,7 +1712,7 @@
     </w:rPrDefault>
     <w:pPrDefault/>
   </w:docDefaults>
-  <w:latentStyles w:defLockedState="0" w:defUIPriority="0" w:defSemiHidden="1" w:defUnhideWhenUsed="1" w:defQFormat="0" w:count="276">
+  <w:latentStyles w:defLockedState="0" w:defUIPriority="0" w:defSemiHidden="1" w:defUnhideWhenUsed="1" w:defQFormat="0" w:count="267">
     <w:lsdException w:name="Normal" w:semiHidden="0" w:unhideWhenUsed="0" w:qFormat="1"/>
     <w:lsdException w:name="heading 1" w:semiHidden="0" w:unhideWhenUsed="0" w:qFormat="1"/>
     <w:lsdException w:name="heading 2" w:semiHidden="0" w:unhideWhenUsed="0" w:qFormat="1"/>
@@ -1603,15 +1736,6 @@
     <w:lsdException w:name="Strong" w:semiHidden="0" w:unhideWhenUsed="0" w:qFormat="1"/>
     <w:lsdException w:name="Emphasis" w:semiHidden="0" w:unhideWhenUsed="0" w:qFormat="1"/>
     <w:lsdException w:name="Table Grid" w:semiHidden="0" w:unhideWhenUsed="0"/>
-    <w:lsdException w:name="Note Level 1" w:semiHidden="0" w:unhideWhenUsed="0"/>
-    <w:lsdException w:name="Note Level 2" w:semiHidden="0" w:unhideWhenUsed="0"/>
-    <w:lsdException w:name="Note Level 3" w:semiHidden="0" w:unhideWhenUsed="0"/>
-    <w:lsdException w:name="Note Level 4" w:semiHidden="0" w:unhideWhenUsed="0"/>
-    <w:lsdException w:name="Note Level 5" w:semiHidden="0" w:unhideWhenUsed="0"/>
-    <w:lsdException w:name="Note Level 6" w:semiHidden="0" w:unhideWhenUsed="0"/>
-    <w:lsdException w:name="Note Level 7" w:semiHidden="0" w:unhideWhenUsed="0"/>
-    <w:lsdException w:name="Note Level 8" w:semiHidden="0" w:unhideWhenUsed="0"/>
-    <w:lsdException w:name="Note Level 9" w:semiHidden="0" w:unhideWhenUsed="0"/>
     <w:lsdException w:name="Placeholder Text" w:semiHidden="0" w:unhideWhenUsed="0"/>
     <w:lsdException w:name="No Spacing" w:semiHidden="0" w:unhideWhenUsed="0"/>
     <w:lsdException w:name="Light Shading" w:semiHidden="0" w:unhideWhenUsed="0"/>
@@ -1734,11 +1858,11 @@
       <w:szCs w:val="24"/>
     </w:rPr>
   </w:style>
-  <w:style w:type="paragraph" w:styleId="Heading1">
+  <w:style w:type="paragraph" w:styleId="Cabealho1">
     <w:name w:val="heading 1"/>
     <w:basedOn w:val="Normal"/>
     <w:next w:val="Normal"/>
-    <w:link w:val="Heading1Char"/>
+    <w:link w:val="Cabealho1Carcter"/>
     <w:qFormat/>
     <w:rsid w:val="00F053A3"/>
     <w:pPr>
@@ -1756,11 +1880,11 @@
       <w:szCs w:val="32"/>
     </w:rPr>
   </w:style>
-  <w:style w:type="paragraph" w:styleId="Heading2">
+  <w:style w:type="paragraph" w:styleId="Cabealho2">
     <w:name w:val="heading 2"/>
     <w:basedOn w:val="Normal"/>
     <w:next w:val="Normal"/>
-    <w:link w:val="Heading2Char"/>
+    <w:link w:val="Cabealho2Carcter"/>
     <w:qFormat/>
     <w:rsid w:val="00F053A3"/>
     <w:pPr>
@@ -1778,13 +1902,13 @@
       <w:szCs w:val="26"/>
     </w:rPr>
   </w:style>
-  <w:style w:type="character" w:default="1" w:styleId="DefaultParagraphFont">
+  <w:style w:type="character" w:default="1" w:styleId="Tipodeletrapredefinidodopargrafo">
     <w:name w:val="Default Paragraph Font"/>
     <w:uiPriority w:val="1"/>
     <w:semiHidden/>
     <w:unhideWhenUsed/>
   </w:style>
-  <w:style w:type="table" w:default="1" w:styleId="TableNormal">
+  <w:style w:type="table" w:default="1" w:styleId="Tabelanormal">
     <w:name w:val="Normal Table"/>
     <w:uiPriority w:val="99"/>
     <w:semiHidden/>
@@ -1799,15 +1923,15 @@
       </w:tblCellMar>
     </w:tblPr>
   </w:style>
-  <w:style w:type="numbering" w:default="1" w:styleId="NoList">
+  <w:style w:type="numbering" w:default="1" w:styleId="Semlista">
     <w:name w:val="No List"/>
     <w:uiPriority w:val="99"/>
     <w:semiHidden/>
     <w:unhideWhenUsed/>
   </w:style>
-  <w:style w:type="character" w:customStyle="1" w:styleId="Heading2Char">
-    <w:name w:val="Heading 2 Char"/>
-    <w:link w:val="Heading2"/>
+  <w:style w:type="character" w:customStyle="1" w:styleId="Cabealho2Carcter">
+    <w:name w:val="Cabeçalho 2 Carácter"/>
+    <w:link w:val="Cabealho2"/>
     <w:rsid w:val="00F053A3"/>
     <w:rPr>
       <w:rFonts w:ascii="Calibri" w:eastAsia="Times New Roman" w:hAnsi="Calibri" w:cs="Times New Roman"/>
@@ -1818,9 +1942,9 @@
       <w:szCs w:val="26"/>
     </w:rPr>
   </w:style>
-  <w:style w:type="character" w:customStyle="1" w:styleId="Heading1Char">
-    <w:name w:val="Heading 1 Char"/>
-    <w:link w:val="Heading1"/>
+  <w:style w:type="character" w:customStyle="1" w:styleId="Cabealho1Carcter">
+    <w:name w:val="Cabeçalho 1 Carácter"/>
+    <w:link w:val="Cabealho1"/>
     <w:rsid w:val="00F053A3"/>
     <w:rPr>
       <w:rFonts w:ascii="Calibri" w:eastAsia="Times New Roman" w:hAnsi="Calibri" w:cs="Times New Roman"/>
@@ -1831,10 +1955,10 @@
       <w:szCs w:val="32"/>
     </w:rPr>
   </w:style>
-  <w:style w:type="paragraph" w:styleId="BalloonText">
+  <w:style w:type="paragraph" w:styleId="Textodebalo">
     <w:name w:val="Balloon Text"/>
     <w:basedOn w:val="Normal"/>
-    <w:link w:val="BalloonTextChar"/>
+    <w:link w:val="TextodebaloCarcter"/>
     <w:rsid w:val="00BA2C6B"/>
     <w:pPr>
       <w:spacing w:after="0"/>
@@ -1845,9 +1969,9 @@
       <w:szCs w:val="18"/>
     </w:rPr>
   </w:style>
-  <w:style w:type="character" w:customStyle="1" w:styleId="BalloonTextChar">
-    <w:name w:val="Balloon Text Char"/>
-    <w:link w:val="BalloonText"/>
+  <w:style w:type="character" w:customStyle="1" w:styleId="TextodebaloCarcter">
+    <w:name w:val="Texto de balão Carácter"/>
+    <w:link w:val="Textodebalo"/>
     <w:rsid w:val="00BA2C6B"/>
     <w:rPr>
       <w:rFonts w:ascii="Lucida Grande" w:hAnsi="Lucida Grande"/>
@@ -1855,9 +1979,9 @@
       <w:szCs w:val="18"/>
     </w:rPr>
   </w:style>
-  <w:style w:type="character" w:styleId="Hyperlink">
+  <w:style w:type="character" w:styleId="Hiperligao">
     <w:name w:val="Hyperlink"/>
-    <w:basedOn w:val="DefaultParagraphFont"/>
+    <w:basedOn w:val="Tipodeletrapredefinidodopargrafo"/>
     <w:uiPriority w:val="99"/>
     <w:rsid w:val="00AC633D"/>
     <w:rPr>
@@ -1865,7 +1989,7 @@
       <w:u w:val="single"/>
     </w:rPr>
   </w:style>
-  <w:style w:type="paragraph" w:styleId="ListParagraph">
+  <w:style w:type="paragraph" w:styleId="PargrafodaLista">
     <w:name w:val="List Paragraph"/>
     <w:basedOn w:val="Normal"/>
     <w:rsid w:val="00F32780"/>
@@ -1878,7 +2002,7 @@
 </file>
 
 <file path=word/stylesWithEffects.xml><?xml version="1.0" encoding="utf-8"?>
-<w:styles xmlns:wpc="http://schemas.microsoft.com/office/word/2010/wordprocessingCanvas" xmlns:mo="http://schemas.microsoft.com/office/mac/office/2008/main" xmlns:mc="http://schemas.openxmlformats.org/markup-compatibility/2006" xmlns:mv="urn:schemas-microsoft-com:mac:vml" xmlns:o="urn:schemas-microsoft-com:office:office" xmlns:r="http://schemas.openxmlformats.org/officeDocument/2006/relationships" xmlns:m="http://schemas.openxmlformats.org/officeDocument/2006/math" xmlns:v="urn:schemas-microsoft-com:vml" xmlns:wp14="http://schemas.microsoft.com/office/word/2010/wordprocessingDrawing" xmlns:wp="http://schemas.openxmlformats.org/drawingml/2006/wordprocessingDrawing" xmlns:w10="urn:schemas-microsoft-com:office:word" xmlns:w="http://schemas.openxmlformats.org/wordprocessingml/2006/main" xmlns:w14="http://schemas.microsoft.com/office/word/2010/wordml" xmlns:wpg="http://schemas.microsoft.com/office/word/2010/wordprocessingGroup" xmlns:wpi="http://schemas.microsoft.com/office/word/2010/wordprocessingInk" xmlns:wne="http://schemas.microsoft.com/office/word/2006/wordml" xmlns:wps="http://schemas.microsoft.com/office/word/2010/wordprocessingShape" mc:Ignorable="w14 wp14">
+<w:styles xmlns:wpc="http://schemas.microsoft.com/office/word/2010/wordprocessingCanvas" xmlns:mc="http://schemas.openxmlformats.org/markup-compatibility/2006" xmlns:o="urn:schemas-microsoft-com:office:office" xmlns:r="http://schemas.openxmlformats.org/officeDocument/2006/relationships" xmlns:m="http://schemas.openxmlformats.org/officeDocument/2006/math" xmlns:v="urn:schemas-microsoft-com:vml" xmlns:wp14="http://schemas.microsoft.com/office/word/2010/wordprocessingDrawing" xmlns:wp="http://schemas.openxmlformats.org/drawingml/2006/wordprocessingDrawing" xmlns:w10="urn:schemas-microsoft-com:office:word" xmlns:w="http://schemas.openxmlformats.org/wordprocessingml/2006/main" xmlns:w14="http://schemas.microsoft.com/office/word/2010/wordml" xmlns:wpg="http://schemas.microsoft.com/office/word/2010/wordprocessingGroup" xmlns:wpi="http://schemas.microsoft.com/office/word/2010/wordprocessingInk" xmlns:wne="http://schemas.microsoft.com/office/word/2006/wordml" xmlns:wps="http://schemas.microsoft.com/office/word/2010/wordprocessingShape" mc:Ignorable="w14 wp14">
   <w:docDefaults>
     <w:rPrDefault>
       <w:rPr>
@@ -1888,7 +2012,7 @@
     </w:rPrDefault>
     <w:pPrDefault/>
   </w:docDefaults>
-  <w:latentStyles w:defLockedState="0" w:defUIPriority="0" w:defSemiHidden="1" w:defUnhideWhenUsed="1" w:defQFormat="0" w:count="276">
+  <w:latentStyles w:defLockedState="0" w:defUIPriority="0" w:defSemiHidden="1" w:defUnhideWhenUsed="1" w:defQFormat="0" w:count="267">
     <w:lsdException w:name="Normal" w:semiHidden="0" w:unhideWhenUsed="0" w:qFormat="1"/>
     <w:lsdException w:name="heading 1" w:semiHidden="0" w:unhideWhenUsed="0" w:qFormat="1"/>
     <w:lsdException w:name="heading 2" w:semiHidden="0" w:unhideWhenUsed="0" w:qFormat="1"/>
@@ -1912,15 +2036,6 @@
     <w:lsdException w:name="Strong" w:semiHidden="0" w:unhideWhenUsed="0" w:qFormat="1"/>
     <w:lsdException w:name="Emphasis" w:semiHidden="0" w:unhideWhenUsed="0" w:qFormat="1"/>
     <w:lsdException w:name="Table Grid" w:semiHidden="0" w:unhideWhenUsed="0"/>
-    <w:lsdException w:name="Note Level 1" w:semiHidden="0" w:unhideWhenUsed="0"/>
-    <w:lsdException w:name="Note Level 2" w:semiHidden="0" w:unhideWhenUsed="0"/>
-    <w:lsdException w:name="Note Level 3" w:semiHidden="0" w:unhideWhenUsed="0"/>
-    <w:lsdException w:name="Note Level 4" w:semiHidden="0" w:unhideWhenUsed="0"/>
-    <w:lsdException w:name="Note Level 5" w:semiHidden="0" w:unhideWhenUsed="0"/>
-    <w:lsdException w:name="Note Level 6" w:semiHidden="0" w:unhideWhenUsed="0"/>
-    <w:lsdException w:name="Note Level 7" w:semiHidden="0" w:unhideWhenUsed="0"/>
-    <w:lsdException w:name="Note Level 8" w:semiHidden="0" w:unhideWhenUsed="0"/>
-    <w:lsdException w:name="Note Level 9" w:semiHidden="0" w:unhideWhenUsed="0"/>
     <w:lsdException w:name="Placeholder Text" w:semiHidden="0" w:unhideWhenUsed="0"/>
     <w:lsdException w:name="No Spacing" w:semiHidden="0" w:unhideWhenUsed="0"/>
     <w:lsdException w:name="Light Shading" w:semiHidden="0" w:unhideWhenUsed="0"/>
@@ -2043,11 +2158,11 @@
       <w:szCs w:val="24"/>
     </w:rPr>
   </w:style>
-  <w:style w:type="paragraph" w:styleId="Heading1">
+  <w:style w:type="paragraph" w:styleId="Cabealho1">
     <w:name w:val="heading 1"/>
     <w:basedOn w:val="Normal"/>
     <w:next w:val="Normal"/>
-    <w:link w:val="Heading1Char"/>
+    <w:link w:val="Cabealho1Carcter"/>
     <w:qFormat/>
     <w:rsid w:val="00F053A3"/>
     <w:pPr>
@@ -2065,11 +2180,11 @@
       <w:szCs w:val="32"/>
     </w:rPr>
   </w:style>
-  <w:style w:type="paragraph" w:styleId="Heading2">
+  <w:style w:type="paragraph" w:styleId="Cabealho2">
     <w:name w:val="heading 2"/>
     <w:basedOn w:val="Normal"/>
     <w:next w:val="Normal"/>
-    <w:link w:val="Heading2Char"/>
+    <w:link w:val="Cabealho2Carcter"/>
     <w:qFormat/>
     <w:rsid w:val="00F053A3"/>
     <w:pPr>
@@ -2087,13 +2202,13 @@
       <w:szCs w:val="26"/>
     </w:rPr>
   </w:style>
-  <w:style w:type="character" w:default="1" w:styleId="DefaultParagraphFont">
+  <w:style w:type="character" w:default="1" w:styleId="Tipodeletrapredefinidodopargrafo">
     <w:name w:val="Default Paragraph Font"/>
     <w:uiPriority w:val="1"/>
     <w:semiHidden/>
     <w:unhideWhenUsed/>
   </w:style>
-  <w:style w:type="table" w:default="1" w:styleId="TableNormal">
+  <w:style w:type="table" w:default="1" w:styleId="Tabelanormal">
     <w:name w:val="Normal Table"/>
     <w:uiPriority w:val="99"/>
     <w:semiHidden/>
@@ -2108,15 +2223,15 @@
       </w:tblCellMar>
     </w:tblPr>
   </w:style>
-  <w:style w:type="numbering" w:default="1" w:styleId="NoList">
+  <w:style w:type="numbering" w:default="1" w:styleId="Semlista">
     <w:name w:val="No List"/>
     <w:uiPriority w:val="99"/>
     <w:semiHidden/>
     <w:unhideWhenUsed/>
   </w:style>
-  <w:style w:type="character" w:customStyle="1" w:styleId="Heading2Char">
-    <w:name w:val="Heading 2 Char"/>
-    <w:link w:val="Heading2"/>
+  <w:style w:type="character" w:customStyle="1" w:styleId="Cabealho2Carcter">
+    <w:name w:val="Cabeçalho 2 Carácter"/>
+    <w:link w:val="Cabealho2"/>
     <w:rsid w:val="00F053A3"/>
     <w:rPr>
       <w:rFonts w:ascii="Calibri" w:eastAsia="Times New Roman" w:hAnsi="Calibri" w:cs="Times New Roman"/>
@@ -2127,9 +2242,9 @@
       <w:szCs w:val="26"/>
     </w:rPr>
   </w:style>
-  <w:style w:type="character" w:customStyle="1" w:styleId="Heading1Char">
-    <w:name w:val="Heading 1 Char"/>
-    <w:link w:val="Heading1"/>
+  <w:style w:type="character" w:customStyle="1" w:styleId="Cabealho1Carcter">
+    <w:name w:val="Cabeçalho 1 Carácter"/>
+    <w:link w:val="Cabealho1"/>
     <w:rsid w:val="00F053A3"/>
     <w:rPr>
       <w:rFonts w:ascii="Calibri" w:eastAsia="Times New Roman" w:hAnsi="Calibri" w:cs="Times New Roman"/>
@@ -2140,10 +2255,10 @@
       <w:szCs w:val="32"/>
     </w:rPr>
   </w:style>
-  <w:style w:type="paragraph" w:styleId="BalloonText">
+  <w:style w:type="paragraph" w:styleId="Textodebalo">
     <w:name w:val="Balloon Text"/>
     <w:basedOn w:val="Normal"/>
-    <w:link w:val="BalloonTextChar"/>
+    <w:link w:val="TextodebaloCarcter"/>
     <w:rsid w:val="00BA2C6B"/>
     <w:pPr>
       <w:spacing w:after="0"/>
@@ -2154,9 +2269,9 @@
       <w:szCs w:val="18"/>
     </w:rPr>
   </w:style>
-  <w:style w:type="character" w:customStyle="1" w:styleId="BalloonTextChar">
-    <w:name w:val="Balloon Text Char"/>
-    <w:link w:val="BalloonText"/>
+  <w:style w:type="character" w:customStyle="1" w:styleId="TextodebaloCarcter">
+    <w:name w:val="Texto de balão Carácter"/>
+    <w:link w:val="Textodebalo"/>
     <w:rsid w:val="00BA2C6B"/>
     <w:rPr>
       <w:rFonts w:ascii="Lucida Grande" w:hAnsi="Lucida Grande"/>
@@ -2164,9 +2279,9 @@
       <w:szCs w:val="18"/>
     </w:rPr>
   </w:style>
-  <w:style w:type="character" w:styleId="Hyperlink">
+  <w:style w:type="character" w:styleId="Hiperligao">
     <w:name w:val="Hyperlink"/>
-    <w:basedOn w:val="DefaultParagraphFont"/>
+    <w:basedOn w:val="Tipodeletrapredefinidodopargrafo"/>
     <w:uiPriority w:val="99"/>
     <w:rsid w:val="00AC633D"/>
     <w:rPr>
@@ -2174,7 +2289,7 @@
       <w:u w:val="single"/>
     </w:rPr>
   </w:style>
-  <w:style w:type="paragraph" w:styleId="ListParagraph">
+  <w:style w:type="paragraph" w:styleId="PargrafodaLista">
     <w:name w:val="List Paragraph"/>
     <w:basedOn w:val="Normal"/>
     <w:rsid w:val="00F32780"/>

</xml_diff>

<commit_message>
doc + pdf 3 + imagens corrigidas
</commit_message>
<xml_diff>
--- a/checkpoint3/G01A - Checkpoint 3.docx
+++ b/checkpoint3/G01A - Checkpoint 3.docx
@@ -1,6 +1,6 @@
 
 <file path=word/document.xml><?xml version="1.0" encoding="utf-8"?>
-<w:document xmlns:wpc="http://schemas.microsoft.com/office/word/2010/wordprocessingCanvas" xmlns:mc="http://schemas.openxmlformats.org/markup-compatibility/2006" xmlns:o="urn:schemas-microsoft-com:office:office" xmlns:r="http://schemas.openxmlformats.org/officeDocument/2006/relationships" xmlns:m="http://schemas.openxmlformats.org/officeDocument/2006/math" xmlns:v="urn:schemas-microsoft-com:vml" xmlns:wp14="http://schemas.microsoft.com/office/word/2010/wordprocessingDrawing" xmlns:wp="http://schemas.openxmlformats.org/drawingml/2006/wordprocessingDrawing" xmlns:w10="urn:schemas-microsoft-com:office:word" xmlns:w="http://schemas.openxmlformats.org/wordprocessingml/2006/main" xmlns:w14="http://schemas.microsoft.com/office/word/2010/wordml" xmlns:wpg="http://schemas.microsoft.com/office/word/2010/wordprocessingGroup" xmlns:wpi="http://schemas.microsoft.com/office/word/2010/wordprocessingInk" xmlns:wne="http://schemas.microsoft.com/office/word/2006/wordml" xmlns:wps="http://schemas.microsoft.com/office/word/2010/wordprocessingShape" mc:Ignorable="w14 wp14">
+<w:document xmlns:wpc="http://schemas.microsoft.com/office/word/2010/wordprocessingCanvas" xmlns:mc="http://schemas.openxmlformats.org/markup-compatibility/2006" xmlns:o="urn:schemas-microsoft-com:office:office" xmlns:r="http://schemas.openxmlformats.org/officeDocument/2006/relationships" xmlns:m="http://schemas.openxmlformats.org/officeDocument/2006/math" xmlns:v="urn:schemas-microsoft-com:vml" xmlns:wp14="http://schemas.microsoft.com/office/word/2010/wordprocessingDrawing" xmlns:wp="http://schemas.openxmlformats.org/drawingml/2006/wordprocessingDrawing" xmlns:w10="urn:schemas-microsoft-com:office:word" xmlns:w="http://schemas.openxmlformats.org/wordprocessingml/2006/main" xmlns:w14="http://schemas.microsoft.com/office/word/2010/wordml" xmlns:w15="http://schemas.microsoft.com/office/word/2012/wordml" xmlns:wpg="http://schemas.microsoft.com/office/word/2010/wordprocessingGroup" xmlns:wpi="http://schemas.microsoft.com/office/word/2010/wordprocessingInk" xmlns:wne="http://schemas.microsoft.com/office/word/2006/wordml" xmlns:wps="http://schemas.microsoft.com/office/word/2010/wordprocessingShape" mc:Ignorable="w14 w15 wp14">
   <w:body>
     <w:p>
       <w:pPr>
@@ -284,25 +284,7 @@
           <w:szCs w:val="22"/>
           <w:lang w:val="en-GB"/>
         </w:rPr>
-        <w:t xml:space="preserve">of each country or </w:t>
-      </w:r>
-      <w:r>
-        <w:rPr>
-          <w:rFonts w:ascii="Calibri" w:eastAsia="DejaVu Sans Condensed" w:hAnsi="Calibri"/>
-          <w:sz w:val="22"/>
-          <w:szCs w:val="22"/>
-          <w:lang w:val="en-GB"/>
-        </w:rPr>
-        <w:t>coefficient (medals/population)</w:t>
-      </w:r>
-      <w:r>
-        <w:rPr>
-          <w:rFonts w:ascii="Calibri" w:eastAsia="DejaVu Sans Condensed" w:hAnsi="Calibri"/>
-          <w:sz w:val="22"/>
-          <w:szCs w:val="22"/>
-          <w:lang w:val="en-GB"/>
-        </w:rPr>
-        <w:t xml:space="preserve"> in a ranking, </w:t>
+        <w:t xml:space="preserve">of each country or coefficient (medals/population) in a ranking, </w:t>
       </w:r>
       <w:r>
         <w:rPr>
@@ -506,29 +488,6 @@
           <w:lang w:val="en-GB"/>
         </w:rPr>
         <w:t xml:space="preserve"> This allows us to navigate through the countries more easily.</w:t>
-      </w:r>
-    </w:p>
-    <w:p>
-      <w:pPr>
-        <w:widowControl w:val="0"/>
-        <w:suppressAutoHyphens/>
-        <w:spacing w:after="120"/>
-        <w:jc w:val="both"/>
-        <w:rPr>
-          <w:rFonts w:ascii="Calibri" w:eastAsia="DejaVu Sans Condensed" w:hAnsi="Calibri"/>
-          <w:sz w:val="22"/>
-          <w:szCs w:val="22"/>
-          <w:lang w:val="en-GB"/>
-        </w:rPr>
-      </w:pPr>
-      <w:r>
-        <w:rPr>
-          <w:rFonts w:ascii="Calibri" w:eastAsia="DejaVu Sans Condensed" w:hAnsi="Calibri"/>
-          <w:sz w:val="22"/>
-          <w:szCs w:val="22"/>
-          <w:lang w:val="en-GB"/>
-        </w:rPr>
-        <w:t>Additionally, to represent the year, which will affect the visualisations, we will use a timeline, and to more easily select countries for focus, we intend to have a search bar.</w:t>
       </w:r>
     </w:p>
     <w:p>
@@ -545,6 +504,77 @@
           <w:lang w:val="en-GB"/>
         </w:rPr>
       </w:pPr>
+      <w:r>
+        <w:rPr>
+          <w:rFonts w:ascii="Calibri" w:eastAsia="DejaVu Sans Condensed" w:hAnsi="Calibri" w:cs="DejaVu Sans Condensed"/>
+          <w:b/>
+          <w:bCs/>
+          <w:noProof/>
+          <w:lang w:val="pt-PT" w:eastAsia="pt-PT"/>
+        </w:rPr>
+        <w:drawing>
+          <wp:anchor distT="0" distB="0" distL="114300" distR="114300" simplePos="0" relativeHeight="251600896" behindDoc="0" locked="0" layoutInCell="1" allowOverlap="1" wp14:anchorId="7336735B" wp14:editId="6E0FCF50">
+            <wp:simplePos x="0" y="0"/>
+            <wp:positionH relativeFrom="column">
+              <wp:posOffset>3975735</wp:posOffset>
+            </wp:positionH>
+            <wp:positionV relativeFrom="page">
+              <wp:posOffset>3914775</wp:posOffset>
+            </wp:positionV>
+            <wp:extent cx="2139950" cy="2990850"/>
+            <wp:effectExtent l="0" t="0" r="0" b="0"/>
+            <wp:wrapSquare wrapText="bothSides"/>
+            <wp:docPr id="1" name="Picture 1" descr="C:\Users\Miguel\Documents\GitHub\V_I_2015_1\checkpoint3\imagens\tab1 options.png"/>
+            <wp:cNvGraphicFramePr>
+              <a:graphicFrameLocks xmlns:a="http://schemas.openxmlformats.org/drawingml/2006/main" noChangeAspect="1"/>
+            </wp:cNvGraphicFramePr>
+            <a:graphic xmlns:a="http://schemas.openxmlformats.org/drawingml/2006/main">
+              <a:graphicData uri="http://schemas.openxmlformats.org/drawingml/2006/picture">
+                <pic:pic xmlns:pic="http://schemas.openxmlformats.org/drawingml/2006/picture">
+                  <pic:nvPicPr>
+                    <pic:cNvPr id="0" name="Picture 1" descr="C:\Users\Miguel\Documents\GitHub\V_I_2015_1\checkpoint3\imagens\tab1 options.png"/>
+                    <pic:cNvPicPr>
+                      <a:picLocks noChangeAspect="1" noChangeArrowheads="1"/>
+                    </pic:cNvPicPr>
+                  </pic:nvPicPr>
+                  <pic:blipFill>
+                    <a:blip r:embed="rId5">
+                      <a:extLst>
+                        <a:ext uri="{28A0092B-C50C-407E-A947-70E740481C1C}">
+                          <a14:useLocalDpi xmlns:a14="http://schemas.microsoft.com/office/drawing/2010/main" val="0"/>
+                        </a:ext>
+                      </a:extLst>
+                    </a:blip>
+                    <a:srcRect/>
+                    <a:stretch>
+                      <a:fillRect/>
+                    </a:stretch>
+                  </pic:blipFill>
+                  <pic:spPr bwMode="auto">
+                    <a:xfrm>
+                      <a:off x="0" y="0"/>
+                      <a:ext cx="2139950" cy="2990850"/>
+                    </a:xfrm>
+                    <a:prstGeom prst="rect">
+                      <a:avLst/>
+                    </a:prstGeom>
+                    <a:noFill/>
+                    <a:ln>
+                      <a:noFill/>
+                    </a:ln>
+                  </pic:spPr>
+                </pic:pic>
+              </a:graphicData>
+            </a:graphic>
+            <wp14:sizeRelH relativeFrom="margin">
+              <wp14:pctWidth>0</wp14:pctWidth>
+            </wp14:sizeRelH>
+            <wp14:sizeRelV relativeFrom="margin">
+              <wp14:pctHeight>0</wp14:pctHeight>
+            </wp14:sizeRelV>
+          </wp:anchor>
+        </w:drawing>
+      </w:r>
       <w:r>
         <w:rPr>
           <w:rFonts w:ascii="Calibri" w:eastAsia="DejaVu Sans Condensed" w:hAnsi="Calibri" w:cs="DejaVu Sans Condensed"/>
@@ -664,7 +694,16 @@
           <w:szCs w:val="22"/>
           <w:lang w:val="en-GB"/>
         </w:rPr>
-        <w:t>The countries selected for comparison will also have different colours .</w:t>
+        <w:t>The countries selected for comparison wi</w:t>
+      </w:r>
+      <w:r>
+        <w:rPr>
+          <w:rFonts w:ascii="Calibri" w:eastAsia="DejaVu Sans Condensed" w:hAnsi="Calibri"/>
+          <w:sz w:val="22"/>
+          <w:szCs w:val="22"/>
+          <w:lang w:val="en-GB"/>
+        </w:rPr>
+        <w:t xml:space="preserve">ll also have different colours. </w:t>
       </w:r>
       <w:r>
         <w:rPr>
@@ -692,6 +731,15 @@
           <w:lang w:val="en-GB"/>
         </w:rPr>
         <w:t>colour-blindness.</w:t>
+      </w:r>
+      <w:r>
+        <w:rPr>
+          <w:rFonts w:ascii="Calibri" w:eastAsia="DejaVu Sans Condensed" w:hAnsi="Calibri"/>
+          <w:sz w:val="22"/>
+          <w:szCs w:val="22"/>
+          <w:lang w:val="en-GB"/>
+        </w:rPr>
+        <w:t xml:space="preserve"> We can also search for a country using the search bar.</w:t>
       </w:r>
     </w:p>
     <w:p>
@@ -712,6 +760,8 @@
           <w:rFonts w:ascii="Calibri" w:eastAsia="DejaVu Sans Condensed" w:hAnsi="Calibri" w:cs="DejaVu Sans Condensed"/>
           <w:b/>
           <w:bCs/>
+          <w:sz w:val="22"/>
+          <w:szCs w:val="22"/>
           <w:lang w:val="en-GB"/>
         </w:rPr>
       </w:pPr>
@@ -767,16 +817,97 @@
           <w:szCs w:val="22"/>
           <w:lang w:val="en-GB"/>
         </w:rPr>
-        <w:t>The medal and sports will be chosen in a drop-down menu, also giving the chance of showing information for all the medals or sports at once. The time variable is represented with the timeline, where we drag a slider for the year, with an extra option to represent information for all the years</w:t>
-      </w:r>
-      <w:r>
-        <w:rPr>
-          <w:rFonts w:ascii="Calibri" w:eastAsia="DejaVu Sans Condensed" w:hAnsi="Calibri"/>
-          <w:sz w:val="22"/>
-          <w:szCs w:val="22"/>
-          <w:lang w:val="en-GB"/>
-        </w:rPr>
-        <w:t>.</w:t>
+        <w:t>The medal and sports will be chosen in a drop-down menu</w:t>
+      </w:r>
+      <w:r>
+        <w:rPr>
+          <w:rFonts w:ascii="Calibri" w:eastAsia="DejaVu Sans Condensed" w:hAnsi="Calibri"/>
+          <w:sz w:val="22"/>
+          <w:szCs w:val="22"/>
+          <w:lang w:val="en-GB"/>
+        </w:rPr>
+        <w:t xml:space="preserve"> (</w:t>
+      </w:r>
+      <w:r>
+        <w:rPr>
+          <w:rFonts w:ascii="Calibri" w:eastAsia="DejaVu Sans Condensed" w:hAnsi="Calibri"/>
+          <w:sz w:val="22"/>
+          <w:szCs w:val="22"/>
+          <w:lang w:val="en-GB"/>
+        </w:rPr>
+        <w:t xml:space="preserve">top </w:t>
+      </w:r>
+      <w:r>
+        <w:rPr>
+          <w:rFonts w:ascii="Calibri" w:eastAsia="DejaVu Sans Condensed" w:hAnsi="Calibri"/>
+          <w:sz w:val="22"/>
+          <w:szCs w:val="22"/>
+          <w:lang w:val="en-GB"/>
+        </w:rPr>
+        <w:t>right</w:t>
+      </w:r>
+      <w:r>
+        <w:rPr>
+          <w:rFonts w:ascii="Calibri" w:eastAsia="DejaVu Sans Condensed" w:hAnsi="Calibri"/>
+          <w:sz w:val="22"/>
+          <w:szCs w:val="22"/>
+          <w:lang w:val="en-GB"/>
+        </w:rPr>
+        <w:t xml:space="preserve"> picture</w:t>
+      </w:r>
+      <w:r>
+        <w:rPr>
+          <w:rFonts w:ascii="Calibri" w:eastAsia="DejaVu Sans Condensed" w:hAnsi="Calibri"/>
+          <w:sz w:val="22"/>
+          <w:szCs w:val="22"/>
+          <w:lang w:val="en-GB"/>
+        </w:rPr>
+        <w:t xml:space="preserve"> in page 1</w:t>
+      </w:r>
+      <w:r>
+        <w:rPr>
+          <w:rFonts w:ascii="Calibri" w:eastAsia="DejaVu Sans Condensed" w:hAnsi="Calibri"/>
+          <w:sz w:val="22"/>
+          <w:szCs w:val="22"/>
+          <w:lang w:val="en-GB"/>
+        </w:rPr>
+        <w:t>)</w:t>
+      </w:r>
+      <w:r>
+        <w:rPr>
+          <w:rFonts w:ascii="Calibri" w:eastAsia="DejaVu Sans Condensed" w:hAnsi="Calibri"/>
+          <w:sz w:val="22"/>
+          <w:szCs w:val="22"/>
+          <w:lang w:val="en-GB"/>
+        </w:rPr>
+        <w:t xml:space="preserve">, also giving the chance of showing </w:t>
+      </w:r>
+      <w:r>
+        <w:rPr>
+          <w:rFonts w:ascii="Calibri" w:eastAsia="DejaVu Sans Condensed" w:hAnsi="Calibri"/>
+          <w:sz w:val="22"/>
+          <w:szCs w:val="22"/>
+          <w:lang w:val="en-GB"/>
+        </w:rPr>
+        <w:t xml:space="preserve">information for all the medals or sports at once. The time variable is represented with </w:t>
+      </w:r>
+      <w:r>
+        <w:rPr>
+          <w:rFonts w:ascii="Calibri" w:eastAsia="DejaVu Sans Condensed" w:hAnsi="Calibri"/>
+          <w:sz w:val="22"/>
+          <w:szCs w:val="22"/>
+          <w:lang w:val="en-GB"/>
+        </w:rPr>
+        <w:t xml:space="preserve">a </w:t>
+      </w:r>
+      <w:r>
+        <w:rPr>
+          <w:rFonts w:ascii="Calibri" w:eastAsia="DejaVu Sans Condensed" w:hAnsi="Calibri"/>
+          <w:sz w:val="22"/>
+          <w:szCs w:val="22"/>
+          <w:lang w:val="en-GB"/>
+        </w:rPr>
+        <w:t>timeline, where we drag a slider for the year, with an extra option to represent information for all the years.</w:t>
       </w:r>
     </w:p>
     <w:p>
@@ -797,17 +928,1013 @@
           <w:rFonts w:ascii="Calibri" w:eastAsia="DejaVu Sans Condensed" w:hAnsi="Calibri" w:cs="DejaVu Sans Condensed"/>
           <w:b/>
           <w:bCs/>
-          <w:lang w:val="en-GB"/>
-        </w:rPr>
-      </w:pPr>
-      <w:r>
-        <w:rPr>
-          <w:rFonts w:ascii="Calibri" w:eastAsia="DejaVu Sans Condensed" w:hAnsi="Calibri"/>
-          <w:sz w:val="22"/>
-          <w:szCs w:val="22"/>
-          <w:lang w:val="en-GB"/>
-        </w:rPr>
-        <w:t>write the questions, how each picture answers the question, mention what the “mouse clicks” on the pictures mean</w:t>
+          <w:sz w:val="22"/>
+          <w:szCs w:val="22"/>
+          <w:lang w:val="en-GB"/>
+        </w:rPr>
+      </w:pPr>
+      <w:r>
+        <w:rPr>
+          <w:rFonts w:ascii="Calibri" w:eastAsia="DejaVu Sans Condensed" w:hAnsi="Calibri" w:cs="DejaVu Sans Condensed"/>
+          <w:b/>
+          <w:bCs/>
+          <w:noProof/>
+          <w:sz w:val="22"/>
+          <w:szCs w:val="22"/>
+          <w:lang w:val="pt-PT" w:eastAsia="pt-PT"/>
+        </w:rPr>
+        <w:drawing>
+          <wp:anchor distT="0" distB="0" distL="114300" distR="114300" simplePos="0" relativeHeight="251609088" behindDoc="0" locked="0" layoutInCell="1" allowOverlap="1" wp14:anchorId="24F91040" wp14:editId="6D5D315F">
+            <wp:simplePos x="0" y="0"/>
+            <wp:positionH relativeFrom="column">
+              <wp:posOffset>4013835</wp:posOffset>
+            </wp:positionH>
+            <wp:positionV relativeFrom="page">
+              <wp:posOffset>7000875</wp:posOffset>
+            </wp:positionV>
+            <wp:extent cx="2106295" cy="2942590"/>
+            <wp:effectExtent l="0" t="0" r="8255" b="0"/>
+            <wp:wrapSquare wrapText="bothSides"/>
+            <wp:docPr id="2" name="Picture 2" descr="C:\Users\Miguel\Documents\GitHub\V_I_2015_1\checkpoint3\imagens\pergunta1 tab1.png"/>
+            <wp:cNvGraphicFramePr>
+              <a:graphicFrameLocks xmlns:a="http://schemas.openxmlformats.org/drawingml/2006/main" noChangeAspect="1"/>
+            </wp:cNvGraphicFramePr>
+            <a:graphic xmlns:a="http://schemas.openxmlformats.org/drawingml/2006/main">
+              <a:graphicData uri="http://schemas.openxmlformats.org/drawingml/2006/picture">
+                <pic:pic xmlns:pic="http://schemas.openxmlformats.org/drawingml/2006/picture">
+                  <pic:nvPicPr>
+                    <pic:cNvPr id="0" name="Picture 2" descr="C:\Users\Miguel\Documents\GitHub\V_I_2015_1\checkpoint3\imagens\pergunta1 tab1.png"/>
+                    <pic:cNvPicPr>
+                      <a:picLocks noChangeAspect="1" noChangeArrowheads="1"/>
+                    </pic:cNvPicPr>
+                  </pic:nvPicPr>
+                  <pic:blipFill>
+                    <a:blip r:embed="rId6">
+                      <a:extLst>
+                        <a:ext uri="{28A0092B-C50C-407E-A947-70E740481C1C}">
+                          <a14:useLocalDpi xmlns:a14="http://schemas.microsoft.com/office/drawing/2010/main" val="0"/>
+                        </a:ext>
+                      </a:extLst>
+                    </a:blip>
+                    <a:srcRect/>
+                    <a:stretch>
+                      <a:fillRect/>
+                    </a:stretch>
+                  </pic:blipFill>
+                  <pic:spPr bwMode="auto">
+                    <a:xfrm>
+                      <a:off x="0" y="0"/>
+                      <a:ext cx="2106295" cy="2942590"/>
+                    </a:xfrm>
+                    <a:prstGeom prst="rect">
+                      <a:avLst/>
+                    </a:prstGeom>
+                    <a:noFill/>
+                    <a:ln>
+                      <a:noFill/>
+                    </a:ln>
+                  </pic:spPr>
+                </pic:pic>
+              </a:graphicData>
+            </a:graphic>
+            <wp14:sizeRelH relativeFrom="margin">
+              <wp14:pctWidth>0</wp14:pctWidth>
+            </wp14:sizeRelH>
+            <wp14:sizeRelV relativeFrom="margin">
+              <wp14:pctHeight>0</wp14:pctHeight>
+            </wp14:sizeRelV>
+          </wp:anchor>
+        </w:drawing>
+      </w:r>
+      <w:r>
+        <w:rPr>
+          <w:rFonts w:ascii="Calibri" w:eastAsia="DejaVu Sans Condensed" w:hAnsi="Calibri" w:cs="DejaVu Sans Condensed"/>
+          <w:bCs/>
+          <w:sz w:val="22"/>
+          <w:szCs w:val="22"/>
+          <w:lang w:val="en-GB"/>
+        </w:rPr>
+        <w:t xml:space="preserve">The first tab </w:t>
+      </w:r>
+      <w:r>
+        <w:rPr>
+          <w:rFonts w:ascii="Calibri" w:eastAsia="DejaVu Sans Condensed" w:hAnsi="Calibri" w:cs="DejaVu Sans Condensed"/>
+          <w:bCs/>
+          <w:sz w:val="22"/>
+          <w:szCs w:val="22"/>
+          <w:lang w:val="en-GB"/>
+        </w:rPr>
+        <w:t xml:space="preserve">(Standings) </w:t>
+      </w:r>
+      <w:r>
+        <w:rPr>
+          <w:rFonts w:ascii="Calibri" w:eastAsia="DejaVu Sans Condensed" w:hAnsi="Calibri" w:cs="DejaVu Sans Condensed"/>
+          <w:bCs/>
+          <w:sz w:val="22"/>
+          <w:szCs w:val="22"/>
+          <w:lang w:val="en-GB"/>
+        </w:rPr>
+        <w:t>shows us the standings of each country</w:t>
+      </w:r>
+      <w:r>
+        <w:rPr>
+          <w:rFonts w:ascii="Calibri" w:eastAsia="DejaVu Sans Condensed" w:hAnsi="Calibri" w:cs="DejaVu Sans Condensed"/>
+          <w:bCs/>
+          <w:sz w:val="22"/>
+          <w:szCs w:val="22"/>
+          <w:lang w:val="en-GB"/>
+        </w:rPr>
+        <w:t xml:space="preserve"> concerning the amount of medals it scored in a certain year (or total) and for a sport (or all of them).</w:t>
+      </w:r>
+    </w:p>
+    <w:p>
+      <w:pPr>
+        <w:keepNext/>
+        <w:widowControl w:val="0"/>
+        <w:numPr>
+          <w:ilvl w:val="3"/>
+          <w:numId w:val="1"/>
+        </w:numPr>
+        <w:tabs>
+          <w:tab w:val="left" w:pos="0"/>
+        </w:tabs>
+        <w:suppressAutoHyphens/>
+        <w:spacing w:before="240" w:after="120"/>
+        <w:outlineLvl w:val="3"/>
+        <w:rPr>
+          <w:rFonts w:asciiTheme="majorHAnsi" w:eastAsia="DejaVu Sans Condensed" w:hAnsiTheme="majorHAnsi" w:cs="DejaVu Sans Condensed"/>
+          <w:b/>
+          <w:bCs/>
+          <w:sz w:val="22"/>
+          <w:szCs w:val="22"/>
+          <w:lang w:val="en-GB"/>
+        </w:rPr>
+      </w:pPr>
+      <w:r>
+        <w:rPr>
+          <w:rFonts w:asciiTheme="majorHAnsi" w:hAnsiTheme="majorHAnsi"/>
+          <w:sz w:val="22"/>
+          <w:szCs w:val="22"/>
+        </w:rPr>
+        <w:t>1 – What countries had the most gold medalists in the first games, in 1896?</w:t>
+      </w:r>
+      <w:r>
+        <w:rPr>
+          <w:rFonts w:asciiTheme="majorHAnsi" w:hAnsiTheme="majorHAnsi"/>
+          <w:sz w:val="22"/>
+          <w:szCs w:val="22"/>
+        </w:rPr>
+        <w:t xml:space="preserve"> </w:t>
+      </w:r>
+      <w:r>
+        <w:rPr>
+          <w:rFonts w:asciiTheme="majorHAnsi" w:hAnsiTheme="majorHAnsi"/>
+          <w:sz w:val="22"/>
+          <w:szCs w:val="22"/>
+        </w:rPr>
+        <w:t>In the first tab, s</w:t>
+      </w:r>
+      <w:r>
+        <w:rPr>
+          <w:rFonts w:asciiTheme="majorHAnsi" w:hAnsiTheme="majorHAnsi"/>
+          <w:sz w:val="22"/>
+          <w:szCs w:val="22"/>
+        </w:rPr>
+        <w:t xml:space="preserve">electing only the Gold medal, All for sports, and the year 1896 will give us a ranked list of the countries sorted by medals, and we can see it was Greece who scored the most </w:t>
+      </w:r>
+      <w:r>
+        <w:rPr>
+          <w:rFonts w:asciiTheme="majorHAnsi" w:hAnsiTheme="majorHAnsi"/>
+          <w:sz w:val="22"/>
+          <w:szCs w:val="22"/>
+        </w:rPr>
+        <w:t>gold medals that year (bottom right picture</w:t>
+      </w:r>
+      <w:r>
+        <w:rPr>
+          <w:rFonts w:asciiTheme="majorHAnsi" w:hAnsiTheme="majorHAnsi"/>
+          <w:sz w:val="22"/>
+          <w:szCs w:val="22"/>
+        </w:rPr>
+        <w:t xml:space="preserve"> in page 1</w:t>
+      </w:r>
+      <w:r>
+        <w:rPr>
+          <w:rFonts w:asciiTheme="majorHAnsi" w:hAnsiTheme="majorHAnsi"/>
+          <w:sz w:val="22"/>
+          <w:szCs w:val="22"/>
+        </w:rPr>
+        <w:t>).</w:t>
+      </w:r>
+    </w:p>
+    <w:p>
+      <w:pPr>
+        <w:pStyle w:val="Default"/>
+        <w:rPr>
+          <w:sz w:val="22"/>
+          <w:szCs w:val="22"/>
+          <w:lang w:val="en-US"/>
+        </w:rPr>
+      </w:pPr>
+      <w:r>
+        <w:rPr>
+          <w:rFonts w:asciiTheme="majorHAnsi" w:hAnsiTheme="majorHAnsi"/>
+          <w:sz w:val="22"/>
+          <w:szCs w:val="22"/>
+          <w:lang w:val="en-US"/>
+        </w:rPr>
+        <w:t>2</w:t>
+      </w:r>
+      <w:r>
+        <w:rPr>
+          <w:rFonts w:asciiTheme="majorHAnsi" w:hAnsiTheme="majorHAnsi"/>
+          <w:sz w:val="22"/>
+          <w:szCs w:val="22"/>
+          <w:lang w:val="en-US"/>
+        </w:rPr>
+        <w:t xml:space="preserve"> </w:t>
+      </w:r>
+      <w:r>
+        <w:rPr>
+          <w:rFonts w:asciiTheme="majorHAnsi" w:hAnsiTheme="majorHAnsi"/>
+          <w:sz w:val="22"/>
+          <w:szCs w:val="22"/>
+          <w:lang w:val="en-US"/>
+        </w:rPr>
+        <w:t>–</w:t>
+      </w:r>
+      <w:r>
+        <w:rPr>
+          <w:rFonts w:asciiTheme="majorHAnsi" w:hAnsiTheme="majorHAnsi"/>
+          <w:sz w:val="22"/>
+          <w:szCs w:val="22"/>
+          <w:lang w:val="en-US"/>
+        </w:rPr>
+        <w:t xml:space="preserve"> </w:t>
+      </w:r>
+      <w:r>
+        <w:rPr>
+          <w:sz w:val="22"/>
+          <w:szCs w:val="22"/>
+          <w:lang w:val="en-US"/>
+        </w:rPr>
+        <w:t xml:space="preserve">What </w:t>
+      </w:r>
+      <w:r>
+        <w:rPr>
+          <w:sz w:val="22"/>
+          <w:szCs w:val="22"/>
+          <w:lang w:val="en-US"/>
+        </w:rPr>
+        <w:t xml:space="preserve">country has the most medalists in Judo? </w:t>
+      </w:r>
+      <w:r>
+        <w:rPr>
+          <w:sz w:val="22"/>
+          <w:szCs w:val="22"/>
+          <w:lang w:val="en-US"/>
+        </w:rPr>
+        <w:t xml:space="preserve">Using the first tab, we can select </w:t>
+      </w:r>
+      <w:proofErr w:type="gramStart"/>
+      <w:r>
+        <w:rPr>
+          <w:sz w:val="22"/>
+          <w:szCs w:val="22"/>
+          <w:lang w:val="en-US"/>
+        </w:rPr>
+        <w:t>All</w:t>
+      </w:r>
+      <w:proofErr w:type="gramEnd"/>
+      <w:r>
+        <w:rPr>
+          <w:sz w:val="22"/>
+          <w:szCs w:val="22"/>
+          <w:lang w:val="en-US"/>
+        </w:rPr>
+        <w:t xml:space="preserve"> the medals, the sport Judo and choose to see the results for all time. Then we can see that Japan is at the top of the results, with the most medal</w:t>
+      </w:r>
+      <w:r>
+        <w:rPr>
+          <w:sz w:val="22"/>
+          <w:szCs w:val="22"/>
+          <w:lang w:val="en-US"/>
+        </w:rPr>
+        <w:t>s (top left</w:t>
+      </w:r>
+      <w:r>
+        <w:rPr>
+          <w:sz w:val="22"/>
+          <w:szCs w:val="22"/>
+          <w:lang w:val="en-US"/>
+        </w:rPr>
+        <w:t xml:space="preserve"> picture in page 2).</w:t>
+      </w:r>
+    </w:p>
+    <w:p>
+      <w:pPr>
+        <w:pStyle w:val="Default"/>
+        <w:rPr>
+          <w:sz w:val="22"/>
+          <w:szCs w:val="22"/>
+          <w:lang w:val="en-US"/>
+        </w:rPr>
+      </w:pPr>
+    </w:p>
+    <w:p>
+      <w:pPr>
+        <w:pStyle w:val="Default"/>
+        <w:rPr>
+          <w:sz w:val="22"/>
+          <w:szCs w:val="22"/>
+          <w:lang w:val="en-US"/>
+        </w:rPr>
+      </w:pPr>
+      <w:r>
+        <w:rPr>
+          <w:sz w:val="22"/>
+          <w:szCs w:val="22"/>
+          <w:lang w:val="en-US"/>
+        </w:rPr>
+        <w:t xml:space="preserve">3 – </w:t>
+      </w:r>
+      <w:r>
+        <w:rPr>
+          <w:sz w:val="22"/>
+          <w:szCs w:val="22"/>
+          <w:lang w:val="en-US"/>
+        </w:rPr>
+        <w:t>What are the standings of the USSR in 1964?</w:t>
+      </w:r>
+      <w:r>
+        <w:rPr>
+          <w:sz w:val="22"/>
+          <w:szCs w:val="22"/>
+          <w:lang w:val="en-US"/>
+        </w:rPr>
+        <w:t xml:space="preserve"> Selecting the Bronze, Silver or Gold medal and the year 1964 will show us the countries</w:t>
+      </w:r>
+      <w:r>
+        <w:rPr>
+          <w:sz w:val="22"/>
+          <w:szCs w:val="22"/>
+          <w:lang w:val="en-US"/>
+        </w:rPr>
+        <w:t xml:space="preserve"> with the most medals. We can search for USSR in the </w:t>
+      </w:r>
+      <w:r>
+        <w:rPr>
+          <w:noProof/>
+          <w:sz w:val="22"/>
+          <w:szCs w:val="22"/>
+          <w:lang w:eastAsia="pt-PT"/>
+        </w:rPr>
+        <w:lastRenderedPageBreak/>
+        <w:drawing>
+          <wp:anchor distT="0" distB="0" distL="114300" distR="114300" simplePos="0" relativeHeight="251649024" behindDoc="0" locked="0" layoutInCell="1" allowOverlap="1" wp14:anchorId="7E78632B" wp14:editId="5C392D25">
+            <wp:simplePos x="0" y="0"/>
+            <wp:positionH relativeFrom="column">
+              <wp:posOffset>4098925</wp:posOffset>
+            </wp:positionH>
+            <wp:positionV relativeFrom="page">
+              <wp:posOffset>352425</wp:posOffset>
+            </wp:positionV>
+            <wp:extent cx="2019300" cy="2820670"/>
+            <wp:effectExtent l="0" t="0" r="0" b="0"/>
+            <wp:wrapSquare wrapText="bothSides"/>
+            <wp:docPr id="4" name="Picture 4" descr="C:\Users\Miguel\AppData\Local\Microsoft\Windows\INetCache\Content.Word\pergunta3 tab1.png"/>
+            <wp:cNvGraphicFramePr>
+              <a:graphicFrameLocks xmlns:a="http://schemas.openxmlformats.org/drawingml/2006/main" noChangeAspect="1"/>
+            </wp:cNvGraphicFramePr>
+            <a:graphic xmlns:a="http://schemas.openxmlformats.org/drawingml/2006/main">
+              <a:graphicData uri="http://schemas.openxmlformats.org/drawingml/2006/picture">
+                <pic:pic xmlns:pic="http://schemas.openxmlformats.org/drawingml/2006/picture">
+                  <pic:nvPicPr>
+                    <pic:cNvPr id="0" name="Picture 24" descr="C:\Users\Miguel\AppData\Local\Microsoft\Windows\INetCache\Content.Word\pergunta3 tab1.png"/>
+                    <pic:cNvPicPr>
+                      <a:picLocks noChangeAspect="1" noChangeArrowheads="1"/>
+                    </pic:cNvPicPr>
+                  </pic:nvPicPr>
+                  <pic:blipFill>
+                    <a:blip r:embed="rId7">
+                      <a:extLst>
+                        <a:ext uri="{28A0092B-C50C-407E-A947-70E740481C1C}">
+                          <a14:useLocalDpi xmlns:a14="http://schemas.microsoft.com/office/drawing/2010/main" val="0"/>
+                        </a:ext>
+                      </a:extLst>
+                    </a:blip>
+                    <a:srcRect/>
+                    <a:stretch>
+                      <a:fillRect/>
+                    </a:stretch>
+                  </pic:blipFill>
+                  <pic:spPr bwMode="auto">
+                    <a:xfrm>
+                      <a:off x="0" y="0"/>
+                      <a:ext cx="2019300" cy="2820670"/>
+                    </a:xfrm>
+                    <a:prstGeom prst="rect">
+                      <a:avLst/>
+                    </a:prstGeom>
+                    <a:noFill/>
+                    <a:ln>
+                      <a:noFill/>
+                    </a:ln>
+                  </pic:spPr>
+                </pic:pic>
+              </a:graphicData>
+            </a:graphic>
+            <wp14:sizeRelH relativeFrom="margin">
+              <wp14:pctWidth>0</wp14:pctWidth>
+            </wp14:sizeRelH>
+            <wp14:sizeRelV relativeFrom="margin">
+              <wp14:pctHeight>0</wp14:pctHeight>
+            </wp14:sizeRelV>
+          </wp:anchor>
+        </w:drawing>
+      </w:r>
+      <w:r>
+        <w:rPr>
+          <w:rFonts w:eastAsia="DejaVu Sans Condensed" w:cs="DejaVu Sans Condensed"/>
+          <w:b/>
+          <w:bCs/>
+          <w:noProof/>
+          <w:lang w:eastAsia="pt-PT"/>
+        </w:rPr>
+        <w:drawing>
+          <wp:anchor distT="0" distB="0" distL="114300" distR="114300" simplePos="0" relativeHeight="251673600" behindDoc="0" locked="0" layoutInCell="1" allowOverlap="1" wp14:anchorId="2BF771D2" wp14:editId="3B969052">
+            <wp:simplePos x="0" y="0"/>
+            <wp:positionH relativeFrom="column">
+              <wp:posOffset>3810</wp:posOffset>
+            </wp:positionH>
+            <wp:positionV relativeFrom="page">
+              <wp:posOffset>352425</wp:posOffset>
+            </wp:positionV>
+            <wp:extent cx="2038350" cy="2857500"/>
+            <wp:effectExtent l="0" t="0" r="0" b="0"/>
+            <wp:wrapSquare wrapText="bothSides"/>
+            <wp:docPr id="5" name="Picture 5" descr="C:\Users\Miguel\AppData\Local\Microsoft\Windows\INetCache\Content.Word\pergunta2 tab1.png"/>
+            <wp:cNvGraphicFramePr>
+              <a:graphicFrameLocks xmlns:a="http://schemas.openxmlformats.org/drawingml/2006/main" noChangeAspect="1"/>
+            </wp:cNvGraphicFramePr>
+            <a:graphic xmlns:a="http://schemas.openxmlformats.org/drawingml/2006/main">
+              <a:graphicData uri="http://schemas.openxmlformats.org/drawingml/2006/picture">
+                <pic:pic xmlns:pic="http://schemas.openxmlformats.org/drawingml/2006/picture">
+                  <pic:nvPicPr>
+                    <pic:cNvPr id="0" name="Picture 32" descr="C:\Users\Miguel\AppData\Local\Microsoft\Windows\INetCache\Content.Word\pergunta2 tab1.png"/>
+                    <pic:cNvPicPr>
+                      <a:picLocks noChangeAspect="1" noChangeArrowheads="1"/>
+                    </pic:cNvPicPr>
+                  </pic:nvPicPr>
+                  <pic:blipFill>
+                    <a:blip r:embed="rId8">
+                      <a:extLst>
+                        <a:ext uri="{28A0092B-C50C-407E-A947-70E740481C1C}">
+                          <a14:useLocalDpi xmlns:a14="http://schemas.microsoft.com/office/drawing/2010/main" val="0"/>
+                        </a:ext>
+                      </a:extLst>
+                    </a:blip>
+                    <a:srcRect/>
+                    <a:stretch>
+                      <a:fillRect/>
+                    </a:stretch>
+                  </pic:blipFill>
+                  <pic:spPr bwMode="auto">
+                    <a:xfrm>
+                      <a:off x="0" y="0"/>
+                      <a:ext cx="2038350" cy="2857500"/>
+                    </a:xfrm>
+                    <a:prstGeom prst="rect">
+                      <a:avLst/>
+                    </a:prstGeom>
+                    <a:noFill/>
+                    <a:ln>
+                      <a:noFill/>
+                    </a:ln>
+                  </pic:spPr>
+                </pic:pic>
+              </a:graphicData>
+            </a:graphic>
+          </wp:anchor>
+        </w:drawing>
+      </w:r>
+      <w:r>
+        <w:rPr>
+          <w:sz w:val="22"/>
+          <w:szCs w:val="22"/>
+          <w:lang w:val="en-US"/>
+        </w:rPr>
+        <w:t xml:space="preserve">search bar to highlight its bar and circle on the map. </w:t>
+      </w:r>
+      <w:r>
+        <w:rPr>
+          <w:sz w:val="22"/>
+          <w:szCs w:val="22"/>
+          <w:lang w:val="en-US"/>
+        </w:rPr>
+        <w:t>Instead,</w:t>
+      </w:r>
+      <w:r>
+        <w:rPr>
+          <w:sz w:val="22"/>
+          <w:szCs w:val="22"/>
+          <w:lang w:val="en-US"/>
+        </w:rPr>
+        <w:t xml:space="preserve"> we could also scroll down to find its bar in the chart and click it to put it in focus (top right picture in page </w:t>
+      </w:r>
+      <w:r>
+        <w:rPr>
+          <w:sz w:val="22"/>
+          <w:szCs w:val="22"/>
+          <w:lang w:val="en-US"/>
+        </w:rPr>
+        <w:t>2</w:t>
+      </w:r>
+      <w:r>
+        <w:rPr>
+          <w:sz w:val="22"/>
+          <w:szCs w:val="22"/>
+          <w:lang w:val="en-US"/>
+        </w:rPr>
+        <w:t>).</w:t>
+      </w:r>
+    </w:p>
+    <w:p>
+      <w:pPr>
+        <w:pStyle w:val="Default"/>
+        <w:rPr>
+          <w:sz w:val="22"/>
+          <w:szCs w:val="22"/>
+          <w:lang w:val="en-US"/>
+        </w:rPr>
+      </w:pPr>
+    </w:p>
+    <w:p>
+      <w:pPr>
+        <w:pStyle w:val="Default"/>
+        <w:rPr>
+          <w:sz w:val="22"/>
+          <w:szCs w:val="22"/>
+          <w:lang w:val="en-US"/>
+        </w:rPr>
+      </w:pPr>
+      <w:r>
+        <w:rPr>
+          <w:noProof/>
+          <w:sz w:val="22"/>
+          <w:szCs w:val="22"/>
+          <w:lang w:eastAsia="pt-PT"/>
+        </w:rPr>
+        <w:drawing>
+          <wp:anchor distT="0" distB="0" distL="114300" distR="114300" simplePos="0" relativeHeight="251691008" behindDoc="0" locked="0" layoutInCell="1" allowOverlap="1" wp14:anchorId="3569BCAB" wp14:editId="4B0142F9">
+            <wp:simplePos x="0" y="0"/>
+            <wp:positionH relativeFrom="column">
+              <wp:posOffset>1990725</wp:posOffset>
+            </wp:positionH>
+            <wp:positionV relativeFrom="page">
+              <wp:posOffset>3286125</wp:posOffset>
+            </wp:positionV>
+            <wp:extent cx="1981200" cy="2766695"/>
+            <wp:effectExtent l="0" t="0" r="0" b="0"/>
+            <wp:wrapSquare wrapText="bothSides"/>
+            <wp:docPr id="7" name="Picture 7" descr="C:\Users\Miguel\AppData\Local\Microsoft\Windows\INetCache\Content.Word\pergunta4 tab3.png"/>
+            <wp:cNvGraphicFramePr>
+              <a:graphicFrameLocks xmlns:a="http://schemas.openxmlformats.org/drawingml/2006/main" noChangeAspect="1"/>
+            </wp:cNvGraphicFramePr>
+            <a:graphic xmlns:a="http://schemas.openxmlformats.org/drawingml/2006/main">
+              <a:graphicData uri="http://schemas.openxmlformats.org/drawingml/2006/picture">
+                <pic:pic xmlns:pic="http://schemas.openxmlformats.org/drawingml/2006/picture">
+                  <pic:nvPicPr>
+                    <pic:cNvPr id="0" name="Picture 41" descr="C:\Users\Miguel\AppData\Local\Microsoft\Windows\INetCache\Content.Word\pergunta4 tab3.png"/>
+                    <pic:cNvPicPr>
+                      <a:picLocks noChangeAspect="1" noChangeArrowheads="1"/>
+                    </pic:cNvPicPr>
+                  </pic:nvPicPr>
+                  <pic:blipFill>
+                    <a:blip r:embed="rId9">
+                      <a:extLst>
+                        <a:ext uri="{28A0092B-C50C-407E-A947-70E740481C1C}">
+                          <a14:useLocalDpi xmlns:a14="http://schemas.microsoft.com/office/drawing/2010/main" val="0"/>
+                        </a:ext>
+                      </a:extLst>
+                    </a:blip>
+                    <a:srcRect/>
+                    <a:stretch>
+                      <a:fillRect/>
+                    </a:stretch>
+                  </pic:blipFill>
+                  <pic:spPr bwMode="auto">
+                    <a:xfrm>
+                      <a:off x="0" y="0"/>
+                      <a:ext cx="1981200" cy="2766695"/>
+                    </a:xfrm>
+                    <a:prstGeom prst="rect">
+                      <a:avLst/>
+                    </a:prstGeom>
+                    <a:noFill/>
+                    <a:ln>
+                      <a:noFill/>
+                    </a:ln>
+                  </pic:spPr>
+                </pic:pic>
+              </a:graphicData>
+            </a:graphic>
+            <wp14:sizeRelH relativeFrom="margin">
+              <wp14:pctWidth>0</wp14:pctWidth>
+            </wp14:sizeRelH>
+            <wp14:sizeRelV relativeFrom="margin">
+              <wp14:pctHeight>0</wp14:pctHeight>
+            </wp14:sizeRelV>
+          </wp:anchor>
+        </w:drawing>
+      </w:r>
+      <w:r>
+        <w:rPr>
+          <w:sz w:val="22"/>
+          <w:szCs w:val="22"/>
+          <w:lang w:val="en-US"/>
+        </w:rPr>
+        <w:t>The third tab</w:t>
+      </w:r>
+      <w:r>
+        <w:rPr>
+          <w:sz w:val="22"/>
+          <w:szCs w:val="22"/>
+          <w:lang w:val="en-US"/>
+        </w:rPr>
+        <w:t xml:space="preserve"> (Coefficient) shows us the standings of each country in a certain year, regarding its medalists/population coefficient. Since we cannot add the population numbers over the years, it doesn’t make sense to see information for all the years. We also only have data for the population since 1960.</w:t>
+      </w:r>
+    </w:p>
+    <w:p>
+      <w:pPr>
+        <w:pStyle w:val="Default"/>
+        <w:rPr>
+          <w:sz w:val="22"/>
+          <w:szCs w:val="22"/>
+          <w:lang w:val="en-US"/>
+        </w:rPr>
+      </w:pPr>
+    </w:p>
+    <w:p>
+      <w:pPr>
+        <w:pStyle w:val="Default"/>
+        <w:rPr>
+          <w:sz w:val="22"/>
+          <w:szCs w:val="22"/>
+          <w:lang w:val="en-US"/>
+        </w:rPr>
+      </w:pPr>
+      <w:r>
+        <w:rPr>
+          <w:sz w:val="22"/>
+          <w:szCs w:val="22"/>
+          <w:lang w:val="en-US"/>
+        </w:rPr>
+        <w:t xml:space="preserve">4 – </w:t>
+      </w:r>
+      <w:r>
+        <w:rPr>
+          <w:sz w:val="22"/>
+          <w:szCs w:val="22"/>
+          <w:lang w:val="en-US"/>
+        </w:rPr>
+        <w:t>See t</w:t>
+      </w:r>
+      <w:r>
+        <w:rPr>
+          <w:sz w:val="22"/>
+          <w:szCs w:val="22"/>
+          <w:lang w:val="en-US"/>
+        </w:rPr>
+        <w:t>he countries with the most meda</w:t>
+      </w:r>
+      <w:r>
+        <w:rPr>
+          <w:sz w:val="22"/>
+          <w:szCs w:val="22"/>
+          <w:lang w:val="en-US"/>
+        </w:rPr>
+        <w:t>lists per capita in 2008.</w:t>
+      </w:r>
+      <w:r>
+        <w:rPr>
+          <w:sz w:val="22"/>
+          <w:szCs w:val="22"/>
+          <w:lang w:val="en-US"/>
+        </w:rPr>
+        <w:t xml:space="preserve"> </w:t>
+      </w:r>
+      <w:r>
+        <w:rPr>
+          <w:sz w:val="22"/>
+          <w:szCs w:val="22"/>
+          <w:lang w:val="en-US"/>
+        </w:rPr>
+        <w:t>Selecting 2008 will show us the countries with the hi</w:t>
+      </w:r>
+      <w:r>
+        <w:rPr>
+          <w:sz w:val="22"/>
+          <w:szCs w:val="22"/>
+          <w:lang w:val="en-US"/>
+        </w:rPr>
+        <w:t>ghest coefficient in that year (center right picture in page 2).</w:t>
+      </w:r>
+    </w:p>
+    <w:p>
+      <w:pPr>
+        <w:pStyle w:val="Default"/>
+        <w:rPr>
+          <w:sz w:val="22"/>
+          <w:szCs w:val="22"/>
+          <w:lang w:val="en-US"/>
+        </w:rPr>
+      </w:pPr>
+    </w:p>
+    <w:p>
+      <w:pPr>
+        <w:pStyle w:val="Default"/>
+        <w:rPr>
+          <w:sz w:val="22"/>
+          <w:szCs w:val="22"/>
+          <w:lang w:val="en-US"/>
+        </w:rPr>
+      </w:pPr>
+      <w:r>
+        <w:rPr>
+          <w:sz w:val="22"/>
+          <w:szCs w:val="22"/>
+          <w:lang w:val="en-US"/>
+        </w:rPr>
+        <w:t>The second tab (Compare standings) allows us to s</w:t>
+      </w:r>
+      <w:r>
+        <w:rPr>
+          <w:sz w:val="22"/>
+          <w:szCs w:val="22"/>
+          <w:lang w:val="en-US"/>
+        </w:rPr>
+        <w:t>earch and select two countries and compare the amount of medals each country has in each sport.</w:t>
+      </w:r>
+    </w:p>
+    <w:p>
+      <w:pPr>
+        <w:autoSpaceDE w:val="0"/>
+        <w:autoSpaceDN w:val="0"/>
+        <w:adjustRightInd w:val="0"/>
+        <w:spacing w:after="0"/>
+        <w:rPr>
+          <w:rFonts w:ascii="Calibri" w:hAnsi="Calibri" w:cs="Calibri"/>
+          <w:color w:val="000000"/>
+          <w:sz w:val="22"/>
+          <w:szCs w:val="22"/>
+        </w:rPr>
+      </w:pPr>
+    </w:p>
+    <w:p>
+      <w:pPr>
+        <w:autoSpaceDE w:val="0"/>
+        <w:autoSpaceDN w:val="0"/>
+        <w:adjustRightInd w:val="0"/>
+        <w:spacing w:after="0"/>
+        <w:rPr>
+          <w:rFonts w:ascii="Calibri" w:hAnsi="Calibri" w:cs="Calibri"/>
+          <w:color w:val="000000"/>
+          <w:sz w:val="22"/>
+          <w:szCs w:val="22"/>
+        </w:rPr>
+      </w:pPr>
+      <w:r>
+        <w:rPr>
+          <w:rFonts w:ascii="Calibri" w:hAnsi="Calibri" w:cs="Calibri"/>
+          <w:noProof/>
+          <w:color w:val="000000"/>
+          <w:sz w:val="22"/>
+          <w:szCs w:val="22"/>
+          <w:lang w:val="pt-PT" w:eastAsia="pt-PT"/>
+        </w:rPr>
+        <w:drawing>
+          <wp:anchor distT="0" distB="0" distL="114300" distR="114300" simplePos="0" relativeHeight="251710464" behindDoc="0" locked="0" layoutInCell="1" allowOverlap="1" wp14:anchorId="51417CE7" wp14:editId="7107E45E">
+            <wp:simplePos x="0" y="0"/>
+            <wp:positionH relativeFrom="column">
+              <wp:posOffset>2051685</wp:posOffset>
+            </wp:positionH>
+            <wp:positionV relativeFrom="page">
+              <wp:posOffset>6777355</wp:posOffset>
+            </wp:positionV>
+            <wp:extent cx="2009775" cy="3185160"/>
+            <wp:effectExtent l="0" t="0" r="9525" b="0"/>
+            <wp:wrapSquare wrapText="bothSides"/>
+            <wp:docPr id="9" name="Picture 9" descr="C:\Users\Miguel\AppData\Local\Microsoft\Windows\INetCache\Content.Word\pergunta5-2 tab2.png"/>
+            <wp:cNvGraphicFramePr>
+              <a:graphicFrameLocks xmlns:a="http://schemas.openxmlformats.org/drawingml/2006/main" noChangeAspect="1"/>
+            </wp:cNvGraphicFramePr>
+            <a:graphic xmlns:a="http://schemas.openxmlformats.org/drawingml/2006/main">
+              <a:graphicData uri="http://schemas.openxmlformats.org/drawingml/2006/picture">
+                <pic:pic xmlns:pic="http://schemas.openxmlformats.org/drawingml/2006/picture">
+                  <pic:nvPicPr>
+                    <pic:cNvPr id="0" name="Picture 50" descr="C:\Users\Miguel\AppData\Local\Microsoft\Windows\INetCache\Content.Word\pergunta5-2 tab2.png"/>
+                    <pic:cNvPicPr>
+                      <a:picLocks noChangeAspect="1" noChangeArrowheads="1"/>
+                    </pic:cNvPicPr>
+                  </pic:nvPicPr>
+                  <pic:blipFill>
+                    <a:blip r:embed="rId10">
+                      <a:extLst>
+                        <a:ext uri="{28A0092B-C50C-407E-A947-70E740481C1C}">
+                          <a14:useLocalDpi xmlns:a14="http://schemas.microsoft.com/office/drawing/2010/main" val="0"/>
+                        </a:ext>
+                      </a:extLst>
+                    </a:blip>
+                    <a:srcRect/>
+                    <a:stretch>
+                      <a:fillRect/>
+                    </a:stretch>
+                  </pic:blipFill>
+                  <pic:spPr bwMode="auto">
+                    <a:xfrm>
+                      <a:off x="0" y="0"/>
+                      <a:ext cx="2009775" cy="3185160"/>
+                    </a:xfrm>
+                    <a:prstGeom prst="rect">
+                      <a:avLst/>
+                    </a:prstGeom>
+                    <a:noFill/>
+                    <a:ln>
+                      <a:noFill/>
+                    </a:ln>
+                  </pic:spPr>
+                </pic:pic>
+              </a:graphicData>
+            </a:graphic>
+            <wp14:sizeRelH relativeFrom="margin">
+              <wp14:pctWidth>0</wp14:pctWidth>
+            </wp14:sizeRelH>
+            <wp14:sizeRelV relativeFrom="margin">
+              <wp14:pctHeight>0</wp14:pctHeight>
+            </wp14:sizeRelV>
+          </wp:anchor>
+        </w:drawing>
+      </w:r>
+      <w:r>
+        <w:rPr>
+          <w:noProof/>
+          <w:sz w:val="22"/>
+          <w:szCs w:val="22"/>
+          <w:lang w:eastAsia="pt-PT"/>
+        </w:rPr>
+        <w:drawing>
+          <wp:anchor distT="0" distB="0" distL="114300" distR="114300" simplePos="0" relativeHeight="251716608" behindDoc="0" locked="0" layoutInCell="1" allowOverlap="1" wp14:anchorId="07E4A540" wp14:editId="606454FB">
+            <wp:simplePos x="0" y="0"/>
+            <wp:positionH relativeFrom="column">
+              <wp:posOffset>3810</wp:posOffset>
+            </wp:positionH>
+            <wp:positionV relativeFrom="page">
+              <wp:posOffset>6765290</wp:posOffset>
+            </wp:positionV>
+            <wp:extent cx="2019300" cy="3206750"/>
+            <wp:effectExtent l="0" t="0" r="0" b="0"/>
+            <wp:wrapSquare wrapText="bothSides"/>
+            <wp:docPr id="11" name="Picture 11" descr="C:\Users\Miguel\AppData\Local\Microsoft\Windows\INetCache\Content.Word\pergunta5-1 tab2.png"/>
+            <wp:cNvGraphicFramePr>
+              <a:graphicFrameLocks xmlns:a="http://schemas.openxmlformats.org/drawingml/2006/main" noChangeAspect="1"/>
+            </wp:cNvGraphicFramePr>
+            <a:graphic xmlns:a="http://schemas.openxmlformats.org/drawingml/2006/main">
+              <a:graphicData uri="http://schemas.openxmlformats.org/drawingml/2006/picture">
+                <pic:pic xmlns:pic="http://schemas.openxmlformats.org/drawingml/2006/picture">
+                  <pic:nvPicPr>
+                    <pic:cNvPr id="0" name="Picture 68" descr="C:\Users\Miguel\AppData\Local\Microsoft\Windows\INetCache\Content.Word\pergunta5-1 tab2.png"/>
+                    <pic:cNvPicPr>
+                      <a:picLocks noChangeAspect="1" noChangeArrowheads="1"/>
+                    </pic:cNvPicPr>
+                  </pic:nvPicPr>
+                  <pic:blipFill>
+                    <a:blip r:embed="rId11">
+                      <a:extLst>
+                        <a:ext uri="{28A0092B-C50C-407E-A947-70E740481C1C}">
+                          <a14:useLocalDpi xmlns:a14="http://schemas.microsoft.com/office/drawing/2010/main" val="0"/>
+                        </a:ext>
+                      </a:extLst>
+                    </a:blip>
+                    <a:srcRect/>
+                    <a:stretch>
+                      <a:fillRect/>
+                    </a:stretch>
+                  </pic:blipFill>
+                  <pic:spPr bwMode="auto">
+                    <a:xfrm>
+                      <a:off x="0" y="0"/>
+                      <a:ext cx="2019300" cy="3206750"/>
+                    </a:xfrm>
+                    <a:prstGeom prst="rect">
+                      <a:avLst/>
+                    </a:prstGeom>
+                    <a:noFill/>
+                    <a:ln>
+                      <a:noFill/>
+                    </a:ln>
+                  </pic:spPr>
+                </pic:pic>
+              </a:graphicData>
+            </a:graphic>
+            <wp14:sizeRelH relativeFrom="margin">
+              <wp14:pctWidth>0</wp14:pctWidth>
+            </wp14:sizeRelH>
+            <wp14:sizeRelV relativeFrom="margin">
+              <wp14:pctHeight>0</wp14:pctHeight>
+            </wp14:sizeRelV>
+          </wp:anchor>
+        </w:drawing>
+      </w:r>
+      <w:r>
+        <w:rPr>
+          <w:rFonts w:ascii="Calibri" w:hAnsi="Calibri" w:cs="Calibri"/>
+          <w:noProof/>
+          <w:color w:val="000000"/>
+          <w:sz w:val="22"/>
+          <w:szCs w:val="22"/>
+          <w:lang w:val="pt-PT" w:eastAsia="pt-PT"/>
+        </w:rPr>
+        <w:drawing>
+          <wp:anchor distT="0" distB="0" distL="114300" distR="114300" simplePos="0" relativeHeight="251713536" behindDoc="0" locked="0" layoutInCell="1" allowOverlap="1" wp14:anchorId="5265B785" wp14:editId="7E706FF4">
+            <wp:simplePos x="0" y="0"/>
+            <wp:positionH relativeFrom="column">
+              <wp:posOffset>4123055</wp:posOffset>
+            </wp:positionH>
+            <wp:positionV relativeFrom="page">
+              <wp:posOffset>6781800</wp:posOffset>
+            </wp:positionV>
+            <wp:extent cx="1995170" cy="3171825"/>
+            <wp:effectExtent l="0" t="0" r="5080" b="9525"/>
+            <wp:wrapSquare wrapText="bothSides"/>
+            <wp:docPr id="10" name="Picture 10" descr="C:\Users\Miguel\AppData\Local\Microsoft\Windows\INetCache\Content.Word\pergunta5-3 tab2.png"/>
+            <wp:cNvGraphicFramePr>
+              <a:graphicFrameLocks xmlns:a="http://schemas.openxmlformats.org/drawingml/2006/main" noChangeAspect="1"/>
+            </wp:cNvGraphicFramePr>
+            <a:graphic xmlns:a="http://schemas.openxmlformats.org/drawingml/2006/main">
+              <a:graphicData uri="http://schemas.openxmlformats.org/drawingml/2006/picture">
+                <pic:pic xmlns:pic="http://schemas.openxmlformats.org/drawingml/2006/picture">
+                  <pic:nvPicPr>
+                    <pic:cNvPr id="0" name="Picture 54" descr="C:\Users\Miguel\AppData\Local\Microsoft\Windows\INetCache\Content.Word\pergunta5-3 tab2.png"/>
+                    <pic:cNvPicPr>
+                      <a:picLocks noChangeAspect="1" noChangeArrowheads="1"/>
+                    </pic:cNvPicPr>
+                  </pic:nvPicPr>
+                  <pic:blipFill>
+                    <a:blip r:embed="rId12">
+                      <a:extLst>
+                        <a:ext uri="{28A0092B-C50C-407E-A947-70E740481C1C}">
+                          <a14:useLocalDpi xmlns:a14="http://schemas.microsoft.com/office/drawing/2010/main" val="0"/>
+                        </a:ext>
+                      </a:extLst>
+                    </a:blip>
+                    <a:srcRect/>
+                    <a:stretch>
+                      <a:fillRect/>
+                    </a:stretch>
+                  </pic:blipFill>
+                  <pic:spPr bwMode="auto">
+                    <a:xfrm>
+                      <a:off x="0" y="0"/>
+                      <a:ext cx="1995170" cy="3171825"/>
+                    </a:xfrm>
+                    <a:prstGeom prst="rect">
+                      <a:avLst/>
+                    </a:prstGeom>
+                    <a:noFill/>
+                    <a:ln>
+                      <a:noFill/>
+                    </a:ln>
+                  </pic:spPr>
+                </pic:pic>
+              </a:graphicData>
+            </a:graphic>
+            <wp14:sizeRelH relativeFrom="margin">
+              <wp14:pctWidth>0</wp14:pctWidth>
+            </wp14:sizeRelH>
+            <wp14:sizeRelV relativeFrom="margin">
+              <wp14:pctHeight>0</wp14:pctHeight>
+            </wp14:sizeRelV>
+          </wp:anchor>
+        </w:drawing>
+      </w:r>
+      <w:r>
+        <w:rPr>
+          <w:rFonts w:ascii="Calibri" w:hAnsi="Calibri" w:cs="Calibri"/>
+          <w:color w:val="000000"/>
+          <w:sz w:val="22"/>
+          <w:szCs w:val="22"/>
+        </w:rPr>
+        <w:t>5 – How do the USSR and Russia’s cumulative scores compare?</w:t>
+      </w:r>
+      <w:r>
+        <w:rPr>
+          <w:rFonts w:ascii="Calibri" w:hAnsi="Calibri" w:cs="Calibri"/>
+          <w:color w:val="000000"/>
+          <w:sz w:val="22"/>
+          <w:szCs w:val="22"/>
+        </w:rPr>
+        <w:t xml:space="preserve"> Considering we had previously compared the USSR and China’s scores, we can click on China (bottom left picture in page 2) to remove it. Then look for USSR in the search bar and click on it to add it (bottom middle picture in page 2). It then appears on the second slot of the comparison (bottom right picture in page 2).</w:t>
       </w:r>
       <w:bookmarkStart w:id="0" w:name="_GoBack"/>
       <w:bookmarkEnd w:id="0"/>
@@ -822,7 +1949,7 @@
 </file>
 
 <file path=word/numbering.xml><?xml version="1.0" encoding="utf-8"?>
-<w:numbering xmlns:wpc="http://schemas.microsoft.com/office/word/2010/wordprocessingCanvas" xmlns:mc="http://schemas.openxmlformats.org/markup-compatibility/2006" xmlns:o="urn:schemas-microsoft-com:office:office" xmlns:r="http://schemas.openxmlformats.org/officeDocument/2006/relationships" xmlns:m="http://schemas.openxmlformats.org/officeDocument/2006/math" xmlns:v="urn:schemas-microsoft-com:vml" xmlns:wp14="http://schemas.microsoft.com/office/word/2010/wordprocessingDrawing" xmlns:wp="http://schemas.openxmlformats.org/drawingml/2006/wordprocessingDrawing" xmlns:w10="urn:schemas-microsoft-com:office:word" xmlns:w="http://schemas.openxmlformats.org/wordprocessingml/2006/main" xmlns:w14="http://schemas.microsoft.com/office/word/2010/wordml" xmlns:wpg="http://schemas.microsoft.com/office/word/2010/wordprocessingGroup" xmlns:wpi="http://schemas.microsoft.com/office/word/2010/wordprocessingInk" xmlns:wne="http://schemas.microsoft.com/office/word/2006/wordml" xmlns:wps="http://schemas.microsoft.com/office/word/2010/wordprocessingShape" mc:Ignorable="w14 wp14">
+<w:numbering xmlns:wpc="http://schemas.microsoft.com/office/word/2010/wordprocessingCanvas" xmlns:mc="http://schemas.openxmlformats.org/markup-compatibility/2006" xmlns:o="urn:schemas-microsoft-com:office:office" xmlns:r="http://schemas.openxmlformats.org/officeDocument/2006/relationships" xmlns:m="http://schemas.openxmlformats.org/officeDocument/2006/math" xmlns:v="urn:schemas-microsoft-com:vml" xmlns:wp14="http://schemas.microsoft.com/office/word/2010/wordprocessingDrawing" xmlns:wp="http://schemas.openxmlformats.org/drawingml/2006/wordprocessingDrawing" xmlns:w10="urn:schemas-microsoft-com:office:word" xmlns:w="http://schemas.openxmlformats.org/wordprocessingml/2006/main" xmlns:w14="http://schemas.microsoft.com/office/word/2010/wordml" xmlns:w15="http://schemas.microsoft.com/office/word/2012/wordml" xmlns:wpg="http://schemas.microsoft.com/office/word/2010/wordprocessingGroup" xmlns:wpi="http://schemas.microsoft.com/office/word/2010/wordprocessingInk" xmlns:wne="http://schemas.microsoft.com/office/word/2006/wordml" xmlns:wps="http://schemas.microsoft.com/office/word/2010/wordprocessingShape" mc:Ignorable="w14 w15 wp14">
   <w:abstractNum w:abstractNumId="0">
     <w:nsid w:val="FFFFFF1D"/>
     <w:multiLevelType w:val="multilevel"/>
@@ -966,7 +2093,7 @@
   <w:abstractNum w:abstractNumId="1">
     <w:nsid w:val="00000001"/>
     <w:multiLevelType w:val="multilevel"/>
-    <w:tmpl w:val="00000001"/>
+    <w:tmpl w:val="D67499F4"/>
     <w:lvl w:ilvl="0">
       <w:start w:val="1"/>
       <w:numFmt w:val="none"/>
@@ -1018,6 +2145,9 @@
         </w:tabs>
         <w:ind w:left="0" w:firstLine="0"/>
       </w:pPr>
+      <w:rPr>
+        <w:lang w:val="en-US"/>
+      </w:rPr>
     </w:lvl>
     <w:lvl w:ilvl="4">
       <w:start w:val="1"/>
@@ -2034,7 +3164,7 @@
 </file>
 
 <file path=word/styles.xml><?xml version="1.0" encoding="utf-8"?>
-<w:styles xmlns:mc="http://schemas.openxmlformats.org/markup-compatibility/2006" xmlns:r="http://schemas.openxmlformats.org/officeDocument/2006/relationships" xmlns:w="http://schemas.openxmlformats.org/wordprocessingml/2006/main" xmlns:w14="http://schemas.microsoft.com/office/word/2010/wordml" mc:Ignorable="w14">
+<w:styles xmlns:mc="http://schemas.openxmlformats.org/markup-compatibility/2006" xmlns:r="http://schemas.openxmlformats.org/officeDocument/2006/relationships" xmlns:w="http://schemas.openxmlformats.org/wordprocessingml/2006/main" xmlns:w14="http://schemas.microsoft.com/office/word/2010/wordml" xmlns:w15="http://schemas.microsoft.com/office/word/2012/wordml" mc:Ignorable="w14 w15">
   <w:docDefaults>
     <w:rPrDefault>
       <w:rPr>
@@ -2044,139 +3174,361 @@
     </w:rPrDefault>
     <w:pPrDefault/>
   </w:docDefaults>
-  <w:latentStyles w:defLockedState="0" w:defUIPriority="0" w:defSemiHidden="1" w:defUnhideWhenUsed="1" w:defQFormat="0" w:count="267">
-    <w:lsdException w:name="Normal" w:semiHidden="0" w:unhideWhenUsed="0" w:qFormat="1"/>
-    <w:lsdException w:name="heading 1" w:semiHidden="0" w:unhideWhenUsed="0" w:qFormat="1"/>
-    <w:lsdException w:name="heading 2" w:semiHidden="0" w:unhideWhenUsed="0" w:qFormat="1"/>
-    <w:lsdException w:name="heading 3" w:qFormat="1"/>
-    <w:lsdException w:name="heading 4" w:qFormat="1"/>
-    <w:lsdException w:name="heading 5" w:qFormat="1"/>
-    <w:lsdException w:name="heading 6" w:qFormat="1"/>
-    <w:lsdException w:name="heading 7" w:qFormat="1"/>
-    <w:lsdException w:name="heading 8" w:qFormat="1"/>
-    <w:lsdException w:name="heading 9" w:qFormat="1"/>
-    <w:lsdException w:name="caption" w:qFormat="1"/>
-    <w:lsdException w:name="List Number" w:semiHidden="0" w:unhideWhenUsed="0"/>
-    <w:lsdException w:name="List 4" w:semiHidden="0" w:unhideWhenUsed="0"/>
-    <w:lsdException w:name="List 5" w:semiHidden="0" w:unhideWhenUsed="0"/>
-    <w:lsdException w:name="Title" w:semiHidden="0" w:unhideWhenUsed="0" w:qFormat="1"/>
-    <w:lsdException w:name="Subtitle" w:semiHidden="0" w:unhideWhenUsed="0" w:qFormat="1"/>
-    <w:lsdException w:name="Salutation" w:semiHidden="0" w:unhideWhenUsed="0"/>
-    <w:lsdException w:name="Date" w:semiHidden="0" w:unhideWhenUsed="0"/>
-    <w:lsdException w:name="Body Text First Indent" w:semiHidden="0" w:unhideWhenUsed="0"/>
-    <w:lsdException w:name="Hyperlink" w:uiPriority="99"/>
-    <w:lsdException w:name="Strong" w:semiHidden="0" w:unhideWhenUsed="0" w:qFormat="1"/>
-    <w:lsdException w:name="Emphasis" w:semiHidden="0" w:unhideWhenUsed="0" w:qFormat="1"/>
-    <w:lsdException w:name="Table Grid" w:semiHidden="0" w:unhideWhenUsed="0"/>
-    <w:lsdException w:name="Placeholder Text" w:semiHidden="0" w:unhideWhenUsed="0"/>
-    <w:lsdException w:name="No Spacing" w:semiHidden="0" w:unhideWhenUsed="0"/>
-    <w:lsdException w:name="Light Shading" w:semiHidden="0" w:unhideWhenUsed="0"/>
-    <w:lsdException w:name="Light List" w:semiHidden="0" w:unhideWhenUsed="0"/>
-    <w:lsdException w:name="Light Grid" w:semiHidden="0" w:unhideWhenUsed="0"/>
-    <w:lsdException w:name="Medium Shading 1" w:semiHidden="0" w:unhideWhenUsed="0"/>
-    <w:lsdException w:name="Medium Shading 2" w:semiHidden="0" w:unhideWhenUsed="0"/>
-    <w:lsdException w:name="Medium List 1" w:semiHidden="0" w:unhideWhenUsed="0"/>
-    <w:lsdException w:name="Medium List 2" w:semiHidden="0" w:unhideWhenUsed="0"/>
-    <w:lsdException w:name="Medium Grid 1" w:semiHidden="0" w:unhideWhenUsed="0"/>
-    <w:lsdException w:name="Medium Grid 2" w:semiHidden="0" w:unhideWhenUsed="0"/>
-    <w:lsdException w:name="Medium Grid 3" w:semiHidden="0" w:unhideWhenUsed="0"/>
-    <w:lsdException w:name="Dark List" w:semiHidden="0" w:unhideWhenUsed="0"/>
-    <w:lsdException w:name="Colorful Shading" w:semiHidden="0" w:unhideWhenUsed="0"/>
-    <w:lsdException w:name="Colorful List" w:semiHidden="0" w:unhideWhenUsed="0" w:qFormat="1"/>
-    <w:lsdException w:name="Colorful Grid" w:semiHidden="0" w:unhideWhenUsed="0" w:qFormat="1"/>
-    <w:lsdException w:name="Light Shading Accent 1" w:semiHidden="0" w:unhideWhenUsed="0" w:qFormat="1"/>
-    <w:lsdException w:name="Light List Accent 1" w:semiHidden="0" w:unhideWhenUsed="0"/>
-    <w:lsdException w:name="Light Grid Accent 1" w:semiHidden="0" w:unhideWhenUsed="0"/>
-    <w:lsdException w:name="Medium Shading 1 Accent 1" w:semiHidden="0" w:unhideWhenUsed="0"/>
-    <w:lsdException w:name="Medium Shading 2 Accent 1" w:semiHidden="0" w:unhideWhenUsed="0"/>
-    <w:lsdException w:name="Medium List 1 Accent 1" w:semiHidden="0" w:unhideWhenUsed="0"/>
-    <w:lsdException w:name="Revision" w:unhideWhenUsed="0"/>
-    <w:lsdException w:name="List Paragraph" w:semiHidden="0" w:unhideWhenUsed="0"/>
-    <w:lsdException w:name="Quote" w:semiHidden="0" w:unhideWhenUsed="0"/>
-    <w:lsdException w:name="Intense Quote" w:semiHidden="0" w:unhideWhenUsed="0"/>
-    <w:lsdException w:name="Medium List 2 Accent 1" w:semiHidden="0" w:unhideWhenUsed="0"/>
-    <w:lsdException w:name="Medium Grid 1 Accent 1" w:semiHidden="0" w:unhideWhenUsed="0"/>
-    <w:lsdException w:name="Medium Grid 2 Accent 1" w:semiHidden="0" w:unhideWhenUsed="0"/>
-    <w:lsdException w:name="Medium Grid 3 Accent 1" w:semiHidden="0" w:unhideWhenUsed="0"/>
-    <w:lsdException w:name="Dark List Accent 1" w:semiHidden="0" w:unhideWhenUsed="0"/>
-    <w:lsdException w:name="Colorful Shading Accent 1" w:semiHidden="0" w:unhideWhenUsed="0"/>
-    <w:lsdException w:name="Colorful List Accent 1" w:semiHidden="0" w:unhideWhenUsed="0"/>
-    <w:lsdException w:name="Colorful Grid Accent 1" w:semiHidden="0" w:unhideWhenUsed="0"/>
-    <w:lsdException w:name="Light Shading Accent 2" w:semiHidden="0" w:unhideWhenUsed="0"/>
-    <w:lsdException w:name="Light List Accent 2" w:semiHidden="0" w:unhideWhenUsed="0"/>
-    <w:lsdException w:name="Light Grid Accent 2" w:semiHidden="0" w:unhideWhenUsed="0"/>
-    <w:lsdException w:name="Medium Shading 1 Accent 2" w:semiHidden="0" w:unhideWhenUsed="0"/>
-    <w:lsdException w:name="Medium Shading 2 Accent 2" w:semiHidden="0" w:unhideWhenUsed="0"/>
-    <w:lsdException w:name="Medium List 1 Accent 2" w:semiHidden="0" w:unhideWhenUsed="0"/>
-    <w:lsdException w:name="Medium List 2 Accent 2" w:semiHidden="0" w:unhideWhenUsed="0"/>
-    <w:lsdException w:name="Medium Grid 1 Accent 2" w:semiHidden="0" w:unhideWhenUsed="0"/>
-    <w:lsdException w:name="Medium Grid 2 Accent 2" w:semiHidden="0" w:unhideWhenUsed="0"/>
-    <w:lsdException w:name="Medium Grid 3 Accent 2" w:semiHidden="0" w:unhideWhenUsed="0"/>
-    <w:lsdException w:name="Dark List Accent 2" w:semiHidden="0" w:unhideWhenUsed="0"/>
-    <w:lsdException w:name="Colorful Shading Accent 2" w:semiHidden="0" w:unhideWhenUsed="0"/>
-    <w:lsdException w:name="Colorful List Accent 2" w:semiHidden="0" w:unhideWhenUsed="0"/>
-    <w:lsdException w:name="Colorful Grid Accent 2" w:semiHidden="0" w:unhideWhenUsed="0"/>
-    <w:lsdException w:name="Light Shading Accent 3" w:semiHidden="0" w:unhideWhenUsed="0"/>
-    <w:lsdException w:name="Light List Accent 3" w:semiHidden="0" w:unhideWhenUsed="0"/>
-    <w:lsdException w:name="Light Grid Accent 3" w:semiHidden="0" w:unhideWhenUsed="0"/>
-    <w:lsdException w:name="Medium Shading 1 Accent 3" w:semiHidden="0" w:unhideWhenUsed="0"/>
-    <w:lsdException w:name="Medium Shading 2 Accent 3" w:semiHidden="0" w:unhideWhenUsed="0"/>
-    <w:lsdException w:name="Medium List 1 Accent 3" w:semiHidden="0" w:unhideWhenUsed="0"/>
-    <w:lsdException w:name="Medium List 2 Accent 3" w:semiHidden="0" w:unhideWhenUsed="0"/>
-    <w:lsdException w:name="Medium Grid 1 Accent 3" w:semiHidden="0" w:unhideWhenUsed="0"/>
-    <w:lsdException w:name="Medium Grid 2 Accent 3" w:semiHidden="0" w:unhideWhenUsed="0"/>
-    <w:lsdException w:name="Medium Grid 3 Accent 3" w:semiHidden="0" w:unhideWhenUsed="0"/>
-    <w:lsdException w:name="Dark List Accent 3" w:semiHidden="0" w:unhideWhenUsed="0"/>
-    <w:lsdException w:name="Colorful Shading Accent 3" w:semiHidden="0" w:unhideWhenUsed="0"/>
-    <w:lsdException w:name="Colorful List Accent 3" w:semiHidden="0" w:unhideWhenUsed="0"/>
-    <w:lsdException w:name="Colorful Grid Accent 3" w:semiHidden="0" w:unhideWhenUsed="0"/>
-    <w:lsdException w:name="Light Shading Accent 4" w:semiHidden="0" w:unhideWhenUsed="0"/>
-    <w:lsdException w:name="Light List Accent 4" w:semiHidden="0" w:unhideWhenUsed="0"/>
-    <w:lsdException w:name="Light Grid Accent 4" w:semiHidden="0" w:unhideWhenUsed="0"/>
-    <w:lsdException w:name="Medium Shading 1 Accent 4" w:semiHidden="0" w:unhideWhenUsed="0"/>
-    <w:lsdException w:name="Medium Shading 2 Accent 4" w:semiHidden="0" w:unhideWhenUsed="0"/>
-    <w:lsdException w:name="Medium List 1 Accent 4" w:semiHidden="0" w:unhideWhenUsed="0"/>
-    <w:lsdException w:name="Medium List 2 Accent 4" w:semiHidden="0" w:unhideWhenUsed="0"/>
-    <w:lsdException w:name="Medium Grid 1 Accent 4" w:semiHidden="0" w:unhideWhenUsed="0"/>
-    <w:lsdException w:name="Medium Grid 2 Accent 4" w:semiHidden="0" w:unhideWhenUsed="0"/>
-    <w:lsdException w:name="Medium Grid 3 Accent 4" w:semiHidden="0" w:unhideWhenUsed="0"/>
-    <w:lsdException w:name="Dark List Accent 4" w:semiHidden="0" w:unhideWhenUsed="0"/>
-    <w:lsdException w:name="Colorful Shading Accent 4" w:semiHidden="0" w:unhideWhenUsed="0"/>
-    <w:lsdException w:name="Colorful List Accent 4" w:semiHidden="0" w:unhideWhenUsed="0"/>
-    <w:lsdException w:name="Colorful Grid Accent 4" w:semiHidden="0" w:unhideWhenUsed="0"/>
-    <w:lsdException w:name="Light Shading Accent 5" w:semiHidden="0" w:unhideWhenUsed="0"/>
-    <w:lsdException w:name="Light List Accent 5" w:semiHidden="0" w:unhideWhenUsed="0"/>
-    <w:lsdException w:name="Light Grid Accent 5" w:semiHidden="0" w:unhideWhenUsed="0"/>
-    <w:lsdException w:name="Medium Shading 1 Accent 5" w:semiHidden="0" w:unhideWhenUsed="0"/>
-    <w:lsdException w:name="Medium Shading 2 Accent 5" w:semiHidden="0" w:unhideWhenUsed="0"/>
-    <w:lsdException w:name="Medium List 1 Accent 5" w:semiHidden="0" w:unhideWhenUsed="0"/>
-    <w:lsdException w:name="Medium List 2 Accent 5" w:semiHidden="0" w:unhideWhenUsed="0"/>
-    <w:lsdException w:name="Medium Grid 1 Accent 5" w:semiHidden="0" w:unhideWhenUsed="0"/>
-    <w:lsdException w:name="Medium Grid 2 Accent 5" w:semiHidden="0" w:unhideWhenUsed="0"/>
-    <w:lsdException w:name="Medium Grid 3 Accent 5" w:semiHidden="0" w:unhideWhenUsed="0"/>
-    <w:lsdException w:name="Dark List Accent 5" w:semiHidden="0" w:unhideWhenUsed="0"/>
-    <w:lsdException w:name="Colorful Shading Accent 5" w:semiHidden="0" w:unhideWhenUsed="0"/>
-    <w:lsdException w:name="Colorful List Accent 5" w:semiHidden="0" w:unhideWhenUsed="0"/>
-    <w:lsdException w:name="Colorful Grid Accent 5" w:semiHidden="0" w:unhideWhenUsed="0"/>
-    <w:lsdException w:name="Light Shading Accent 6" w:semiHidden="0" w:unhideWhenUsed="0"/>
-    <w:lsdException w:name="Light List Accent 6" w:semiHidden="0" w:unhideWhenUsed="0"/>
-    <w:lsdException w:name="Light Grid Accent 6" w:semiHidden="0" w:unhideWhenUsed="0"/>
-    <w:lsdException w:name="Medium Shading 1 Accent 6" w:semiHidden="0" w:unhideWhenUsed="0"/>
-    <w:lsdException w:name="Medium Shading 2 Accent 6" w:semiHidden="0" w:unhideWhenUsed="0"/>
-    <w:lsdException w:name="Medium List 1 Accent 6" w:semiHidden="0" w:unhideWhenUsed="0" w:qFormat="1"/>
-    <w:lsdException w:name="Medium List 2 Accent 6" w:semiHidden="0" w:unhideWhenUsed="0" w:qFormat="1"/>
-    <w:lsdException w:name="Medium Grid 1 Accent 6" w:semiHidden="0" w:unhideWhenUsed="0" w:qFormat="1"/>
-    <w:lsdException w:name="Medium Grid 2 Accent 6" w:semiHidden="0" w:unhideWhenUsed="0" w:qFormat="1"/>
-    <w:lsdException w:name="Medium Grid 3 Accent 6" w:semiHidden="0" w:unhideWhenUsed="0" w:qFormat="1"/>
-    <w:lsdException w:name="Dark List Accent 6" w:semiHidden="0" w:unhideWhenUsed="0"/>
-    <w:lsdException w:name="Colorful Shading Accent 6" w:semiHidden="0" w:unhideWhenUsed="0" w:qFormat="1"/>
-    <w:lsdException w:name="Colorful List Accent 6" w:semiHidden="0" w:unhideWhenUsed="0"/>
-    <w:lsdException w:name="Colorful Grid Accent 6" w:semiHidden="0" w:unhideWhenUsed="0"/>
-    <w:lsdException w:name="Subtle Emphasis" w:semiHidden="0" w:unhideWhenUsed="0"/>
-    <w:lsdException w:name="Intense Emphasis" w:semiHidden="0" w:unhideWhenUsed="0"/>
-    <w:lsdException w:name="Subtle Reference" w:semiHidden="0" w:unhideWhenUsed="0"/>
-    <w:lsdException w:name="Intense Reference" w:semiHidden="0" w:unhideWhenUsed="0"/>
-    <w:lsdException w:name="Book Title" w:semiHidden="0" w:unhideWhenUsed="0"/>
+  <w:latentStyles w:defLockedState="0" w:defUIPriority="0" w:defSemiHidden="0" w:defUnhideWhenUsed="0" w:defQFormat="0" w:count="371">
+    <w:lsdException w:name="Normal" w:qFormat="1"/>
+    <w:lsdException w:name="heading 1" w:qFormat="1"/>
+    <w:lsdException w:name="heading 2" w:qFormat="1"/>
+    <w:lsdException w:name="heading 3" w:semiHidden="1" w:unhideWhenUsed="1" w:qFormat="1"/>
+    <w:lsdException w:name="heading 4" w:semiHidden="1" w:unhideWhenUsed="1" w:qFormat="1"/>
+    <w:lsdException w:name="heading 5" w:semiHidden="1" w:unhideWhenUsed="1" w:qFormat="1"/>
+    <w:lsdException w:name="heading 6" w:semiHidden="1" w:unhideWhenUsed="1" w:qFormat="1"/>
+    <w:lsdException w:name="heading 7" w:semiHidden="1" w:unhideWhenUsed="1" w:qFormat="1"/>
+    <w:lsdException w:name="heading 8" w:semiHidden="1" w:unhideWhenUsed="1" w:qFormat="1"/>
+    <w:lsdException w:name="heading 9" w:semiHidden="1" w:unhideWhenUsed="1" w:qFormat="1"/>
+    <w:lsdException w:name="index 1" w:semiHidden="1" w:unhideWhenUsed="1"/>
+    <w:lsdException w:name="index 2" w:semiHidden="1" w:unhideWhenUsed="1"/>
+    <w:lsdException w:name="index 3" w:semiHidden="1" w:unhideWhenUsed="1"/>
+    <w:lsdException w:name="index 4" w:semiHidden="1" w:unhideWhenUsed="1"/>
+    <w:lsdException w:name="index 5" w:semiHidden="1" w:unhideWhenUsed="1"/>
+    <w:lsdException w:name="index 6" w:semiHidden="1" w:unhideWhenUsed="1"/>
+    <w:lsdException w:name="index 7" w:semiHidden="1" w:unhideWhenUsed="1"/>
+    <w:lsdException w:name="index 8" w:semiHidden="1" w:unhideWhenUsed="1"/>
+    <w:lsdException w:name="index 9" w:semiHidden="1" w:unhideWhenUsed="1"/>
+    <w:lsdException w:name="toc 1" w:semiHidden="1" w:unhideWhenUsed="1"/>
+    <w:lsdException w:name="toc 2" w:semiHidden="1" w:unhideWhenUsed="1"/>
+    <w:lsdException w:name="toc 3" w:semiHidden="1" w:unhideWhenUsed="1"/>
+    <w:lsdException w:name="toc 4" w:semiHidden="1" w:unhideWhenUsed="1"/>
+    <w:lsdException w:name="toc 5" w:semiHidden="1" w:unhideWhenUsed="1"/>
+    <w:lsdException w:name="toc 6" w:semiHidden="1" w:unhideWhenUsed="1"/>
+    <w:lsdException w:name="toc 7" w:semiHidden="1" w:unhideWhenUsed="1"/>
+    <w:lsdException w:name="toc 8" w:semiHidden="1" w:unhideWhenUsed="1"/>
+    <w:lsdException w:name="toc 9" w:semiHidden="1" w:unhideWhenUsed="1"/>
+    <w:lsdException w:name="Normal Indent" w:semiHidden="1" w:unhideWhenUsed="1"/>
+    <w:lsdException w:name="footnote text" w:semiHidden="1" w:unhideWhenUsed="1"/>
+    <w:lsdException w:name="annotation text" w:semiHidden="1" w:unhideWhenUsed="1"/>
+    <w:lsdException w:name="header" w:semiHidden="1" w:unhideWhenUsed="1"/>
+    <w:lsdException w:name="footer" w:semiHidden="1" w:unhideWhenUsed="1"/>
+    <w:lsdException w:name="index heading" w:semiHidden="1" w:unhideWhenUsed="1"/>
+    <w:lsdException w:name="caption" w:semiHidden="1" w:unhideWhenUsed="1" w:qFormat="1"/>
+    <w:lsdException w:name="table of figures" w:semiHidden="1" w:unhideWhenUsed="1"/>
+    <w:lsdException w:name="envelope address" w:semiHidden="1" w:unhideWhenUsed="1"/>
+    <w:lsdException w:name="envelope return" w:semiHidden="1" w:unhideWhenUsed="1"/>
+    <w:lsdException w:name="footnote reference" w:semiHidden="1" w:unhideWhenUsed="1"/>
+    <w:lsdException w:name="annotation reference" w:semiHidden="1" w:unhideWhenUsed="1"/>
+    <w:lsdException w:name="line number" w:semiHidden="1" w:unhideWhenUsed="1"/>
+    <w:lsdException w:name="page number" w:semiHidden="1" w:unhideWhenUsed="1"/>
+    <w:lsdException w:name="endnote reference" w:semiHidden="1" w:unhideWhenUsed="1"/>
+    <w:lsdException w:name="endnote text" w:semiHidden="1" w:unhideWhenUsed="1"/>
+    <w:lsdException w:name="table of authorities" w:semiHidden="1" w:unhideWhenUsed="1"/>
+    <w:lsdException w:name="macro" w:semiHidden="1" w:unhideWhenUsed="1"/>
+    <w:lsdException w:name="toa heading" w:semiHidden="1" w:unhideWhenUsed="1"/>
+    <w:lsdException w:name="List" w:semiHidden="1" w:unhideWhenUsed="1"/>
+    <w:lsdException w:name="List Bullet" w:semiHidden="1" w:unhideWhenUsed="1"/>
+    <w:lsdException w:name="List 2" w:semiHidden="1" w:unhideWhenUsed="1"/>
+    <w:lsdException w:name="List 3" w:semiHidden="1" w:unhideWhenUsed="1"/>
+    <w:lsdException w:name="List Bullet 2" w:semiHidden="1" w:unhideWhenUsed="1"/>
+    <w:lsdException w:name="List Bullet 3" w:semiHidden="1" w:unhideWhenUsed="1"/>
+    <w:lsdException w:name="List Bullet 4" w:semiHidden="1" w:unhideWhenUsed="1"/>
+    <w:lsdException w:name="List Bullet 5" w:semiHidden="1" w:unhideWhenUsed="1"/>
+    <w:lsdException w:name="List Number 2" w:semiHidden="1" w:unhideWhenUsed="1"/>
+    <w:lsdException w:name="List Number 3" w:semiHidden="1" w:unhideWhenUsed="1"/>
+    <w:lsdException w:name="List Number 4" w:semiHidden="1" w:unhideWhenUsed="1"/>
+    <w:lsdException w:name="List Number 5" w:semiHidden="1" w:unhideWhenUsed="1"/>
+    <w:lsdException w:name="Title" w:qFormat="1"/>
+    <w:lsdException w:name="Closing" w:semiHidden="1" w:unhideWhenUsed="1"/>
+    <w:lsdException w:name="Signature" w:semiHidden="1" w:unhideWhenUsed="1"/>
+    <w:lsdException w:name="Default Paragraph Font" w:semiHidden="1" w:unhideWhenUsed="1"/>
+    <w:lsdException w:name="Body Text" w:semiHidden="1" w:unhideWhenUsed="1"/>
+    <w:lsdException w:name="Body Text Indent" w:semiHidden="1" w:unhideWhenUsed="1"/>
+    <w:lsdException w:name="List Continue" w:semiHidden="1" w:unhideWhenUsed="1"/>
+    <w:lsdException w:name="List Continue 2" w:semiHidden="1" w:unhideWhenUsed="1"/>
+    <w:lsdException w:name="List Continue 3" w:semiHidden="1" w:unhideWhenUsed="1"/>
+    <w:lsdException w:name="List Continue 4" w:semiHidden="1" w:unhideWhenUsed="1"/>
+    <w:lsdException w:name="List Continue 5" w:semiHidden="1" w:unhideWhenUsed="1"/>
+    <w:lsdException w:name="Message Header" w:semiHidden="1" w:unhideWhenUsed="1"/>
+    <w:lsdException w:name="Subtitle" w:qFormat="1"/>
+    <w:lsdException w:name="Body Text First Indent 2" w:semiHidden="1" w:unhideWhenUsed="1"/>
+    <w:lsdException w:name="Note Heading" w:semiHidden="1" w:unhideWhenUsed="1"/>
+    <w:lsdException w:name="Body Text 2" w:semiHidden="1" w:unhideWhenUsed="1"/>
+    <w:lsdException w:name="Body Text 3" w:semiHidden="1" w:unhideWhenUsed="1"/>
+    <w:lsdException w:name="Body Text Indent 2" w:semiHidden="1" w:unhideWhenUsed="1"/>
+    <w:lsdException w:name="Body Text Indent 3" w:semiHidden="1" w:unhideWhenUsed="1"/>
+    <w:lsdException w:name="Block Text" w:semiHidden="1" w:unhideWhenUsed="1"/>
+    <w:lsdException w:name="Hyperlink" w:semiHidden="1" w:uiPriority="99" w:unhideWhenUsed="1"/>
+    <w:lsdException w:name="FollowedHyperlink" w:semiHidden="1" w:unhideWhenUsed="1"/>
+    <w:lsdException w:name="Strong" w:qFormat="1"/>
+    <w:lsdException w:name="Emphasis" w:qFormat="1"/>
+    <w:lsdException w:name="Document Map" w:semiHidden="1" w:unhideWhenUsed="1"/>
+    <w:lsdException w:name="Plain Text" w:semiHidden="1" w:unhideWhenUsed="1"/>
+    <w:lsdException w:name="E-mail Signature" w:semiHidden="1" w:unhideWhenUsed="1"/>
+    <w:lsdException w:name="HTML Top of Form" w:semiHidden="1" w:unhideWhenUsed="1"/>
+    <w:lsdException w:name="HTML Bottom of Form" w:semiHidden="1" w:unhideWhenUsed="1"/>
+    <w:lsdException w:name="Normal (Web)" w:semiHidden="1" w:unhideWhenUsed="1"/>
+    <w:lsdException w:name="HTML Acronym" w:semiHidden="1" w:unhideWhenUsed="1"/>
+    <w:lsdException w:name="HTML Address" w:semiHidden="1" w:unhideWhenUsed="1"/>
+    <w:lsdException w:name="HTML Cite" w:semiHidden="1" w:unhideWhenUsed="1"/>
+    <w:lsdException w:name="HTML Code" w:semiHidden="1" w:unhideWhenUsed="1"/>
+    <w:lsdException w:name="HTML Definition" w:semiHidden="1" w:unhideWhenUsed="1"/>
+    <w:lsdException w:name="HTML Keyboard" w:semiHidden="1" w:unhideWhenUsed="1"/>
+    <w:lsdException w:name="HTML Preformatted" w:semiHidden="1" w:unhideWhenUsed="1"/>
+    <w:lsdException w:name="HTML Sample" w:semiHidden="1" w:unhideWhenUsed="1"/>
+    <w:lsdException w:name="HTML Typewriter" w:semiHidden="1" w:unhideWhenUsed="1"/>
+    <w:lsdException w:name="HTML Variable" w:semiHidden="1" w:unhideWhenUsed="1"/>
+    <w:lsdException w:name="Normal Table" w:semiHidden="1" w:unhideWhenUsed="1"/>
+    <w:lsdException w:name="annotation subject" w:semiHidden="1" w:unhideWhenUsed="1"/>
+    <w:lsdException w:name="No List" w:semiHidden="1" w:unhideWhenUsed="1"/>
+    <w:lsdException w:name="Outline List 1" w:semiHidden="1" w:unhideWhenUsed="1"/>
+    <w:lsdException w:name="Outline List 2" w:semiHidden="1" w:unhideWhenUsed="1"/>
+    <w:lsdException w:name="Outline List 3" w:semiHidden="1" w:unhideWhenUsed="1"/>
+    <w:lsdException w:name="Table Simple 1" w:semiHidden="1" w:unhideWhenUsed="1"/>
+    <w:lsdException w:name="Table Simple 2" w:semiHidden="1" w:unhideWhenUsed="1"/>
+    <w:lsdException w:name="Table Simple 3" w:semiHidden="1" w:unhideWhenUsed="1"/>
+    <w:lsdException w:name="Table Classic 1" w:semiHidden="1" w:unhideWhenUsed="1"/>
+    <w:lsdException w:name="Table Classic 2" w:semiHidden="1" w:unhideWhenUsed="1"/>
+    <w:lsdException w:name="Table Classic 3" w:semiHidden="1" w:unhideWhenUsed="1"/>
+    <w:lsdException w:name="Table Classic 4" w:semiHidden="1" w:unhideWhenUsed="1"/>
+    <w:lsdException w:name="Table Colorful 1" w:semiHidden="1" w:unhideWhenUsed="1"/>
+    <w:lsdException w:name="Table Colorful 2" w:semiHidden="1" w:unhideWhenUsed="1"/>
+    <w:lsdException w:name="Table Colorful 3" w:semiHidden="1" w:unhideWhenUsed="1"/>
+    <w:lsdException w:name="Table Columns 1" w:semiHidden="1" w:unhideWhenUsed="1"/>
+    <w:lsdException w:name="Table Columns 2" w:semiHidden="1" w:unhideWhenUsed="1"/>
+    <w:lsdException w:name="Table Columns 3" w:semiHidden="1" w:unhideWhenUsed="1"/>
+    <w:lsdException w:name="Table Columns 4" w:semiHidden="1" w:unhideWhenUsed="1"/>
+    <w:lsdException w:name="Table Columns 5" w:semiHidden="1" w:unhideWhenUsed="1"/>
+    <w:lsdException w:name="Table Grid 1" w:semiHidden="1" w:unhideWhenUsed="1"/>
+    <w:lsdException w:name="Table Grid 2" w:semiHidden="1" w:unhideWhenUsed="1"/>
+    <w:lsdException w:name="Table Grid 3" w:semiHidden="1" w:unhideWhenUsed="1"/>
+    <w:lsdException w:name="Table Grid 4" w:semiHidden="1" w:unhideWhenUsed="1"/>
+    <w:lsdException w:name="Table Grid 5" w:semiHidden="1" w:unhideWhenUsed="1"/>
+    <w:lsdException w:name="Table Grid 6" w:semiHidden="1" w:unhideWhenUsed="1"/>
+    <w:lsdException w:name="Table Grid 7" w:semiHidden="1" w:unhideWhenUsed="1"/>
+    <w:lsdException w:name="Table Grid 8" w:semiHidden="1" w:unhideWhenUsed="1"/>
+    <w:lsdException w:name="Table List 1" w:semiHidden="1" w:unhideWhenUsed="1"/>
+    <w:lsdException w:name="Table List 2" w:semiHidden="1" w:unhideWhenUsed="1"/>
+    <w:lsdException w:name="Table List 3" w:semiHidden="1" w:unhideWhenUsed="1"/>
+    <w:lsdException w:name="Table List 4" w:semiHidden="1" w:unhideWhenUsed="1"/>
+    <w:lsdException w:name="Table List 5" w:semiHidden="1" w:unhideWhenUsed="1"/>
+    <w:lsdException w:name="Table List 6" w:semiHidden="1" w:unhideWhenUsed="1"/>
+    <w:lsdException w:name="Table List 7" w:semiHidden="1" w:unhideWhenUsed="1"/>
+    <w:lsdException w:name="Table List 8" w:semiHidden="1" w:unhideWhenUsed="1"/>
+    <w:lsdException w:name="Table 3D effects 1" w:semiHidden="1" w:unhideWhenUsed="1"/>
+    <w:lsdException w:name="Table 3D effects 2" w:semiHidden="1" w:unhideWhenUsed="1"/>
+    <w:lsdException w:name="Table 3D effects 3" w:semiHidden="1" w:unhideWhenUsed="1"/>
+    <w:lsdException w:name="Table Contemporary" w:semiHidden="1" w:unhideWhenUsed="1"/>
+    <w:lsdException w:name="Table Elegant" w:semiHidden="1" w:unhideWhenUsed="1"/>
+    <w:lsdException w:name="Table Professional" w:semiHidden="1" w:unhideWhenUsed="1"/>
+    <w:lsdException w:name="Table Subtle 1" w:semiHidden="1" w:unhideWhenUsed="1"/>
+    <w:lsdException w:name="Table Subtle 2" w:semiHidden="1" w:unhideWhenUsed="1"/>
+    <w:lsdException w:name="Table Web 1" w:semiHidden="1" w:unhideWhenUsed="1"/>
+    <w:lsdException w:name="Table Web 2" w:semiHidden="1" w:unhideWhenUsed="1"/>
+    <w:lsdException w:name="Table Web 3" w:semiHidden="1" w:unhideWhenUsed="1"/>
+    <w:lsdException w:name="Balloon Text" w:semiHidden="1" w:unhideWhenUsed="1"/>
+    <w:lsdException w:name="Table Theme" w:semiHidden="1" w:unhideWhenUsed="1"/>
+    <w:lsdException w:name="Light Shading"/>
+    <w:lsdException w:name="Light List"/>
+    <w:lsdException w:name="Light Grid"/>
+    <w:lsdException w:name="Medium Shading 1"/>
+    <w:lsdException w:name="Medium Shading 2"/>
+    <w:lsdException w:name="Medium List 1"/>
+    <w:lsdException w:name="Medium List 2"/>
+    <w:lsdException w:name="Medium Grid 1"/>
+    <w:lsdException w:name="Medium Grid 2"/>
+    <w:lsdException w:name="Medium Grid 3"/>
+    <w:lsdException w:name="Dark List"/>
+    <w:lsdException w:name="Colorful Shading"/>
+    <w:lsdException w:name="Colorful List" w:qFormat="1"/>
+    <w:lsdException w:name="Colorful Grid" w:qFormat="1"/>
+    <w:lsdException w:name="Light Shading Accent 1" w:qFormat="1"/>
+    <w:lsdException w:name="Light List Accent 1"/>
+    <w:lsdException w:name="Light Grid Accent 1"/>
+    <w:lsdException w:name="Medium Shading 1 Accent 1"/>
+    <w:lsdException w:name="Medium Shading 2 Accent 1"/>
+    <w:lsdException w:name="Medium List 1 Accent 1"/>
+    <w:lsdException w:name="Revision" w:semiHidden="1"/>
+    <w:lsdException w:name="Medium List 2 Accent 1"/>
+    <w:lsdException w:name="Medium Grid 1 Accent 1"/>
+    <w:lsdException w:name="Medium Grid 2 Accent 1"/>
+    <w:lsdException w:name="Medium Grid 3 Accent 1"/>
+    <w:lsdException w:name="Dark List Accent 1"/>
+    <w:lsdException w:name="Colorful Shading Accent 1"/>
+    <w:lsdException w:name="Colorful List Accent 1"/>
+    <w:lsdException w:name="Colorful Grid Accent 1"/>
+    <w:lsdException w:name="Light Shading Accent 2"/>
+    <w:lsdException w:name="Light List Accent 2"/>
+    <w:lsdException w:name="Light Grid Accent 2"/>
+    <w:lsdException w:name="Medium Shading 1 Accent 2"/>
+    <w:lsdException w:name="Medium Shading 2 Accent 2"/>
+    <w:lsdException w:name="Medium List 1 Accent 2"/>
+    <w:lsdException w:name="Medium List 2 Accent 2"/>
+    <w:lsdException w:name="Medium Grid 1 Accent 2"/>
+    <w:lsdException w:name="Medium Grid 2 Accent 2"/>
+    <w:lsdException w:name="Medium Grid 3 Accent 2"/>
+    <w:lsdException w:name="Dark List Accent 2"/>
+    <w:lsdException w:name="Colorful Shading Accent 2"/>
+    <w:lsdException w:name="Colorful List Accent 2"/>
+    <w:lsdException w:name="Colorful Grid Accent 2"/>
+    <w:lsdException w:name="Light Shading Accent 3"/>
+    <w:lsdException w:name="Light List Accent 3"/>
+    <w:lsdException w:name="Light Grid Accent 3"/>
+    <w:lsdException w:name="Medium Shading 1 Accent 3"/>
+    <w:lsdException w:name="Medium Shading 2 Accent 3"/>
+    <w:lsdException w:name="Medium List 1 Accent 3"/>
+    <w:lsdException w:name="Medium List 2 Accent 3"/>
+    <w:lsdException w:name="Medium Grid 1 Accent 3"/>
+    <w:lsdException w:name="Medium Grid 2 Accent 3"/>
+    <w:lsdException w:name="Medium Grid 3 Accent 3"/>
+    <w:lsdException w:name="Dark List Accent 3"/>
+    <w:lsdException w:name="Colorful Shading Accent 3"/>
+    <w:lsdException w:name="Colorful List Accent 3"/>
+    <w:lsdException w:name="Colorful Grid Accent 3"/>
+    <w:lsdException w:name="Light Shading Accent 4"/>
+    <w:lsdException w:name="Light List Accent 4"/>
+    <w:lsdException w:name="Light Grid Accent 4"/>
+    <w:lsdException w:name="Medium Shading 1 Accent 4"/>
+    <w:lsdException w:name="Medium Shading 2 Accent 4"/>
+    <w:lsdException w:name="Medium List 1 Accent 4"/>
+    <w:lsdException w:name="Medium List 2 Accent 4"/>
+    <w:lsdException w:name="Medium Grid 1 Accent 4"/>
+    <w:lsdException w:name="Medium Grid 2 Accent 4"/>
+    <w:lsdException w:name="Medium Grid 3 Accent 4"/>
+    <w:lsdException w:name="Dark List Accent 4"/>
+    <w:lsdException w:name="Colorful Shading Accent 4"/>
+    <w:lsdException w:name="Colorful List Accent 4"/>
+    <w:lsdException w:name="Colorful Grid Accent 4"/>
+    <w:lsdException w:name="Light Shading Accent 5"/>
+    <w:lsdException w:name="Light List Accent 5"/>
+    <w:lsdException w:name="Light Grid Accent 5"/>
+    <w:lsdException w:name="Medium Shading 1 Accent 5"/>
+    <w:lsdException w:name="Medium Shading 2 Accent 5"/>
+    <w:lsdException w:name="Medium List 1 Accent 5"/>
+    <w:lsdException w:name="Medium List 2 Accent 5"/>
+    <w:lsdException w:name="Medium Grid 1 Accent 5"/>
+    <w:lsdException w:name="Medium Grid 2 Accent 5"/>
+    <w:lsdException w:name="Medium Grid 3 Accent 5"/>
+    <w:lsdException w:name="Dark List Accent 5"/>
+    <w:lsdException w:name="Colorful Shading Accent 5"/>
+    <w:lsdException w:name="Colorful List Accent 5"/>
+    <w:lsdException w:name="Colorful Grid Accent 5"/>
+    <w:lsdException w:name="Light Shading Accent 6"/>
+    <w:lsdException w:name="Light List Accent 6"/>
+    <w:lsdException w:name="Light Grid Accent 6"/>
+    <w:lsdException w:name="Medium Shading 1 Accent 6"/>
+    <w:lsdException w:name="Medium Shading 2 Accent 6"/>
+    <w:lsdException w:name="Medium List 1 Accent 6" w:qFormat="1"/>
+    <w:lsdException w:name="Medium List 2 Accent 6" w:qFormat="1"/>
+    <w:lsdException w:name="Medium Grid 1 Accent 6" w:qFormat="1"/>
+    <w:lsdException w:name="Medium Grid 2 Accent 6" w:qFormat="1"/>
+    <w:lsdException w:name="Medium Grid 3 Accent 6" w:qFormat="1"/>
+    <w:lsdException w:name="Dark List Accent 6"/>
+    <w:lsdException w:name="Colorful Shading Accent 6" w:qFormat="1"/>
+    <w:lsdException w:name="Colorful List Accent 6"/>
+    <w:lsdException w:name="Colorful Grid Accent 6"/>
+    <w:lsdException w:name="Bibliography" w:semiHidden="1" w:unhideWhenUsed="1"/>
+    <w:lsdException w:name="TOC Heading" w:semiHidden="1" w:unhideWhenUsed="1"/>
+    <w:lsdException w:name="Plain Table 1" w:uiPriority="41"/>
+    <w:lsdException w:name="Plain Table 2" w:uiPriority="42"/>
+    <w:lsdException w:name="Plain Table 3" w:uiPriority="43"/>
+    <w:lsdException w:name="Plain Table 4" w:uiPriority="44"/>
+    <w:lsdException w:name="Plain Table 5" w:uiPriority="45"/>
+    <w:lsdException w:name="Grid Table Light" w:uiPriority="40"/>
+    <w:lsdException w:name="Grid Table 1 Light" w:uiPriority="46"/>
+    <w:lsdException w:name="Grid Table 2" w:uiPriority="47"/>
+    <w:lsdException w:name="Grid Table 3" w:uiPriority="48"/>
+    <w:lsdException w:name="Grid Table 4" w:uiPriority="49"/>
+    <w:lsdException w:name="Grid Table 5 Dark" w:uiPriority="50"/>
+    <w:lsdException w:name="Grid Table 6 Colorful" w:uiPriority="51"/>
+    <w:lsdException w:name="Grid Table 7 Colorful" w:uiPriority="52"/>
+    <w:lsdException w:name="Grid Table 1 Light Accent 1" w:uiPriority="46"/>
+    <w:lsdException w:name="Grid Table 2 Accent 1" w:uiPriority="47"/>
+    <w:lsdException w:name="Grid Table 3 Accent 1" w:uiPriority="48"/>
+    <w:lsdException w:name="Grid Table 4 Accent 1" w:uiPriority="49"/>
+    <w:lsdException w:name="Grid Table 5 Dark Accent 1" w:uiPriority="50"/>
+    <w:lsdException w:name="Grid Table 6 Colorful Accent 1" w:uiPriority="51"/>
+    <w:lsdException w:name="Grid Table 7 Colorful Accent 1" w:uiPriority="52"/>
+    <w:lsdException w:name="Grid Table 1 Light Accent 2" w:uiPriority="46"/>
+    <w:lsdException w:name="Grid Table 2 Accent 2" w:uiPriority="47"/>
+    <w:lsdException w:name="Grid Table 3 Accent 2" w:uiPriority="48"/>
+    <w:lsdException w:name="Grid Table 4 Accent 2" w:uiPriority="49"/>
+    <w:lsdException w:name="Grid Table 5 Dark Accent 2" w:uiPriority="50"/>
+    <w:lsdException w:name="Grid Table 6 Colorful Accent 2" w:uiPriority="51"/>
+    <w:lsdException w:name="Grid Table 7 Colorful Accent 2" w:uiPriority="52"/>
+    <w:lsdException w:name="Grid Table 1 Light Accent 3" w:uiPriority="46"/>
+    <w:lsdException w:name="Grid Table 2 Accent 3" w:uiPriority="47"/>
+    <w:lsdException w:name="Grid Table 3 Accent 3" w:uiPriority="48"/>
+    <w:lsdException w:name="Grid Table 4 Accent 3" w:uiPriority="49"/>
+    <w:lsdException w:name="Grid Table 5 Dark Accent 3" w:uiPriority="50"/>
+    <w:lsdException w:name="Grid Table 6 Colorful Accent 3" w:uiPriority="51"/>
+    <w:lsdException w:name="Grid Table 7 Colorful Accent 3" w:uiPriority="52"/>
+    <w:lsdException w:name="Grid Table 1 Light Accent 4" w:uiPriority="46"/>
+    <w:lsdException w:name="Grid Table 2 Accent 4" w:uiPriority="47"/>
+    <w:lsdException w:name="Grid Table 3 Accent 4" w:uiPriority="48"/>
+    <w:lsdException w:name="Grid Table 4 Accent 4" w:uiPriority="49"/>
+    <w:lsdException w:name="Grid Table 5 Dark Accent 4" w:uiPriority="50"/>
+    <w:lsdException w:name="Grid Table 6 Colorful Accent 4" w:uiPriority="51"/>
+    <w:lsdException w:name="Grid Table 7 Colorful Accent 4" w:uiPriority="52"/>
+    <w:lsdException w:name="Grid Table 1 Light Accent 5" w:uiPriority="46"/>
+    <w:lsdException w:name="Grid Table 2 Accent 5" w:uiPriority="47"/>
+    <w:lsdException w:name="Grid Table 3 Accent 5" w:uiPriority="48"/>
+    <w:lsdException w:name="Grid Table 4 Accent 5" w:uiPriority="49"/>
+    <w:lsdException w:name="Grid Table 5 Dark Accent 5" w:uiPriority="50"/>
+    <w:lsdException w:name="Grid Table 6 Colorful Accent 5" w:uiPriority="51"/>
+    <w:lsdException w:name="Grid Table 7 Colorful Accent 5" w:uiPriority="52"/>
+    <w:lsdException w:name="Grid Table 1 Light Accent 6" w:uiPriority="46"/>
+    <w:lsdException w:name="Grid Table 2 Accent 6" w:uiPriority="47"/>
+    <w:lsdException w:name="Grid Table 3 Accent 6" w:uiPriority="48"/>
+    <w:lsdException w:name="Grid Table 4 Accent 6" w:uiPriority="49"/>
+    <w:lsdException w:name="Grid Table 5 Dark Accent 6" w:uiPriority="50"/>
+    <w:lsdException w:name="Grid Table 6 Colorful Accent 6" w:uiPriority="51"/>
+    <w:lsdException w:name="Grid Table 7 Colorful Accent 6" w:uiPriority="52"/>
+    <w:lsdException w:name="List Table 1 Light" w:uiPriority="46"/>
+    <w:lsdException w:name="List Table 2" w:uiPriority="47"/>
+    <w:lsdException w:name="List Table 3" w:uiPriority="48"/>
+    <w:lsdException w:name="List Table 4" w:uiPriority="49"/>
+    <w:lsdException w:name="List Table 5 Dark" w:uiPriority="50"/>
+    <w:lsdException w:name="List Table 6 Colorful" w:uiPriority="51"/>
+    <w:lsdException w:name="List Table 7 Colorful" w:uiPriority="52"/>
+    <w:lsdException w:name="List Table 1 Light Accent 1" w:uiPriority="46"/>
+    <w:lsdException w:name="List Table 2 Accent 1" w:uiPriority="47"/>
+    <w:lsdException w:name="List Table 3 Accent 1" w:uiPriority="48"/>
+    <w:lsdException w:name="List Table 4 Accent 1" w:uiPriority="49"/>
+    <w:lsdException w:name="List Table 5 Dark Accent 1" w:uiPriority="50"/>
+    <w:lsdException w:name="List Table 6 Colorful Accent 1" w:uiPriority="51"/>
+    <w:lsdException w:name="List Table 7 Colorful Accent 1" w:uiPriority="52"/>
+    <w:lsdException w:name="List Table 1 Light Accent 2" w:uiPriority="46"/>
+    <w:lsdException w:name="List Table 2 Accent 2" w:uiPriority="47"/>
+    <w:lsdException w:name="List Table 3 Accent 2" w:uiPriority="48"/>
+    <w:lsdException w:name="List Table 4 Accent 2" w:uiPriority="49"/>
+    <w:lsdException w:name="List Table 5 Dark Accent 2" w:uiPriority="50"/>
+    <w:lsdException w:name="List Table 6 Colorful Accent 2" w:uiPriority="51"/>
+    <w:lsdException w:name="List Table 7 Colorful Accent 2" w:uiPriority="52"/>
+    <w:lsdException w:name="List Table 1 Light Accent 3" w:uiPriority="46"/>
+    <w:lsdException w:name="List Table 2 Accent 3" w:uiPriority="47"/>
+    <w:lsdException w:name="List Table 3 Accent 3" w:uiPriority="48"/>
+    <w:lsdException w:name="List Table 4 Accent 3" w:uiPriority="49"/>
+    <w:lsdException w:name="List Table 5 Dark Accent 3" w:uiPriority="50"/>
+    <w:lsdException w:name="List Table 6 Colorful Accent 3" w:uiPriority="51"/>
+    <w:lsdException w:name="List Table 7 Colorful Accent 3" w:uiPriority="52"/>
+    <w:lsdException w:name="List Table 1 Light Accent 4" w:uiPriority="46"/>
+    <w:lsdException w:name="List Table 2 Accent 4" w:uiPriority="47"/>
+    <w:lsdException w:name="List Table 3 Accent 4" w:uiPriority="48"/>
+    <w:lsdException w:name="List Table 4 Accent 4" w:uiPriority="49"/>
+    <w:lsdException w:name="List Table 5 Dark Accent 4" w:uiPriority="50"/>
+    <w:lsdException w:name="List Table 6 Colorful Accent 4" w:uiPriority="51"/>
+    <w:lsdException w:name="List Table 7 Colorful Accent 4" w:uiPriority="52"/>
+    <w:lsdException w:name="List Table 1 Light Accent 5" w:uiPriority="46"/>
+    <w:lsdException w:name="List Table 2 Accent 5" w:uiPriority="47"/>
+    <w:lsdException w:name="List Table 3 Accent 5" w:uiPriority="48"/>
+    <w:lsdException w:name="List Table 4 Accent 5" w:uiPriority="49"/>
+    <w:lsdException w:name="List Table 5 Dark Accent 5" w:uiPriority="50"/>
+    <w:lsdException w:name="List Table 6 Colorful Accent 5" w:uiPriority="51"/>
+    <w:lsdException w:name="List Table 7 Colorful Accent 5" w:uiPriority="52"/>
+    <w:lsdException w:name="List Table 1 Light Accent 6" w:uiPriority="46"/>
+    <w:lsdException w:name="List Table 2 Accent 6" w:uiPriority="47"/>
+    <w:lsdException w:name="List Table 3 Accent 6" w:uiPriority="48"/>
+    <w:lsdException w:name="List Table 4 Accent 6" w:uiPriority="49"/>
+    <w:lsdException w:name="List Table 5 Dark Accent 6" w:uiPriority="50"/>
+    <w:lsdException w:name="List Table 6 Colorful Accent 6" w:uiPriority="51"/>
+    <w:lsdException w:name="List Table 7 Colorful Accent 6" w:uiPriority="52"/>
   </w:latentStyles>
   <w:style w:type="paragraph" w:default="1" w:styleId="Normal">
     <w:name w:val="Normal"/>
@@ -2330,305 +3682,21 @@
       <w:contextualSpacing/>
     </w:pPr>
   </w:style>
-</w:styles>
-</file>
-
-<file path=word/stylesWithEffects.xml><?xml version="1.0" encoding="utf-8"?>
-<w:styles xmlns:wpc="http://schemas.microsoft.com/office/word/2010/wordprocessingCanvas" xmlns:mc="http://schemas.openxmlformats.org/markup-compatibility/2006" xmlns:o="urn:schemas-microsoft-com:office:office" xmlns:r="http://schemas.openxmlformats.org/officeDocument/2006/relationships" xmlns:m="http://schemas.openxmlformats.org/officeDocument/2006/math" xmlns:v="urn:schemas-microsoft-com:vml" xmlns:wp14="http://schemas.microsoft.com/office/word/2010/wordprocessingDrawing" xmlns:wp="http://schemas.openxmlformats.org/drawingml/2006/wordprocessingDrawing" xmlns:w10="urn:schemas-microsoft-com:office:word" xmlns:w="http://schemas.openxmlformats.org/wordprocessingml/2006/main" xmlns:w14="http://schemas.microsoft.com/office/word/2010/wordml" xmlns:wpg="http://schemas.microsoft.com/office/word/2010/wordprocessingGroup" xmlns:wpi="http://schemas.microsoft.com/office/word/2010/wordprocessingInk" xmlns:wne="http://schemas.microsoft.com/office/word/2006/wordml" xmlns:wps="http://schemas.microsoft.com/office/word/2010/wordprocessingShape" mc:Ignorable="w14 wp14">
-  <w:docDefaults>
-    <w:rPrDefault>
-      <w:rPr>
-        <w:rFonts w:ascii="Cambria" w:eastAsia="Cambria" w:hAnsi="Cambria" w:cs="Times New Roman"/>
-        <w:lang w:val="en-US" w:eastAsia="en-US" w:bidi="ar-SA"/>
-      </w:rPr>
-    </w:rPrDefault>
-    <w:pPrDefault/>
-  </w:docDefaults>
-  <w:latentStyles w:defLockedState="0" w:defUIPriority="0" w:defSemiHidden="1" w:defUnhideWhenUsed="1" w:defQFormat="0" w:count="267">
-    <w:lsdException w:name="Normal" w:semiHidden="0" w:unhideWhenUsed="0" w:qFormat="1"/>
-    <w:lsdException w:name="heading 1" w:semiHidden="0" w:unhideWhenUsed="0" w:qFormat="1"/>
-    <w:lsdException w:name="heading 2" w:semiHidden="0" w:unhideWhenUsed="0" w:qFormat="1"/>
-    <w:lsdException w:name="heading 3" w:qFormat="1"/>
-    <w:lsdException w:name="heading 4" w:qFormat="1"/>
-    <w:lsdException w:name="heading 5" w:qFormat="1"/>
-    <w:lsdException w:name="heading 6" w:qFormat="1"/>
-    <w:lsdException w:name="heading 7" w:qFormat="1"/>
-    <w:lsdException w:name="heading 8" w:qFormat="1"/>
-    <w:lsdException w:name="heading 9" w:qFormat="1"/>
-    <w:lsdException w:name="caption" w:qFormat="1"/>
-    <w:lsdException w:name="List Number" w:semiHidden="0" w:unhideWhenUsed="0"/>
-    <w:lsdException w:name="List 4" w:semiHidden="0" w:unhideWhenUsed="0"/>
-    <w:lsdException w:name="List 5" w:semiHidden="0" w:unhideWhenUsed="0"/>
-    <w:lsdException w:name="Title" w:semiHidden="0" w:unhideWhenUsed="0" w:qFormat="1"/>
-    <w:lsdException w:name="Subtitle" w:semiHidden="0" w:unhideWhenUsed="0" w:qFormat="1"/>
-    <w:lsdException w:name="Salutation" w:semiHidden="0" w:unhideWhenUsed="0"/>
-    <w:lsdException w:name="Date" w:semiHidden="0" w:unhideWhenUsed="0"/>
-    <w:lsdException w:name="Body Text First Indent" w:semiHidden="0" w:unhideWhenUsed="0"/>
-    <w:lsdException w:name="Hyperlink" w:uiPriority="99"/>
-    <w:lsdException w:name="Strong" w:semiHidden="0" w:unhideWhenUsed="0" w:qFormat="1"/>
-    <w:lsdException w:name="Emphasis" w:semiHidden="0" w:unhideWhenUsed="0" w:qFormat="1"/>
-    <w:lsdException w:name="Table Grid" w:semiHidden="0" w:unhideWhenUsed="0"/>
-    <w:lsdException w:name="Placeholder Text" w:semiHidden="0" w:unhideWhenUsed="0"/>
-    <w:lsdException w:name="No Spacing" w:semiHidden="0" w:unhideWhenUsed="0"/>
-    <w:lsdException w:name="Light Shading" w:semiHidden="0" w:unhideWhenUsed="0"/>
-    <w:lsdException w:name="Light List" w:semiHidden="0" w:unhideWhenUsed="0"/>
-    <w:lsdException w:name="Light Grid" w:semiHidden="0" w:unhideWhenUsed="0"/>
-    <w:lsdException w:name="Medium Shading 1" w:semiHidden="0" w:unhideWhenUsed="0"/>
-    <w:lsdException w:name="Medium Shading 2" w:semiHidden="0" w:unhideWhenUsed="0"/>
-    <w:lsdException w:name="Medium List 1" w:semiHidden="0" w:unhideWhenUsed="0"/>
-    <w:lsdException w:name="Medium List 2" w:semiHidden="0" w:unhideWhenUsed="0"/>
-    <w:lsdException w:name="Medium Grid 1" w:semiHidden="0" w:unhideWhenUsed="0"/>
-    <w:lsdException w:name="Medium Grid 2" w:semiHidden="0" w:unhideWhenUsed="0"/>
-    <w:lsdException w:name="Medium Grid 3" w:semiHidden="0" w:unhideWhenUsed="0"/>
-    <w:lsdException w:name="Dark List" w:semiHidden="0" w:unhideWhenUsed="0"/>
-    <w:lsdException w:name="Colorful Shading" w:semiHidden="0" w:unhideWhenUsed="0"/>
-    <w:lsdException w:name="Colorful List" w:semiHidden="0" w:unhideWhenUsed="0" w:qFormat="1"/>
-    <w:lsdException w:name="Colorful Grid" w:semiHidden="0" w:unhideWhenUsed="0" w:qFormat="1"/>
-    <w:lsdException w:name="Light Shading Accent 1" w:semiHidden="0" w:unhideWhenUsed="0" w:qFormat="1"/>
-    <w:lsdException w:name="Light List Accent 1" w:semiHidden="0" w:unhideWhenUsed="0"/>
-    <w:lsdException w:name="Light Grid Accent 1" w:semiHidden="0" w:unhideWhenUsed="0"/>
-    <w:lsdException w:name="Medium Shading 1 Accent 1" w:semiHidden="0" w:unhideWhenUsed="0"/>
-    <w:lsdException w:name="Medium Shading 2 Accent 1" w:semiHidden="0" w:unhideWhenUsed="0"/>
-    <w:lsdException w:name="Medium List 1 Accent 1" w:semiHidden="0" w:unhideWhenUsed="0"/>
-    <w:lsdException w:name="Revision" w:unhideWhenUsed="0"/>
-    <w:lsdException w:name="List Paragraph" w:semiHidden="0" w:unhideWhenUsed="0"/>
-    <w:lsdException w:name="Quote" w:semiHidden="0" w:unhideWhenUsed="0"/>
-    <w:lsdException w:name="Intense Quote" w:semiHidden="0" w:unhideWhenUsed="0"/>
-    <w:lsdException w:name="Medium List 2 Accent 1" w:semiHidden="0" w:unhideWhenUsed="0"/>
-    <w:lsdException w:name="Medium Grid 1 Accent 1" w:semiHidden="0" w:unhideWhenUsed="0"/>
-    <w:lsdException w:name="Medium Grid 2 Accent 1" w:semiHidden="0" w:unhideWhenUsed="0"/>
-    <w:lsdException w:name="Medium Grid 3 Accent 1" w:semiHidden="0" w:unhideWhenUsed="0"/>
-    <w:lsdException w:name="Dark List Accent 1" w:semiHidden="0" w:unhideWhenUsed="0"/>
-    <w:lsdException w:name="Colorful Shading Accent 1" w:semiHidden="0" w:unhideWhenUsed="0"/>
-    <w:lsdException w:name="Colorful List Accent 1" w:semiHidden="0" w:unhideWhenUsed="0"/>
-    <w:lsdException w:name="Colorful Grid Accent 1" w:semiHidden="0" w:unhideWhenUsed="0"/>
-    <w:lsdException w:name="Light Shading Accent 2" w:semiHidden="0" w:unhideWhenUsed="0"/>
-    <w:lsdException w:name="Light List Accent 2" w:semiHidden="0" w:unhideWhenUsed="0"/>
-    <w:lsdException w:name="Light Grid Accent 2" w:semiHidden="0" w:unhideWhenUsed="0"/>
-    <w:lsdException w:name="Medium Shading 1 Accent 2" w:semiHidden="0" w:unhideWhenUsed="0"/>
-    <w:lsdException w:name="Medium Shading 2 Accent 2" w:semiHidden="0" w:unhideWhenUsed="0"/>
-    <w:lsdException w:name="Medium List 1 Accent 2" w:semiHidden="0" w:unhideWhenUsed="0"/>
-    <w:lsdException w:name="Medium List 2 Accent 2" w:semiHidden="0" w:unhideWhenUsed="0"/>
-    <w:lsdException w:name="Medium Grid 1 Accent 2" w:semiHidden="0" w:unhideWhenUsed="0"/>
-    <w:lsdException w:name="Medium Grid 2 Accent 2" w:semiHidden="0" w:unhideWhenUsed="0"/>
-    <w:lsdException w:name="Medium Grid 3 Accent 2" w:semiHidden="0" w:unhideWhenUsed="0"/>
-    <w:lsdException w:name="Dark List Accent 2" w:semiHidden="0" w:unhideWhenUsed="0"/>
-    <w:lsdException w:name="Colorful Shading Accent 2" w:semiHidden="0" w:unhideWhenUsed="0"/>
-    <w:lsdException w:name="Colorful List Accent 2" w:semiHidden="0" w:unhideWhenUsed="0"/>
-    <w:lsdException w:name="Colorful Grid Accent 2" w:semiHidden="0" w:unhideWhenUsed="0"/>
-    <w:lsdException w:name="Light Shading Accent 3" w:semiHidden="0" w:unhideWhenUsed="0"/>
-    <w:lsdException w:name="Light List Accent 3" w:semiHidden="0" w:unhideWhenUsed="0"/>
-    <w:lsdException w:name="Light Grid Accent 3" w:semiHidden="0" w:unhideWhenUsed="0"/>
-    <w:lsdException w:name="Medium Shading 1 Accent 3" w:semiHidden="0" w:unhideWhenUsed="0"/>
-    <w:lsdException w:name="Medium Shading 2 Accent 3" w:semiHidden="0" w:unhideWhenUsed="0"/>
-    <w:lsdException w:name="Medium List 1 Accent 3" w:semiHidden="0" w:unhideWhenUsed="0"/>
-    <w:lsdException w:name="Medium List 2 Accent 3" w:semiHidden="0" w:unhideWhenUsed="0"/>
-    <w:lsdException w:name="Medium Grid 1 Accent 3" w:semiHidden="0" w:unhideWhenUsed="0"/>
-    <w:lsdException w:name="Medium Grid 2 Accent 3" w:semiHidden="0" w:unhideWhenUsed="0"/>
-    <w:lsdException w:name="Medium Grid 3 Accent 3" w:semiHidden="0" w:unhideWhenUsed="0"/>
-    <w:lsdException w:name="Dark List Accent 3" w:semiHidden="0" w:unhideWhenUsed="0"/>
-    <w:lsdException w:name="Colorful Shading Accent 3" w:semiHidden="0" w:unhideWhenUsed="0"/>
-    <w:lsdException w:name="Colorful List Accent 3" w:semiHidden="0" w:unhideWhenUsed="0"/>
-    <w:lsdException w:name="Colorful Grid Accent 3" w:semiHidden="0" w:unhideWhenUsed="0"/>
-    <w:lsdException w:name="Light Shading Accent 4" w:semiHidden="0" w:unhideWhenUsed="0"/>
-    <w:lsdException w:name="Light List Accent 4" w:semiHidden="0" w:unhideWhenUsed="0"/>
-    <w:lsdException w:name="Light Grid Accent 4" w:semiHidden="0" w:unhideWhenUsed="0"/>
-    <w:lsdException w:name="Medium Shading 1 Accent 4" w:semiHidden="0" w:unhideWhenUsed="0"/>
-    <w:lsdException w:name="Medium Shading 2 Accent 4" w:semiHidden="0" w:unhideWhenUsed="0"/>
-    <w:lsdException w:name="Medium List 1 Accent 4" w:semiHidden="0" w:unhideWhenUsed="0"/>
-    <w:lsdException w:name="Medium List 2 Accent 4" w:semiHidden="0" w:unhideWhenUsed="0"/>
-    <w:lsdException w:name="Medium Grid 1 Accent 4" w:semiHidden="0" w:unhideWhenUsed="0"/>
-    <w:lsdException w:name="Medium Grid 2 Accent 4" w:semiHidden="0" w:unhideWhenUsed="0"/>
-    <w:lsdException w:name="Medium Grid 3 Accent 4" w:semiHidden="0" w:unhideWhenUsed="0"/>
-    <w:lsdException w:name="Dark List Accent 4" w:semiHidden="0" w:unhideWhenUsed="0"/>
-    <w:lsdException w:name="Colorful Shading Accent 4" w:semiHidden="0" w:unhideWhenUsed="0"/>
-    <w:lsdException w:name="Colorful List Accent 4" w:semiHidden="0" w:unhideWhenUsed="0"/>
-    <w:lsdException w:name="Colorful Grid Accent 4" w:semiHidden="0" w:unhideWhenUsed="0"/>
-    <w:lsdException w:name="Light Shading Accent 5" w:semiHidden="0" w:unhideWhenUsed="0"/>
-    <w:lsdException w:name="Light List Accent 5" w:semiHidden="0" w:unhideWhenUsed="0"/>
-    <w:lsdException w:name="Light Grid Accent 5" w:semiHidden="0" w:unhideWhenUsed="0"/>
-    <w:lsdException w:name="Medium Shading 1 Accent 5" w:semiHidden="0" w:unhideWhenUsed="0"/>
-    <w:lsdException w:name="Medium Shading 2 Accent 5" w:semiHidden="0" w:unhideWhenUsed="0"/>
-    <w:lsdException w:name="Medium List 1 Accent 5" w:semiHidden="0" w:unhideWhenUsed="0"/>
-    <w:lsdException w:name="Medium List 2 Accent 5" w:semiHidden="0" w:unhideWhenUsed="0"/>
-    <w:lsdException w:name="Medium Grid 1 Accent 5" w:semiHidden="0" w:unhideWhenUsed="0"/>
-    <w:lsdException w:name="Medium Grid 2 Accent 5" w:semiHidden="0" w:unhideWhenUsed="0"/>
-    <w:lsdException w:name="Medium Grid 3 Accent 5" w:semiHidden="0" w:unhideWhenUsed="0"/>
-    <w:lsdException w:name="Dark List Accent 5" w:semiHidden="0" w:unhideWhenUsed="0"/>
-    <w:lsdException w:name="Colorful Shading Accent 5" w:semiHidden="0" w:unhideWhenUsed="0"/>
-    <w:lsdException w:name="Colorful List Accent 5" w:semiHidden="0" w:unhideWhenUsed="0"/>
-    <w:lsdException w:name="Colorful Grid Accent 5" w:semiHidden="0" w:unhideWhenUsed="0"/>
-    <w:lsdException w:name="Light Shading Accent 6" w:semiHidden="0" w:unhideWhenUsed="0"/>
-    <w:lsdException w:name="Light List Accent 6" w:semiHidden="0" w:unhideWhenUsed="0"/>
-    <w:lsdException w:name="Light Grid Accent 6" w:semiHidden="0" w:unhideWhenUsed="0"/>
-    <w:lsdException w:name="Medium Shading 1 Accent 6" w:semiHidden="0" w:unhideWhenUsed="0"/>
-    <w:lsdException w:name="Medium Shading 2 Accent 6" w:semiHidden="0" w:unhideWhenUsed="0"/>
-    <w:lsdException w:name="Medium List 1 Accent 6" w:semiHidden="0" w:unhideWhenUsed="0" w:qFormat="1"/>
-    <w:lsdException w:name="Medium List 2 Accent 6" w:semiHidden="0" w:unhideWhenUsed="0" w:qFormat="1"/>
-    <w:lsdException w:name="Medium Grid 1 Accent 6" w:semiHidden="0" w:unhideWhenUsed="0" w:qFormat="1"/>
-    <w:lsdException w:name="Medium Grid 2 Accent 6" w:semiHidden="0" w:unhideWhenUsed="0" w:qFormat="1"/>
-    <w:lsdException w:name="Medium Grid 3 Accent 6" w:semiHidden="0" w:unhideWhenUsed="0" w:qFormat="1"/>
-    <w:lsdException w:name="Dark List Accent 6" w:semiHidden="0" w:unhideWhenUsed="0"/>
-    <w:lsdException w:name="Colorful Shading Accent 6" w:semiHidden="0" w:unhideWhenUsed="0" w:qFormat="1"/>
-    <w:lsdException w:name="Colorful List Accent 6" w:semiHidden="0" w:unhideWhenUsed="0"/>
-    <w:lsdException w:name="Colorful Grid Accent 6" w:semiHidden="0" w:unhideWhenUsed="0"/>
-    <w:lsdException w:name="Subtle Emphasis" w:semiHidden="0" w:unhideWhenUsed="0"/>
-    <w:lsdException w:name="Intense Emphasis" w:semiHidden="0" w:unhideWhenUsed="0"/>
-    <w:lsdException w:name="Subtle Reference" w:semiHidden="0" w:unhideWhenUsed="0"/>
-    <w:lsdException w:name="Intense Reference" w:semiHidden="0" w:unhideWhenUsed="0"/>
-    <w:lsdException w:name="Book Title" w:semiHidden="0" w:unhideWhenUsed="0"/>
-  </w:latentStyles>
-  <w:style w:type="paragraph" w:default="1" w:styleId="Normal">
-    <w:name w:val="Normal"/>
-    <w:qFormat/>
-    <w:rsid w:val="00AE410A"/>
+  <w:style w:type="paragraph" w:customStyle="1" w:styleId="Default">
+    <w:name w:val="Default"/>
+    <w:rsid w:val="00421423"/>
     <w:pPr>
-      <w:spacing w:after="200"/>
+      <w:autoSpaceDE w:val="0"/>
+      <w:autoSpaceDN w:val="0"/>
+      <w:adjustRightInd w:val="0"/>
     </w:pPr>
     <w:rPr>
+      <w:rFonts w:ascii="Calibri" w:hAnsi="Calibri" w:cs="Calibri"/>
+      <w:color w:val="000000"/>
       <w:sz w:val="24"/>
       <w:szCs w:val="24"/>
+      <w:lang w:val="pt-PT"/>
     </w:rPr>
-  </w:style>
-  <w:style w:type="paragraph" w:styleId="Heading1">
-    <w:name w:val="heading 1"/>
-    <w:basedOn w:val="Normal"/>
-    <w:next w:val="Normal"/>
-    <w:link w:val="Heading1Char"/>
-    <w:qFormat/>
-    <w:rsid w:val="00F053A3"/>
-    <w:pPr>
-      <w:keepNext/>
-      <w:keepLines/>
-      <w:spacing w:before="480" w:after="0"/>
-      <w:outlineLvl w:val="0"/>
-    </w:pPr>
-    <w:rPr>
-      <w:rFonts w:ascii="Calibri" w:eastAsia="Times New Roman" w:hAnsi="Calibri"/>
-      <w:b/>
-      <w:bCs/>
-      <w:color w:val="345A8A"/>
-      <w:sz w:val="32"/>
-      <w:szCs w:val="32"/>
-    </w:rPr>
-  </w:style>
-  <w:style w:type="paragraph" w:styleId="Heading2">
-    <w:name w:val="heading 2"/>
-    <w:basedOn w:val="Normal"/>
-    <w:next w:val="Normal"/>
-    <w:link w:val="Heading2Char"/>
-    <w:qFormat/>
-    <w:rsid w:val="00F053A3"/>
-    <w:pPr>
-      <w:keepNext/>
-      <w:keepLines/>
-      <w:spacing w:before="200" w:after="0"/>
-      <w:outlineLvl w:val="1"/>
-    </w:pPr>
-    <w:rPr>
-      <w:rFonts w:ascii="Calibri" w:eastAsia="Times New Roman" w:hAnsi="Calibri"/>
-      <w:b/>
-      <w:bCs/>
-      <w:color w:val="4F81BD"/>
-      <w:sz w:val="26"/>
-      <w:szCs w:val="26"/>
-    </w:rPr>
-  </w:style>
-  <w:style w:type="character" w:default="1" w:styleId="DefaultParagraphFont">
-    <w:name w:val="Default Paragraph Font"/>
-    <w:uiPriority w:val="1"/>
-    <w:semiHidden/>
-    <w:unhideWhenUsed/>
-  </w:style>
-  <w:style w:type="table" w:default="1" w:styleId="TableNormal">
-    <w:name w:val="Normal Table"/>
-    <w:uiPriority w:val="99"/>
-    <w:semiHidden/>
-    <w:unhideWhenUsed/>
-    <w:tblPr>
-      <w:tblInd w:w="0" w:type="dxa"/>
-      <w:tblCellMar>
-        <w:top w:w="0" w:type="dxa"/>
-        <w:left w:w="108" w:type="dxa"/>
-        <w:bottom w:w="0" w:type="dxa"/>
-        <w:right w:w="108" w:type="dxa"/>
-      </w:tblCellMar>
-    </w:tblPr>
-  </w:style>
-  <w:style w:type="numbering" w:default="1" w:styleId="NoList">
-    <w:name w:val="No List"/>
-    <w:uiPriority w:val="99"/>
-    <w:semiHidden/>
-    <w:unhideWhenUsed/>
-  </w:style>
-  <w:style w:type="character" w:customStyle="1" w:styleId="Heading2Char">
-    <w:name w:val="Heading 2 Char"/>
-    <w:link w:val="Heading2"/>
-    <w:rsid w:val="00F053A3"/>
-    <w:rPr>
-      <w:rFonts w:ascii="Calibri" w:eastAsia="Times New Roman" w:hAnsi="Calibri" w:cs="Times New Roman"/>
-      <w:b/>
-      <w:bCs/>
-      <w:color w:val="4F81BD"/>
-      <w:sz w:val="26"/>
-      <w:szCs w:val="26"/>
-    </w:rPr>
-  </w:style>
-  <w:style w:type="character" w:customStyle="1" w:styleId="Heading1Char">
-    <w:name w:val="Heading 1 Char"/>
-    <w:link w:val="Heading1"/>
-    <w:rsid w:val="00F053A3"/>
-    <w:rPr>
-      <w:rFonts w:ascii="Calibri" w:eastAsia="Times New Roman" w:hAnsi="Calibri" w:cs="Times New Roman"/>
-      <w:b/>
-      <w:bCs/>
-      <w:color w:val="345A8A"/>
-      <w:sz w:val="32"/>
-      <w:szCs w:val="32"/>
-    </w:rPr>
-  </w:style>
-  <w:style w:type="paragraph" w:styleId="BalloonText">
-    <w:name w:val="Balloon Text"/>
-    <w:basedOn w:val="Normal"/>
-    <w:link w:val="BalloonTextChar"/>
-    <w:rsid w:val="00BA2C6B"/>
-    <w:pPr>
-      <w:spacing w:after="0"/>
-    </w:pPr>
-    <w:rPr>
-      <w:rFonts w:ascii="Lucida Grande" w:hAnsi="Lucida Grande"/>
-      <w:sz w:val="18"/>
-      <w:szCs w:val="18"/>
-    </w:rPr>
-  </w:style>
-  <w:style w:type="character" w:customStyle="1" w:styleId="BalloonTextChar">
-    <w:name w:val="Balloon Text Char"/>
-    <w:link w:val="BalloonText"/>
-    <w:rsid w:val="00BA2C6B"/>
-    <w:rPr>
-      <w:rFonts w:ascii="Lucida Grande" w:hAnsi="Lucida Grande"/>
-      <w:sz w:val="18"/>
-      <w:szCs w:val="18"/>
-    </w:rPr>
-  </w:style>
-  <w:style w:type="character" w:styleId="Hyperlink">
-    <w:name w:val="Hyperlink"/>
-    <w:basedOn w:val="DefaultParagraphFont"/>
-    <w:uiPriority w:val="99"/>
-    <w:rsid w:val="00AC633D"/>
-    <w:rPr>
-      <w:color w:val="0000FF" w:themeColor="hyperlink"/>
-      <w:u w:val="single"/>
-    </w:rPr>
-  </w:style>
-  <w:style w:type="paragraph" w:styleId="ListParagraph">
-    <w:name w:val="List Paragraph"/>
-    <w:basedOn w:val="Normal"/>
-    <w:rsid w:val="00F32780"/>
-    <w:pPr>
-      <w:ind w:left="720"/>
-      <w:contextualSpacing/>
-    </w:pPr>
   </w:style>
 </w:styles>
 </file>

</xml_diff>

<commit_message>
doc + pdf + imagens corrigidos
</commit_message>
<xml_diff>
--- a/checkpoint3/G01A - Checkpoint 3.docx
+++ b/checkpoint3/G01A - Checkpoint 3.docx
@@ -513,7 +513,7 @@
           <w:lang w:val="pt-PT" w:eastAsia="pt-PT"/>
         </w:rPr>
         <w:drawing>
-          <wp:anchor distT="0" distB="0" distL="114300" distR="114300" simplePos="0" relativeHeight="251600896" behindDoc="0" locked="0" layoutInCell="1" allowOverlap="1" wp14:anchorId="7336735B" wp14:editId="6E0FCF50">
+          <wp:anchor distT="0" distB="0" distL="114300" distR="114300" simplePos="0" relativeHeight="251600896" behindDoc="0" locked="0" layoutInCell="1" allowOverlap="1" wp14:anchorId="7336735B" wp14:editId="236A6F9A">
             <wp:simplePos x="0" y="0"/>
             <wp:positionH relativeFrom="column">
               <wp:posOffset>3975735</wp:posOffset>
@@ -936,6 +936,132 @@
       <w:r>
         <w:rPr>
           <w:rFonts w:ascii="Calibri" w:eastAsia="DejaVu Sans Condensed" w:hAnsi="Calibri" w:cs="DejaVu Sans Condensed"/>
+          <w:bCs/>
+          <w:noProof/>
+          <w:sz w:val="22"/>
+          <w:szCs w:val="22"/>
+          <w:lang w:val="pt-PT" w:eastAsia="pt-PT"/>
+        </w:rPr>
+        <mc:AlternateContent>
+          <mc:Choice Requires="wps">
+            <w:drawing>
+              <wp:anchor distT="45720" distB="45720" distL="114300" distR="114300" simplePos="0" relativeHeight="251671040" behindDoc="0" locked="0" layoutInCell="1" allowOverlap="1" wp14:anchorId="4775B6DF" wp14:editId="01362199">
+                <wp:simplePos x="0" y="0"/>
+                <wp:positionH relativeFrom="column">
+                  <wp:posOffset>3947160</wp:posOffset>
+                </wp:positionH>
+                <wp:positionV relativeFrom="paragraph">
+                  <wp:posOffset>14605</wp:posOffset>
+                </wp:positionV>
+                <wp:extent cx="2150110" cy="257175"/>
+                <wp:effectExtent l="0" t="0" r="21590" b="28575"/>
+                <wp:wrapNone/>
+                <wp:docPr id="217" name="Text Box 2"/>
+                <wp:cNvGraphicFramePr>
+                  <a:graphicFrameLocks xmlns:a="http://schemas.openxmlformats.org/drawingml/2006/main"/>
+                </wp:cNvGraphicFramePr>
+                <a:graphic xmlns:a="http://schemas.openxmlformats.org/drawingml/2006/main">
+                  <a:graphicData uri="http://schemas.microsoft.com/office/word/2010/wordprocessingShape">
+                    <wps:wsp>
+                      <wps:cNvSpPr txBox="1">
+                        <a:spLocks noChangeArrowheads="1"/>
+                      </wps:cNvSpPr>
+                      <wps:spPr bwMode="auto">
+                        <a:xfrm>
+                          <a:off x="0" y="0"/>
+                          <a:ext cx="2150110" cy="257175"/>
+                        </a:xfrm>
+                        <a:prstGeom prst="rect">
+                          <a:avLst/>
+                        </a:prstGeom>
+                        <a:solidFill>
+                          <a:srgbClr val="FFFFFF"/>
+                        </a:solidFill>
+                        <a:ln w="9525">
+                          <a:solidFill>
+                            <a:srgbClr val="000000"/>
+                          </a:solidFill>
+                          <a:miter lim="800000"/>
+                          <a:headEnd/>
+                          <a:tailEnd/>
+                        </a:ln>
+                      </wps:spPr>
+                      <wps:txbx>
+                        <w:txbxContent>
+                          <w:p>
+                            <w:pPr>
+                              <w:rPr>
+                                <w:sz w:val="20"/>
+                              </w:rPr>
+                            </w:pPr>
+                            <w:r>
+                              <w:rPr>
+                                <w:sz w:val="20"/>
+                              </w:rPr>
+                              <w:t xml:space="preserve">General view with Medals and </w:t>
+                            </w:r>
+                            <w:r>
+                              <w:rPr>
+                                <w:sz w:val="20"/>
+                              </w:rPr>
+                              <w:t>Sport</w:t>
+                            </w:r>
+                          </w:p>
+                        </w:txbxContent>
+                      </wps:txbx>
+                      <wps:bodyPr rot="0" vert="horz" wrap="square" lIns="91440" tIns="45720" rIns="91440" bIns="45720" anchor="t" anchorCtr="0">
+                        <a:noAutofit/>
+                      </wps:bodyPr>
+                    </wps:wsp>
+                  </a:graphicData>
+                </a:graphic>
+                <wp14:sizeRelH relativeFrom="margin">
+                  <wp14:pctWidth>0</wp14:pctWidth>
+                </wp14:sizeRelH>
+                <wp14:sizeRelV relativeFrom="margin">
+                  <wp14:pctHeight>0</wp14:pctHeight>
+                </wp14:sizeRelV>
+              </wp:anchor>
+            </w:drawing>
+          </mc:Choice>
+          <mc:Fallback>
+            <w:pict>
+              <v:shapetype w14:anchorId="4775B6DF" id="_x0000_t202" coordsize="21600,21600" o:spt="202" path="m,l,21600r21600,l21600,xe">
+                <v:stroke joinstyle="miter"/>
+                <v:path gradientshapeok="t" o:connecttype="rect"/>
+              </v:shapetype>
+              <v:shape id="Text Box 2" o:spid="_x0000_s1026" type="#_x0000_t202" style="position:absolute;left:0;text-align:left;margin-left:310.8pt;margin-top:1.15pt;width:169.3pt;height:20.25pt;z-index:251671040;visibility:visible;mso-wrap-style:square;mso-width-percent:0;mso-height-percent:0;mso-wrap-distance-left:9pt;mso-wrap-distance-top:3.6pt;mso-wrap-distance-right:9pt;mso-wrap-distance-bottom:3.6pt;mso-position-horizontal:absolute;mso-position-horizontal-relative:text;mso-position-vertical:absolute;mso-position-vertical-relative:text;mso-width-percent:0;mso-height-percent:0;mso-width-relative:margin;mso-height-relative:margin;v-text-anchor:top" o:gfxdata="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">
+                <v:textbox>
+                  <w:txbxContent>
+                    <w:p>
+                      <w:pPr>
+                        <w:rPr>
+                          <w:sz w:val="20"/>
+                        </w:rPr>
+                      </w:pPr>
+                      <w:r>
+                        <w:rPr>
+                          <w:sz w:val="20"/>
+                        </w:rPr>
+                        <w:t xml:space="preserve">General view with Medals and </w:t>
+                      </w:r>
+                      <w:r>
+                        <w:rPr>
+                          <w:sz w:val="20"/>
+                        </w:rPr>
+                        <w:t>Sport</w:t>
+                      </w:r>
+                    </w:p>
+                  </w:txbxContent>
+                </v:textbox>
+              </v:shape>
+            </w:pict>
+          </mc:Fallback>
+        </mc:AlternateContent>
+      </w:r>
+      <w:r>
+        <w:rPr>
+          <w:rFonts w:ascii="Calibri" w:eastAsia="DejaVu Sans Condensed" w:hAnsi="Calibri" w:cs="DejaVu Sans Condensed"/>
           <w:b/>
           <w:bCs/>
           <w:noProof/>
@@ -944,13 +1070,13 @@
           <w:lang w:val="pt-PT" w:eastAsia="pt-PT"/>
         </w:rPr>
         <w:drawing>
-          <wp:anchor distT="0" distB="0" distL="114300" distR="114300" simplePos="0" relativeHeight="251609088" behindDoc="0" locked="0" layoutInCell="1" allowOverlap="1" wp14:anchorId="24F91040" wp14:editId="6D5D315F">
+          <wp:anchor distT="0" distB="0" distL="114300" distR="114300" simplePos="0" relativeHeight="251609088" behindDoc="0" locked="0" layoutInCell="1" allowOverlap="1" wp14:anchorId="24F91040" wp14:editId="4B176C5C">
             <wp:simplePos x="0" y="0"/>
             <wp:positionH relativeFrom="column">
-              <wp:posOffset>4013835</wp:posOffset>
+              <wp:posOffset>4009390</wp:posOffset>
             </wp:positionH>
             <wp:positionV relativeFrom="page">
-              <wp:posOffset>7000875</wp:posOffset>
+              <wp:posOffset>7153275</wp:posOffset>
             </wp:positionV>
             <wp:extent cx="2106295" cy="2942590"/>
             <wp:effectExtent l="0" t="0" r="8255" b="0"/>
@@ -1046,6 +1172,8 @@
         </w:rPr>
         <w:t xml:space="preserve"> concerning the amount of medals it scored in a certain year (or total) and for a sport (or all of them).</w:t>
       </w:r>
+      <w:bookmarkStart w:id="0" w:name="_GoBack"/>
+      <w:bookmarkEnd w:id="0"/>
     </w:p>
     <w:p>
       <w:pPr>
@@ -1240,6 +1368,122 @@
           <w:lang w:val="en-US"/>
         </w:rPr>
       </w:pPr>
+      <w:r>
+        <w:rPr>
+          <w:noProof/>
+          <w:sz w:val="22"/>
+          <w:szCs w:val="22"/>
+          <w:lang w:eastAsia="pt-PT"/>
+        </w:rPr>
+        <mc:AlternateContent>
+          <mc:Choice Requires="wps">
+            <w:drawing>
+              <wp:anchor distT="0" distB="0" distL="114300" distR="114300" simplePos="0" relativeHeight="251675136" behindDoc="0" locked="0" layoutInCell="1" allowOverlap="1" wp14:anchorId="26ED1B94" wp14:editId="008C20F9">
+                <wp:simplePos x="0" y="0"/>
+                <wp:positionH relativeFrom="column">
+                  <wp:posOffset>4042410</wp:posOffset>
+                </wp:positionH>
+                <wp:positionV relativeFrom="paragraph">
+                  <wp:posOffset>882650</wp:posOffset>
+                </wp:positionV>
+                <wp:extent cx="2038350" cy="257810"/>
+                <wp:effectExtent l="0" t="0" r="19050" b="27940"/>
+                <wp:wrapNone/>
+                <wp:docPr id="13" name="Text Box 13"/>
+                <wp:cNvGraphicFramePr/>
+                <a:graphic xmlns:a="http://schemas.openxmlformats.org/drawingml/2006/main">
+                  <a:graphicData uri="http://schemas.microsoft.com/office/word/2010/wordprocessingShape">
+                    <wps:wsp>
+                      <wps:cNvSpPr txBox="1"/>
+                      <wps:spPr>
+                        <a:xfrm>
+                          <a:off x="0" y="0"/>
+                          <a:ext cx="2038350" cy="257810"/>
+                        </a:xfrm>
+                        <a:prstGeom prst="rect">
+                          <a:avLst/>
+                        </a:prstGeom>
+                        <a:solidFill>
+                          <a:schemeClr val="lt1"/>
+                        </a:solidFill>
+                        <a:ln w="6350">
+                          <a:solidFill>
+                            <a:prstClr val="black"/>
+                          </a:solidFill>
+                        </a:ln>
+                        <a:effectLst/>
+                      </wps:spPr>
+                      <wps:style>
+                        <a:lnRef idx="0">
+                          <a:schemeClr val="accent1"/>
+                        </a:lnRef>
+                        <a:fillRef idx="0">
+                          <a:schemeClr val="accent1"/>
+                        </a:fillRef>
+                        <a:effectRef idx="0">
+                          <a:schemeClr val="accent1"/>
+                        </a:effectRef>
+                        <a:fontRef idx="minor">
+                          <a:schemeClr val="dk1"/>
+                        </a:fontRef>
+                      </wps:style>
+                      <wps:txbx>
+                        <w:txbxContent>
+                          <w:p>
+                            <w:pPr>
+                              <w:rPr>
+                                <w:sz w:val="22"/>
+                              </w:rPr>
+                            </w:pPr>
+                            <w:r>
+                              <w:rPr>
+                                <w:sz w:val="22"/>
+                              </w:rPr>
+                              <w:t>Task 1</w:t>
+                            </w:r>
+                          </w:p>
+                        </w:txbxContent>
+                      </wps:txbx>
+                      <wps:bodyPr rot="0" spcFirstLastPara="0" vertOverflow="overflow" horzOverflow="overflow" vert="horz" wrap="square" lIns="91440" tIns="45720" rIns="91440" bIns="45720" numCol="1" spcCol="0" rtlCol="0" fromWordArt="0" anchor="t" anchorCtr="0" forceAA="0" compatLnSpc="1">
+                        <a:prstTxWarp prst="textNoShape">
+                          <a:avLst/>
+                        </a:prstTxWarp>
+                        <a:noAutofit/>
+                      </wps:bodyPr>
+                    </wps:wsp>
+                  </a:graphicData>
+                </a:graphic>
+                <wp14:sizeRelV relativeFrom="margin">
+                  <wp14:pctHeight>0</wp14:pctHeight>
+                </wp14:sizeRelV>
+              </wp:anchor>
+            </w:drawing>
+          </mc:Choice>
+          <mc:Fallback>
+            <w:pict>
+              <v:shape w14:anchorId="26ED1B94" id="Text Box 13" o:spid="_x0000_s1027" type="#_x0000_t202" style="position:absolute;margin-left:318.3pt;margin-top:69.5pt;width:160.5pt;height:20.3pt;z-index:251675136;visibility:visible;mso-wrap-style:square;mso-height-percent:0;mso-wrap-distance-left:9pt;mso-wrap-distance-top:0;mso-wrap-distance-right:9pt;mso-wrap-distance-bottom:0;mso-position-horizontal:absolute;mso-position-horizontal-relative:text;mso-position-vertical:absolute;mso-position-vertical-relative:text;mso-height-percent:0;mso-height-relative:margin;v-text-anchor:top" o:gfxdata="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" fillcolor="white [3201]" strokeweight=".5pt">
+                <v:textbox>
+                  <w:txbxContent>
+                    <w:p>
+                      <w:pPr>
+                        <w:rPr>
+                          <w:sz w:val="22"/>
+                        </w:rPr>
+                      </w:pPr>
+                      <w:r>
+                        <w:rPr>
+                          <w:sz w:val="22"/>
+                        </w:rPr>
+                        <w:t>Task 1</w:t>
+                      </w:r>
+                    </w:p>
+                  </w:txbxContent>
+                </v:textbox>
+              </v:shape>
+            </w:pict>
+          </mc:Fallback>
+        </mc:AlternateContent>
+      </w:r>
     </w:p>
     <w:p>
       <w:pPr>
@@ -1252,38 +1496,6 @@
       </w:pPr>
       <w:r>
         <w:rPr>
-          <w:sz w:val="22"/>
-          <w:szCs w:val="22"/>
-          <w:lang w:val="en-US"/>
-        </w:rPr>
-        <w:t xml:space="preserve">3 – </w:t>
-      </w:r>
-      <w:r>
-        <w:rPr>
-          <w:sz w:val="22"/>
-          <w:szCs w:val="22"/>
-          <w:lang w:val="en-US"/>
-        </w:rPr>
-        <w:t>What are the standings of the USSR in 1964?</w:t>
-      </w:r>
-      <w:r>
-        <w:rPr>
-          <w:sz w:val="22"/>
-          <w:szCs w:val="22"/>
-          <w:lang w:val="en-US"/>
-        </w:rPr>
-        <w:t xml:space="preserve"> Selecting the Bronze, Silver or Gold medal and the year 1964 will show us the countries</w:t>
-      </w:r>
-      <w:r>
-        <w:rPr>
-          <w:sz w:val="22"/>
-          <w:szCs w:val="22"/>
-          <w:lang w:val="en-US"/>
-        </w:rPr>
-        <w:t xml:space="preserve"> with the most medals. We can search for USSR in the </w:t>
-      </w:r>
-      <w:r>
-        <w:rPr>
           <w:noProof/>
           <w:sz w:val="22"/>
           <w:szCs w:val="22"/>
@@ -1291,18 +1503,18 @@
         </w:rPr>
         <w:lastRenderedPageBreak/>
         <w:drawing>
-          <wp:anchor distT="0" distB="0" distL="114300" distR="114300" simplePos="0" relativeHeight="251649024" behindDoc="0" locked="0" layoutInCell="1" allowOverlap="1" wp14:anchorId="7E78632B" wp14:editId="5C392D25">
+          <wp:anchor distT="0" distB="0" distL="114300" distR="114300" simplePos="0" relativeHeight="251643392" behindDoc="0" locked="0" layoutInCell="1" allowOverlap="1" wp14:anchorId="532369D7" wp14:editId="149ABD6B">
             <wp:simplePos x="0" y="0"/>
             <wp:positionH relativeFrom="column">
-              <wp:posOffset>4098925</wp:posOffset>
+              <wp:posOffset>4118610</wp:posOffset>
             </wp:positionH>
             <wp:positionV relativeFrom="page">
-              <wp:posOffset>352425</wp:posOffset>
+              <wp:posOffset>371475</wp:posOffset>
             </wp:positionV>
-            <wp:extent cx="2019300" cy="2820670"/>
-            <wp:effectExtent l="0" t="0" r="0" b="0"/>
+            <wp:extent cx="1990725" cy="2781300"/>
+            <wp:effectExtent l="0" t="0" r="9525" b="0"/>
             <wp:wrapSquare wrapText="bothSides"/>
-            <wp:docPr id="4" name="Picture 4" descr="C:\Users\Miguel\AppData\Local\Microsoft\Windows\INetCache\Content.Word\pergunta3 tab1.png"/>
+            <wp:docPr id="3" name="Picture 3" descr="C:\Users\Miguel\AppData\Local\Microsoft\Windows\INetCache\Content.Word\pergunta3 tab1.png"/>
             <wp:cNvGraphicFramePr>
               <a:graphicFrameLocks xmlns:a="http://schemas.openxmlformats.org/drawingml/2006/main" noChangeAspect="1"/>
             </wp:cNvGraphicFramePr>
@@ -1310,7 +1522,7 @@
               <a:graphicData uri="http://schemas.openxmlformats.org/drawingml/2006/picture">
                 <pic:pic xmlns:pic="http://schemas.openxmlformats.org/drawingml/2006/picture">
                   <pic:nvPicPr>
-                    <pic:cNvPr id="0" name="Picture 24" descr="C:\Users\Miguel\AppData\Local\Microsoft\Windows\INetCache\Content.Word\pergunta3 tab1.png"/>
+                    <pic:cNvPr id="0" name="Picture 5" descr="C:\Users\Miguel\AppData\Local\Microsoft\Windows\INetCache\Content.Word\pergunta3 tab1.png"/>
                     <pic:cNvPicPr>
                       <a:picLocks noChangeAspect="1" noChangeArrowheads="1"/>
                     </pic:cNvPicPr>
@@ -1331,7 +1543,7 @@
                   <pic:spPr bwMode="auto">
                     <a:xfrm>
                       <a:off x="0" y="0"/>
-                      <a:ext cx="2019300" cy="2820670"/>
+                      <a:ext cx="1990725" cy="2781300"/>
                     </a:xfrm>
                     <a:prstGeom prst="rect">
                       <a:avLst/>
@@ -1344,14 +1556,72 @@
                 </pic:pic>
               </a:graphicData>
             </a:graphic>
-            <wp14:sizeRelH relativeFrom="margin">
-              <wp14:pctWidth>0</wp14:pctWidth>
-            </wp14:sizeRelH>
-            <wp14:sizeRelV relativeFrom="margin">
-              <wp14:pctHeight>0</wp14:pctHeight>
-            </wp14:sizeRelV>
           </wp:anchor>
         </w:drawing>
+      </w:r>
+      <w:r>
+        <w:rPr>
+          <w:sz w:val="22"/>
+          <w:szCs w:val="22"/>
+          <w:lang w:val="en-US"/>
+        </w:rPr>
+        <w:t xml:space="preserve">3 – </w:t>
+      </w:r>
+      <w:r>
+        <w:rPr>
+          <w:sz w:val="22"/>
+          <w:szCs w:val="22"/>
+          <w:lang w:val="en-US"/>
+        </w:rPr>
+        <w:t>What are the standings of the USSR in 1964?</w:t>
+      </w:r>
+      <w:r>
+        <w:rPr>
+          <w:sz w:val="22"/>
+          <w:szCs w:val="22"/>
+          <w:lang w:val="en-US"/>
+        </w:rPr>
+        <w:t xml:space="preserve"> Selecting the </w:t>
+      </w:r>
+      <w:r>
+        <w:rPr>
+          <w:sz w:val="22"/>
+          <w:szCs w:val="22"/>
+          <w:lang w:val="en-US"/>
+        </w:rPr>
+        <w:t xml:space="preserve">All </w:t>
+      </w:r>
+      <w:r>
+        <w:rPr>
+          <w:sz w:val="22"/>
+          <w:szCs w:val="22"/>
+          <w:lang w:val="en-US"/>
+        </w:rPr>
+        <w:t>medal</w:t>
+      </w:r>
+      <w:r>
+        <w:rPr>
+          <w:sz w:val="22"/>
+          <w:szCs w:val="22"/>
+          <w:lang w:val="en-US"/>
+        </w:rPr>
+        <w:t>s</w:t>
+      </w:r>
+      <w:r>
+        <w:rPr>
+          <w:sz w:val="22"/>
+          <w:szCs w:val="22"/>
+          <w:lang w:val="en-US"/>
+        </w:rPr>
+        <w:t xml:space="preserve"> and the year 1964 will show us the countries</w:t>
+      </w:r>
+      <w:r>
+        <w:rPr>
+          <w:sz w:val="22"/>
+          <w:szCs w:val="22"/>
+          <w:lang w:val="en-US"/>
+        </w:rPr>
+        <w:t xml:space="preserve"> with the most medals. We can search for USSR in the </w:t>
       </w:r>
       <w:r>
         <w:rPr>
@@ -1362,7 +1632,7 @@
           <w:lang w:eastAsia="pt-PT"/>
         </w:rPr>
         <w:drawing>
-          <wp:anchor distT="0" distB="0" distL="114300" distR="114300" simplePos="0" relativeHeight="251673600" behindDoc="0" locked="0" layoutInCell="1" allowOverlap="1" wp14:anchorId="2BF771D2" wp14:editId="3B969052">
+          <wp:anchor distT="0" distB="0" distL="114300" distR="114300" simplePos="0" relativeHeight="251631104" behindDoc="0" locked="0" layoutInCell="1" allowOverlap="1" wp14:anchorId="2BF771D2" wp14:editId="39799671">
             <wp:simplePos x="0" y="0"/>
             <wp:positionH relativeFrom="column">
               <wp:posOffset>3810</wp:posOffset>
@@ -1485,14 +1755,131 @@
           <w:szCs w:val="22"/>
           <w:lang w:eastAsia="pt-PT"/>
         </w:rPr>
+        <mc:AlternateContent>
+          <mc:Choice Requires="wps">
+            <w:drawing>
+              <wp:anchor distT="45720" distB="45720" distL="114300" distR="114300" simplePos="0" relativeHeight="251686400" behindDoc="1" locked="0" layoutInCell="1" allowOverlap="1" wp14:anchorId="50522D1B" wp14:editId="2CAC789F">
+                <wp:simplePos x="0" y="0"/>
+                <wp:positionH relativeFrom="column">
+                  <wp:posOffset>-2152650</wp:posOffset>
+                </wp:positionH>
+                <wp:positionV relativeFrom="paragraph">
+                  <wp:posOffset>575310</wp:posOffset>
+                </wp:positionV>
+                <wp:extent cx="1981200" cy="257175"/>
+                <wp:effectExtent l="0" t="0" r="19050" b="28575"/>
+                <wp:wrapTight wrapText="bothSides">
+                  <wp:wrapPolygon edited="0">
+                    <wp:start x="0" y="0"/>
+                    <wp:lineTo x="0" y="22400"/>
+                    <wp:lineTo x="21600" y="22400"/>
+                    <wp:lineTo x="21600" y="0"/>
+                    <wp:lineTo x="0" y="0"/>
+                  </wp:wrapPolygon>
+                </wp:wrapTight>
+                <wp:docPr id="16" name="Text Box 2"/>
+                <wp:cNvGraphicFramePr>
+                  <a:graphicFrameLocks xmlns:a="http://schemas.openxmlformats.org/drawingml/2006/main"/>
+                </wp:cNvGraphicFramePr>
+                <a:graphic xmlns:a="http://schemas.openxmlformats.org/drawingml/2006/main">
+                  <a:graphicData uri="http://schemas.microsoft.com/office/word/2010/wordprocessingShape">
+                    <wps:wsp>
+                      <wps:cNvSpPr txBox="1">
+                        <a:spLocks noChangeArrowheads="1"/>
+                      </wps:cNvSpPr>
+                      <wps:spPr bwMode="auto">
+                        <a:xfrm>
+                          <a:off x="0" y="0"/>
+                          <a:ext cx="1981200" cy="257175"/>
+                        </a:xfrm>
+                        <a:prstGeom prst="rect">
+                          <a:avLst/>
+                        </a:prstGeom>
+                        <a:solidFill>
+                          <a:srgbClr val="FFFFFF"/>
+                        </a:solidFill>
+                        <a:ln w="9525">
+                          <a:solidFill>
+                            <a:srgbClr val="000000"/>
+                          </a:solidFill>
+                          <a:miter lim="800000"/>
+                          <a:headEnd/>
+                          <a:tailEnd/>
+                        </a:ln>
+                      </wps:spPr>
+                      <wps:txbx>
+                        <w:txbxContent>
+                          <w:p>
+                            <w:pPr>
+                              <w:rPr>
+                                <w:sz w:val="22"/>
+                              </w:rPr>
+                            </w:pPr>
+                            <w:r>
+                              <w:rPr>
+                                <w:sz w:val="22"/>
+                              </w:rPr>
+                              <w:t>Task 2</w:t>
+                            </w:r>
+                          </w:p>
+                        </w:txbxContent>
+                      </wps:txbx>
+                      <wps:bodyPr rot="0" vert="horz" wrap="square" lIns="91440" tIns="45720" rIns="91440" bIns="45720" anchor="t" anchorCtr="0">
+                        <a:noAutofit/>
+                      </wps:bodyPr>
+                    </wps:wsp>
+                  </a:graphicData>
+                </a:graphic>
+                <wp14:sizeRelH relativeFrom="margin">
+                  <wp14:pctWidth>0</wp14:pctWidth>
+                </wp14:sizeRelH>
+                <wp14:sizeRelV relativeFrom="margin">
+                  <wp14:pctHeight>0</wp14:pctHeight>
+                </wp14:sizeRelV>
+              </wp:anchor>
+            </w:drawing>
+          </mc:Choice>
+          <mc:Fallback>
+            <w:pict>
+              <v:shape w14:anchorId="50522D1B" id="_x0000_s1028" type="#_x0000_t202" style="position:absolute;margin-left:-169.5pt;margin-top:45.3pt;width:156pt;height:20.25pt;z-index:-251630080;visibility:visible;mso-wrap-style:square;mso-width-percent:0;mso-height-percent:0;mso-wrap-distance-left:9pt;mso-wrap-distance-top:3.6pt;mso-wrap-distance-right:9pt;mso-wrap-distance-bottom:3.6pt;mso-position-horizontal:absolute;mso-position-horizontal-relative:text;mso-position-vertical:absolute;mso-position-vertical-relative:text;mso-width-percent:0;mso-height-percent:0;mso-width-relative:margin;mso-height-relative:margin;v-text-anchor:top" o:gfxdata="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">
+                <v:textbox>
+                  <w:txbxContent>
+                    <w:p>
+                      <w:pPr>
+                        <w:rPr>
+                          <w:sz w:val="22"/>
+                        </w:rPr>
+                      </w:pPr>
+                      <w:r>
+                        <w:rPr>
+                          <w:sz w:val="22"/>
+                        </w:rPr>
+                        <w:t>Task 2</w:t>
+                      </w:r>
+                    </w:p>
+                  </w:txbxContent>
+                </v:textbox>
+                <w10:wrap type="tight"/>
+              </v:shape>
+            </w:pict>
+          </mc:Fallback>
+        </mc:AlternateContent>
+      </w:r>
+      <w:r>
+        <w:rPr>
+          <w:noProof/>
+          <w:sz w:val="22"/>
+          <w:szCs w:val="22"/>
+          <w:lang w:eastAsia="pt-PT"/>
+        </w:rPr>
         <w:drawing>
-          <wp:anchor distT="0" distB="0" distL="114300" distR="114300" simplePos="0" relativeHeight="251691008" behindDoc="0" locked="0" layoutInCell="1" allowOverlap="1" wp14:anchorId="3569BCAB" wp14:editId="4B0142F9">
+          <wp:anchor distT="0" distB="0" distL="114300" distR="114300" simplePos="0" relativeHeight="251637248" behindDoc="0" locked="0" layoutInCell="1" allowOverlap="1" wp14:anchorId="3569BCAB" wp14:editId="62E84285">
             <wp:simplePos x="0" y="0"/>
             <wp:positionH relativeFrom="column">
-              <wp:posOffset>1990725</wp:posOffset>
+              <wp:posOffset>1971675</wp:posOffset>
             </wp:positionH>
             <wp:positionV relativeFrom="page">
-              <wp:posOffset>3286125</wp:posOffset>
+              <wp:posOffset>3457575</wp:posOffset>
             </wp:positionV>
             <wp:extent cx="1981200" cy="2766695"/>
             <wp:effectExtent l="0" t="0" r="0" b="0"/>
@@ -1550,6 +1937,123 @@
       </w:r>
       <w:r>
         <w:rPr>
+          <w:noProof/>
+          <w:sz w:val="22"/>
+          <w:szCs w:val="22"/>
+          <w:lang w:eastAsia="pt-PT"/>
+        </w:rPr>
+        <mc:AlternateContent>
+          <mc:Choice Requires="wps">
+            <w:drawing>
+              <wp:anchor distT="45720" distB="45720" distL="114300" distR="114300" simplePos="0" relativeHeight="251675136" behindDoc="1" locked="0" layoutInCell="1" allowOverlap="1" wp14:anchorId="4DCA028D" wp14:editId="1701FE47">
+                <wp:simplePos x="0" y="0"/>
+                <wp:positionH relativeFrom="column">
+                  <wp:posOffset>2000250</wp:posOffset>
+                </wp:positionH>
+                <wp:positionV relativeFrom="paragraph">
+                  <wp:posOffset>546735</wp:posOffset>
+                </wp:positionV>
+                <wp:extent cx="1933575" cy="257175"/>
+                <wp:effectExtent l="0" t="0" r="28575" b="28575"/>
+                <wp:wrapTight wrapText="bothSides">
+                  <wp:wrapPolygon edited="0">
+                    <wp:start x="0" y="0"/>
+                    <wp:lineTo x="0" y="22400"/>
+                    <wp:lineTo x="21706" y="22400"/>
+                    <wp:lineTo x="21706" y="0"/>
+                    <wp:lineTo x="0" y="0"/>
+                  </wp:wrapPolygon>
+                </wp:wrapTight>
+                <wp:docPr id="14" name="Text Box 2"/>
+                <wp:cNvGraphicFramePr>
+                  <a:graphicFrameLocks xmlns:a="http://schemas.openxmlformats.org/drawingml/2006/main"/>
+                </wp:cNvGraphicFramePr>
+                <a:graphic xmlns:a="http://schemas.openxmlformats.org/drawingml/2006/main">
+                  <a:graphicData uri="http://schemas.microsoft.com/office/word/2010/wordprocessingShape">
+                    <wps:wsp>
+                      <wps:cNvSpPr txBox="1">
+                        <a:spLocks noChangeArrowheads="1"/>
+                      </wps:cNvSpPr>
+                      <wps:spPr bwMode="auto">
+                        <a:xfrm>
+                          <a:off x="0" y="0"/>
+                          <a:ext cx="1933575" cy="257175"/>
+                        </a:xfrm>
+                        <a:prstGeom prst="rect">
+                          <a:avLst/>
+                        </a:prstGeom>
+                        <a:solidFill>
+                          <a:srgbClr val="FFFFFF"/>
+                        </a:solidFill>
+                        <a:ln w="9525">
+                          <a:solidFill>
+                            <a:srgbClr val="000000"/>
+                          </a:solidFill>
+                          <a:miter lim="800000"/>
+                          <a:headEnd/>
+                          <a:tailEnd/>
+                        </a:ln>
+                      </wps:spPr>
+                      <wps:txbx>
+                        <w:txbxContent>
+                          <w:p>
+                            <w:pPr>
+                              <w:rPr>
+                                <w:sz w:val="22"/>
+                              </w:rPr>
+                            </w:pPr>
+                            <w:r>
+                              <w:rPr>
+                                <w:sz w:val="22"/>
+                              </w:rPr>
+                              <w:t>Task 3</w:t>
+                            </w:r>
+                          </w:p>
+                        </w:txbxContent>
+                      </wps:txbx>
+                      <wps:bodyPr rot="0" vert="horz" wrap="square" lIns="91440" tIns="45720" rIns="91440" bIns="45720" anchor="t" anchorCtr="0">
+                        <a:noAutofit/>
+                      </wps:bodyPr>
+                    </wps:wsp>
+                  </a:graphicData>
+                </a:graphic>
+                <wp14:sizeRelH relativeFrom="margin">
+                  <wp14:pctWidth>0</wp14:pctWidth>
+                </wp14:sizeRelH>
+                <wp14:sizeRelV relativeFrom="margin">
+                  <wp14:pctHeight>0</wp14:pctHeight>
+                </wp14:sizeRelV>
+              </wp:anchor>
+            </w:drawing>
+          </mc:Choice>
+          <mc:Fallback>
+            <w:pict>
+              <v:shape w14:anchorId="4DCA028D" id="_x0000_s1029" type="#_x0000_t202" style="position:absolute;margin-left:157.5pt;margin-top:43.05pt;width:152.25pt;height:20.25pt;z-index:-251641344;visibility:visible;mso-wrap-style:square;mso-width-percent:0;mso-height-percent:0;mso-wrap-distance-left:9pt;mso-wrap-distance-top:3.6pt;mso-wrap-distance-right:9pt;mso-wrap-distance-bottom:3.6pt;mso-position-horizontal:absolute;mso-position-horizontal-relative:text;mso-position-vertical:absolute;mso-position-vertical-relative:text;mso-width-percent:0;mso-height-percent:0;mso-width-relative:margin;mso-height-relative:margin;v-text-anchor:top" o:gfxdata="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">
+                <v:textbox>
+                  <w:txbxContent>
+                    <w:p>
+                      <w:pPr>
+                        <w:rPr>
+                          <w:sz w:val="22"/>
+                        </w:rPr>
+                      </w:pPr>
+                      <w:r>
+                        <w:rPr>
+                          <w:sz w:val="22"/>
+                        </w:rPr>
+                        <w:t>Task 3</w:t>
+                      </w:r>
+                    </w:p>
+                  </w:txbxContent>
+                </v:textbox>
+                <w10:wrap type="tight"/>
+              </v:shape>
+            </w:pict>
+          </mc:Fallback>
+        </mc:AlternateContent>
+      </w:r>
+      <w:r>
+        <w:rPr>
           <w:sz w:val="22"/>
           <w:szCs w:val="22"/>
           <w:lang w:val="en-US"/>
@@ -1706,26 +2210,141 @@
       </w:pPr>
       <w:r>
         <w:rPr>
-          <w:rFonts w:ascii="Calibri" w:hAnsi="Calibri" w:cs="Calibri"/>
           <w:noProof/>
-          <w:color w:val="000000"/>
           <w:sz w:val="22"/>
           <w:szCs w:val="22"/>
           <w:lang w:val="pt-PT" w:eastAsia="pt-PT"/>
         </w:rPr>
+        <mc:AlternateContent>
+          <mc:Choice Requires="wps">
+            <w:drawing>
+              <wp:anchor distT="45720" distB="45720" distL="114300" distR="114300" simplePos="0" relativeHeight="251683328" behindDoc="1" locked="0" layoutInCell="1" allowOverlap="1" wp14:anchorId="33EB128B" wp14:editId="3F2A6747">
+                <wp:simplePos x="0" y="0"/>
+                <wp:positionH relativeFrom="column">
+                  <wp:posOffset>2080260</wp:posOffset>
+                </wp:positionH>
+                <wp:positionV relativeFrom="paragraph">
+                  <wp:posOffset>4478020</wp:posOffset>
+                </wp:positionV>
+                <wp:extent cx="1933575" cy="257175"/>
+                <wp:effectExtent l="0" t="0" r="28575" b="28575"/>
+                <wp:wrapTight wrapText="bothSides">
+                  <wp:wrapPolygon edited="0">
+                    <wp:start x="0" y="0"/>
+                    <wp:lineTo x="0" y="22400"/>
+                    <wp:lineTo x="21706" y="22400"/>
+                    <wp:lineTo x="21706" y="0"/>
+                    <wp:lineTo x="0" y="0"/>
+                  </wp:wrapPolygon>
+                </wp:wrapTight>
+                <wp:docPr id="17" name="Text Box 2"/>
+                <wp:cNvGraphicFramePr>
+                  <a:graphicFrameLocks xmlns:a="http://schemas.openxmlformats.org/drawingml/2006/main"/>
+                </wp:cNvGraphicFramePr>
+                <a:graphic xmlns:a="http://schemas.openxmlformats.org/drawingml/2006/main">
+                  <a:graphicData uri="http://schemas.microsoft.com/office/word/2010/wordprocessingShape">
+                    <wps:wsp>
+                      <wps:cNvSpPr txBox="1">
+                        <a:spLocks noChangeArrowheads="1"/>
+                      </wps:cNvSpPr>
+                      <wps:spPr bwMode="auto">
+                        <a:xfrm>
+                          <a:off x="0" y="0"/>
+                          <a:ext cx="1933575" cy="257175"/>
+                        </a:xfrm>
+                        <a:prstGeom prst="rect">
+                          <a:avLst/>
+                        </a:prstGeom>
+                        <a:solidFill>
+                          <a:srgbClr val="FFFFFF"/>
+                        </a:solidFill>
+                        <a:ln w="9525">
+                          <a:solidFill>
+                            <a:srgbClr val="000000"/>
+                          </a:solidFill>
+                          <a:miter lim="800000"/>
+                          <a:headEnd/>
+                          <a:tailEnd/>
+                        </a:ln>
+                      </wps:spPr>
+                      <wps:txbx>
+                        <w:txbxContent>
+                          <w:p>
+                            <w:pPr>
+                              <w:rPr>
+                                <w:sz w:val="22"/>
+                              </w:rPr>
+                            </w:pPr>
+                            <w:r>
+                              <w:rPr>
+                                <w:sz w:val="22"/>
+                              </w:rPr>
+                              <w:t>Task 5, steps 1, 2 and 3</w:t>
+                            </w:r>
+                          </w:p>
+                        </w:txbxContent>
+                      </wps:txbx>
+                      <wps:bodyPr rot="0" vert="horz" wrap="square" lIns="91440" tIns="45720" rIns="91440" bIns="45720" anchor="t" anchorCtr="0">
+                        <a:noAutofit/>
+                      </wps:bodyPr>
+                    </wps:wsp>
+                  </a:graphicData>
+                </a:graphic>
+                <wp14:sizeRelH relativeFrom="margin">
+                  <wp14:pctWidth>0</wp14:pctWidth>
+                </wp14:sizeRelH>
+                <wp14:sizeRelV relativeFrom="margin">
+                  <wp14:pctHeight>0</wp14:pctHeight>
+                </wp14:sizeRelV>
+              </wp:anchor>
+            </w:drawing>
+          </mc:Choice>
+          <mc:Fallback>
+            <w:pict>
+              <v:shape w14:anchorId="33EB128B" id="_x0000_s1030" type="#_x0000_t202" style="position:absolute;margin-left:163.8pt;margin-top:352.6pt;width:152.25pt;height:20.25pt;z-index:-251633152;visibility:visible;mso-wrap-style:square;mso-width-percent:0;mso-height-percent:0;mso-wrap-distance-left:9pt;mso-wrap-distance-top:3.6pt;mso-wrap-distance-right:9pt;mso-wrap-distance-bottom:3.6pt;mso-position-horizontal:absolute;mso-position-horizontal-relative:text;mso-position-vertical:absolute;mso-position-vertical-relative:text;mso-width-percent:0;mso-height-percent:0;mso-width-relative:margin;mso-height-relative:margin;v-text-anchor:top" o:gfxdata="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">
+                <v:textbox>
+                  <w:txbxContent>
+                    <w:p>
+                      <w:pPr>
+                        <w:rPr>
+                          <w:sz w:val="22"/>
+                        </w:rPr>
+                      </w:pPr>
+                      <w:r>
+                        <w:rPr>
+                          <w:sz w:val="22"/>
+                        </w:rPr>
+                        <w:t>Task 5, steps 1, 2 and 3</w:t>
+                      </w:r>
+                    </w:p>
+                  </w:txbxContent>
+                </v:textbox>
+                <w10:wrap type="tight"/>
+              </v:shape>
+            </w:pict>
+          </mc:Fallback>
+        </mc:AlternateContent>
+      </w:r>
+      <w:r>
+        <w:rPr>
+          <w:noProof/>
+          <w:sz w:val="22"/>
+          <w:szCs w:val="22"/>
+          <w:lang w:eastAsia="pt-PT"/>
+        </w:rPr>
         <w:drawing>
-          <wp:anchor distT="0" distB="0" distL="114300" distR="114300" simplePos="0" relativeHeight="251710464" behindDoc="0" locked="0" layoutInCell="1" allowOverlap="1" wp14:anchorId="51417CE7" wp14:editId="7107E45E">
+          <wp:anchor distT="0" distB="0" distL="114300" distR="114300" simplePos="0" relativeHeight="251656704" behindDoc="0" locked="0" layoutInCell="1" allowOverlap="1" wp14:anchorId="1122047C" wp14:editId="136001EF">
             <wp:simplePos x="0" y="0"/>
             <wp:positionH relativeFrom="column">
-              <wp:posOffset>2051685</wp:posOffset>
+              <wp:posOffset>4099560</wp:posOffset>
             </wp:positionH>
             <wp:positionV relativeFrom="page">
-              <wp:posOffset>6777355</wp:posOffset>
+              <wp:posOffset>6762750</wp:posOffset>
             </wp:positionV>
-            <wp:extent cx="2009775" cy="3185160"/>
-            <wp:effectExtent l="0" t="0" r="9525" b="0"/>
+            <wp:extent cx="2019300" cy="3200400"/>
+            <wp:effectExtent l="0" t="0" r="0" b="0"/>
             <wp:wrapSquare wrapText="bothSides"/>
-            <wp:docPr id="9" name="Picture 9" descr="C:\Users\Miguel\AppData\Local\Microsoft\Windows\INetCache\Content.Word\pergunta5-2 tab2.png"/>
+            <wp:docPr id="6" name="Picture 6" descr="C:\Users\Miguel\AppData\Local\Microsoft\Windows\INetCache\Content.Word\pergunta5-3 tab2.png"/>
             <wp:cNvGraphicFramePr>
               <a:graphicFrameLocks xmlns:a="http://schemas.openxmlformats.org/drawingml/2006/main" noChangeAspect="1"/>
             </wp:cNvGraphicFramePr>
@@ -1733,7 +2352,7 @@
               <a:graphicData uri="http://schemas.openxmlformats.org/drawingml/2006/picture">
                 <pic:pic xmlns:pic="http://schemas.openxmlformats.org/drawingml/2006/picture">
                   <pic:nvPicPr>
-                    <pic:cNvPr id="0" name="Picture 50" descr="C:\Users\Miguel\AppData\Local\Microsoft\Windows\INetCache\Content.Word\pergunta5-2 tab2.png"/>
+                    <pic:cNvPr id="0" name="Picture 13" descr="C:\Users\Miguel\AppData\Local\Microsoft\Windows\INetCache\Content.Word\pergunta5-3 tab2.png"/>
                     <pic:cNvPicPr>
                       <a:picLocks noChangeAspect="1" noChangeArrowheads="1"/>
                     </pic:cNvPicPr>
@@ -1754,7 +2373,71 @@
                   <pic:spPr bwMode="auto">
                     <a:xfrm>
                       <a:off x="0" y="0"/>
-                      <a:ext cx="2009775" cy="3185160"/>
+                      <a:ext cx="2019300" cy="3200400"/>
+                    </a:xfrm>
+                    <a:prstGeom prst="rect">
+                      <a:avLst/>
+                    </a:prstGeom>
+                    <a:noFill/>
+                    <a:ln>
+                      <a:noFill/>
+                    </a:ln>
+                  </pic:spPr>
+                </pic:pic>
+              </a:graphicData>
+            </a:graphic>
+          </wp:anchor>
+        </w:drawing>
+      </w:r>
+      <w:r>
+        <w:rPr>
+          <w:noProof/>
+          <w:sz w:val="22"/>
+          <w:szCs w:val="22"/>
+          <w:lang w:val="pt-PT" w:eastAsia="pt-PT"/>
+        </w:rPr>
+        <w:drawing>
+          <wp:anchor distT="0" distB="0" distL="114300" distR="114300" simplePos="0" relativeHeight="251666944" behindDoc="0" locked="0" layoutInCell="1" allowOverlap="1" wp14:anchorId="517A6940" wp14:editId="60498ED2">
+            <wp:simplePos x="0" y="0"/>
+            <wp:positionH relativeFrom="column">
+              <wp:posOffset>3175</wp:posOffset>
+            </wp:positionH>
+            <wp:positionV relativeFrom="page">
+              <wp:posOffset>6743700</wp:posOffset>
+            </wp:positionV>
+            <wp:extent cx="2029460" cy="3209925"/>
+            <wp:effectExtent l="0" t="0" r="8890" b="9525"/>
+            <wp:wrapSquare wrapText="bothSides"/>
+            <wp:docPr id="12" name="Picture 12" descr="C:\Users\Miguel\AppData\Local\Microsoft\Windows\INetCache\Content.Word\pergunta5-1 tab2.png"/>
+            <wp:cNvGraphicFramePr>
+              <a:graphicFrameLocks xmlns:a="http://schemas.openxmlformats.org/drawingml/2006/main" noChangeAspect="1"/>
+            </wp:cNvGraphicFramePr>
+            <a:graphic xmlns:a="http://schemas.openxmlformats.org/drawingml/2006/main">
+              <a:graphicData uri="http://schemas.openxmlformats.org/drawingml/2006/picture">
+                <pic:pic xmlns:pic="http://schemas.openxmlformats.org/drawingml/2006/picture">
+                  <pic:nvPicPr>
+                    <pic:cNvPr id="0" name="Picture 20" descr="C:\Users\Miguel\AppData\Local\Microsoft\Windows\INetCache\Content.Word\pergunta5-1 tab2.png"/>
+                    <pic:cNvPicPr>
+                      <a:picLocks noChangeAspect="1" noChangeArrowheads="1"/>
+                    </pic:cNvPicPr>
+                  </pic:nvPicPr>
+                  <pic:blipFill>
+                    <a:blip r:embed="rId11">
+                      <a:extLst>
+                        <a:ext uri="{28A0092B-C50C-407E-A947-70E740481C1C}">
+                          <a14:useLocalDpi xmlns:a14="http://schemas.microsoft.com/office/drawing/2010/main" val="0"/>
+                        </a:ext>
+                      </a:extLst>
+                    </a:blip>
+                    <a:srcRect/>
+                    <a:stretch>
+                      <a:fillRect/>
+                    </a:stretch>
+                  </pic:blipFill>
+                  <pic:spPr bwMode="auto">
+                    <a:xfrm>
+                      <a:off x="0" y="0"/>
+                      <a:ext cx="2029460" cy="3209925"/>
                     </a:xfrm>
                     <a:prstGeom prst="rect">
                       <a:avLst/>
@@ -1781,21 +2464,138 @@
           <w:noProof/>
           <w:sz w:val="22"/>
           <w:szCs w:val="22"/>
+          <w:lang w:val="pt-PT" w:eastAsia="pt-PT"/>
+        </w:rPr>
+        <mc:AlternateContent>
+          <mc:Choice Requires="wps">
+            <w:drawing>
+              <wp:anchor distT="45720" distB="45720" distL="114300" distR="114300" simplePos="0" relativeHeight="251684352" behindDoc="1" locked="0" layoutInCell="1" allowOverlap="1" wp14:anchorId="5BC117AA" wp14:editId="27BA8077">
+                <wp:simplePos x="0" y="0"/>
+                <wp:positionH relativeFrom="column">
+                  <wp:posOffset>4156710</wp:posOffset>
+                </wp:positionH>
+                <wp:positionV relativeFrom="paragraph">
+                  <wp:posOffset>675640</wp:posOffset>
+                </wp:positionV>
+                <wp:extent cx="1933575" cy="257175"/>
+                <wp:effectExtent l="0" t="0" r="28575" b="28575"/>
+                <wp:wrapTight wrapText="bothSides">
+                  <wp:wrapPolygon edited="0">
+                    <wp:start x="0" y="0"/>
+                    <wp:lineTo x="0" y="22400"/>
+                    <wp:lineTo x="21706" y="22400"/>
+                    <wp:lineTo x="21706" y="0"/>
+                    <wp:lineTo x="0" y="0"/>
+                  </wp:wrapPolygon>
+                </wp:wrapTight>
+                <wp:docPr id="15" name="Text Box 2"/>
+                <wp:cNvGraphicFramePr>
+                  <a:graphicFrameLocks xmlns:a="http://schemas.openxmlformats.org/drawingml/2006/main"/>
+                </wp:cNvGraphicFramePr>
+                <a:graphic xmlns:a="http://schemas.openxmlformats.org/drawingml/2006/main">
+                  <a:graphicData uri="http://schemas.microsoft.com/office/word/2010/wordprocessingShape">
+                    <wps:wsp>
+                      <wps:cNvSpPr txBox="1">
+                        <a:spLocks noChangeArrowheads="1"/>
+                      </wps:cNvSpPr>
+                      <wps:spPr bwMode="auto">
+                        <a:xfrm>
+                          <a:off x="0" y="0"/>
+                          <a:ext cx="1933575" cy="257175"/>
+                        </a:xfrm>
+                        <a:prstGeom prst="rect">
+                          <a:avLst/>
+                        </a:prstGeom>
+                        <a:solidFill>
+                          <a:srgbClr val="FFFFFF"/>
+                        </a:solidFill>
+                        <a:ln w="9525">
+                          <a:solidFill>
+                            <a:srgbClr val="000000"/>
+                          </a:solidFill>
+                          <a:miter lim="800000"/>
+                          <a:headEnd/>
+                          <a:tailEnd/>
+                        </a:ln>
+                      </wps:spPr>
+                      <wps:txbx>
+                        <w:txbxContent>
+                          <w:p>
+                            <w:pPr>
+                              <w:rPr>
+                                <w:sz w:val="22"/>
+                              </w:rPr>
+                            </w:pPr>
+                            <w:r>
+                              <w:rPr>
+                                <w:sz w:val="22"/>
+                              </w:rPr>
+                              <w:t>Task 4</w:t>
+                            </w:r>
+                          </w:p>
+                        </w:txbxContent>
+                      </wps:txbx>
+                      <wps:bodyPr rot="0" vert="horz" wrap="square" lIns="91440" tIns="45720" rIns="91440" bIns="45720" anchor="t" anchorCtr="0">
+                        <a:noAutofit/>
+                      </wps:bodyPr>
+                    </wps:wsp>
+                  </a:graphicData>
+                </a:graphic>
+                <wp14:sizeRelH relativeFrom="margin">
+                  <wp14:pctWidth>0</wp14:pctWidth>
+                </wp14:sizeRelH>
+                <wp14:sizeRelV relativeFrom="margin">
+                  <wp14:pctHeight>0</wp14:pctHeight>
+                </wp14:sizeRelV>
+              </wp:anchor>
+            </w:drawing>
+          </mc:Choice>
+          <mc:Fallback>
+            <w:pict>
+              <v:shape w14:anchorId="5BC117AA" id="_x0000_s1031" type="#_x0000_t202" style="position:absolute;margin-left:327.3pt;margin-top:53.2pt;width:152.25pt;height:20.25pt;z-index:-251632128;visibility:visible;mso-wrap-style:square;mso-width-percent:0;mso-height-percent:0;mso-wrap-distance-left:9pt;mso-wrap-distance-top:3.6pt;mso-wrap-distance-right:9pt;mso-wrap-distance-bottom:3.6pt;mso-position-horizontal:absolute;mso-position-horizontal-relative:text;mso-position-vertical:absolute;mso-position-vertical-relative:text;mso-width-percent:0;mso-height-percent:0;mso-width-relative:margin;mso-height-relative:margin;v-text-anchor:top" o:gfxdata="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">
+                <v:textbox>
+                  <w:txbxContent>
+                    <w:p>
+                      <w:pPr>
+                        <w:rPr>
+                          <w:sz w:val="22"/>
+                        </w:rPr>
+                      </w:pPr>
+                      <w:r>
+                        <w:rPr>
+                          <w:sz w:val="22"/>
+                        </w:rPr>
+                        <w:t>Task 4</w:t>
+                      </w:r>
+                    </w:p>
+                  </w:txbxContent>
+                </v:textbox>
+                <w10:wrap type="tight"/>
+              </v:shape>
+            </w:pict>
+          </mc:Fallback>
+        </mc:AlternateContent>
+      </w:r>
+      <w:r>
+        <w:rPr>
+          <w:noProof/>
+          <w:sz w:val="22"/>
+          <w:szCs w:val="22"/>
           <w:lang w:eastAsia="pt-PT"/>
         </w:rPr>
         <w:drawing>
-          <wp:anchor distT="0" distB="0" distL="114300" distR="114300" simplePos="0" relativeHeight="251716608" behindDoc="0" locked="0" layoutInCell="1" allowOverlap="1" wp14:anchorId="07E4A540" wp14:editId="606454FB">
+          <wp:anchor distT="0" distB="0" distL="114300" distR="114300" simplePos="0" relativeHeight="251662848" behindDoc="0" locked="0" layoutInCell="1" allowOverlap="1" wp14:anchorId="5BB5E605" wp14:editId="4F0A9828">
             <wp:simplePos x="0" y="0"/>
             <wp:positionH relativeFrom="column">
-              <wp:posOffset>3810</wp:posOffset>
+              <wp:posOffset>2054860</wp:posOffset>
             </wp:positionH>
             <wp:positionV relativeFrom="page">
-              <wp:posOffset>6765290</wp:posOffset>
+              <wp:posOffset>6752590</wp:posOffset>
             </wp:positionV>
-            <wp:extent cx="2019300" cy="3206750"/>
-            <wp:effectExtent l="0" t="0" r="0" b="0"/>
+            <wp:extent cx="2015490" cy="3190875"/>
+            <wp:effectExtent l="0" t="0" r="3810" b="9525"/>
             <wp:wrapSquare wrapText="bothSides"/>
-            <wp:docPr id="11" name="Picture 11" descr="C:\Users\Miguel\AppData\Local\Microsoft\Windows\INetCache\Content.Word\pergunta5-1 tab2.png"/>
+            <wp:docPr id="8" name="Picture 8" descr="C:\Users\Miguel\AppData\Local\Microsoft\Windows\INetCache\Content.Word\pergunta5-2 tab2.png"/>
             <wp:cNvGraphicFramePr>
               <a:graphicFrameLocks xmlns:a="http://schemas.openxmlformats.org/drawingml/2006/main" noChangeAspect="1"/>
             </wp:cNvGraphicFramePr>
@@ -1803,13 +2603,13 @@
               <a:graphicData uri="http://schemas.openxmlformats.org/drawingml/2006/picture">
                 <pic:pic xmlns:pic="http://schemas.openxmlformats.org/drawingml/2006/picture">
                   <pic:nvPicPr>
-                    <pic:cNvPr id="0" name="Picture 68" descr="C:\Users\Miguel\AppData\Local\Microsoft\Windows\INetCache\Content.Word\pergunta5-1 tab2.png"/>
+                    <pic:cNvPr id="0" name="Picture 15" descr="C:\Users\Miguel\AppData\Local\Microsoft\Windows\INetCache\Content.Word\pergunta5-2 tab2.png"/>
                     <pic:cNvPicPr>
                       <a:picLocks noChangeAspect="1" noChangeArrowheads="1"/>
                     </pic:cNvPicPr>
                   </pic:nvPicPr>
                   <pic:blipFill>
-                    <a:blip r:embed="rId11">
+                    <a:blip r:embed="rId12">
                       <a:extLst>
                         <a:ext uri="{28A0092B-C50C-407E-A947-70E740481C1C}">
                           <a14:useLocalDpi xmlns:a14="http://schemas.microsoft.com/office/drawing/2010/main" val="0"/>
@@ -1824,7 +2624,7 @@
                   <pic:spPr bwMode="auto">
                     <a:xfrm>
                       <a:off x="0" y="0"/>
-                      <a:ext cx="2019300" cy="3206750"/>
+                      <a:ext cx="2015490" cy="3190875"/>
                     </a:xfrm>
                     <a:prstGeom prst="rect">
                       <a:avLst/>
@@ -1849,74 +2649,11 @@
       <w:r>
         <w:rPr>
           <w:rFonts w:ascii="Calibri" w:hAnsi="Calibri" w:cs="Calibri"/>
-          <w:noProof/>
           <w:color w:val="000000"/>
           <w:sz w:val="22"/>
           <w:szCs w:val="22"/>
-          <w:lang w:val="pt-PT" w:eastAsia="pt-PT"/>
-        </w:rPr>
-        <w:drawing>
-          <wp:anchor distT="0" distB="0" distL="114300" distR="114300" simplePos="0" relativeHeight="251713536" behindDoc="0" locked="0" layoutInCell="1" allowOverlap="1" wp14:anchorId="5265B785" wp14:editId="7E706FF4">
-            <wp:simplePos x="0" y="0"/>
-            <wp:positionH relativeFrom="column">
-              <wp:posOffset>4123055</wp:posOffset>
-            </wp:positionH>
-            <wp:positionV relativeFrom="page">
-              <wp:posOffset>6781800</wp:posOffset>
-            </wp:positionV>
-            <wp:extent cx="1995170" cy="3171825"/>
-            <wp:effectExtent l="0" t="0" r="5080" b="9525"/>
-            <wp:wrapSquare wrapText="bothSides"/>
-            <wp:docPr id="10" name="Picture 10" descr="C:\Users\Miguel\AppData\Local\Microsoft\Windows\INetCache\Content.Word\pergunta5-3 tab2.png"/>
-            <wp:cNvGraphicFramePr>
-              <a:graphicFrameLocks xmlns:a="http://schemas.openxmlformats.org/drawingml/2006/main" noChangeAspect="1"/>
-            </wp:cNvGraphicFramePr>
-            <a:graphic xmlns:a="http://schemas.openxmlformats.org/drawingml/2006/main">
-              <a:graphicData uri="http://schemas.openxmlformats.org/drawingml/2006/picture">
-                <pic:pic xmlns:pic="http://schemas.openxmlformats.org/drawingml/2006/picture">
-                  <pic:nvPicPr>
-                    <pic:cNvPr id="0" name="Picture 54" descr="C:\Users\Miguel\AppData\Local\Microsoft\Windows\INetCache\Content.Word\pergunta5-3 tab2.png"/>
-                    <pic:cNvPicPr>
-                      <a:picLocks noChangeAspect="1" noChangeArrowheads="1"/>
-                    </pic:cNvPicPr>
-                  </pic:nvPicPr>
-                  <pic:blipFill>
-                    <a:blip r:embed="rId12">
-                      <a:extLst>
-                        <a:ext uri="{28A0092B-C50C-407E-A947-70E740481C1C}">
-                          <a14:useLocalDpi xmlns:a14="http://schemas.microsoft.com/office/drawing/2010/main" val="0"/>
-                        </a:ext>
-                      </a:extLst>
-                    </a:blip>
-                    <a:srcRect/>
-                    <a:stretch>
-                      <a:fillRect/>
-                    </a:stretch>
-                  </pic:blipFill>
-                  <pic:spPr bwMode="auto">
-                    <a:xfrm>
-                      <a:off x="0" y="0"/>
-                      <a:ext cx="1995170" cy="3171825"/>
-                    </a:xfrm>
-                    <a:prstGeom prst="rect">
-                      <a:avLst/>
-                    </a:prstGeom>
-                    <a:noFill/>
-                    <a:ln>
-                      <a:noFill/>
-                    </a:ln>
-                  </pic:spPr>
-                </pic:pic>
-              </a:graphicData>
-            </a:graphic>
-            <wp14:sizeRelH relativeFrom="margin">
-              <wp14:pctWidth>0</wp14:pctWidth>
-            </wp14:sizeRelH>
-            <wp14:sizeRelV relativeFrom="margin">
-              <wp14:pctHeight>0</wp14:pctHeight>
-            </wp14:sizeRelV>
-          </wp:anchor>
-        </w:drawing>
+        </w:rPr>
+        <w:t>5 – How do the USSR and Russia’s cumulative scores compare?</w:t>
       </w:r>
       <w:r>
         <w:rPr>
@@ -1925,7 +2662,7 @@
           <w:sz w:val="22"/>
           <w:szCs w:val="22"/>
         </w:rPr>
-        <w:t>5 – How do the USSR and Russia’s cumulative scores compare?</w:t>
+        <w:t xml:space="preserve"> Considering we had previously compared the USSR and China’s scores, we can click on China (bottom left picture in page 2)</w:t>
       </w:r>
       <w:r>
         <w:rPr>
@@ -1934,10 +2671,53 @@
           <w:sz w:val="22"/>
           <w:szCs w:val="22"/>
         </w:rPr>
-        <w:t xml:space="preserve"> Considering we had previously compared the USSR and China’s scores, we can click on China (bottom left picture in page 2) to remove it. Then look for USSR in the search bar and click on it to add it (bottom middle picture in page 2). It then appears on the second slot of the comparison (bottom right picture in page 2).</w:t>
-      </w:r>
-      <w:bookmarkStart w:id="0" w:name="_GoBack"/>
-      <w:bookmarkEnd w:id="0"/>
+        <w:t xml:space="preserve"> to remove it. Then look for </w:t>
+      </w:r>
+      <w:r>
+        <w:rPr>
+          <w:rFonts w:ascii="Calibri" w:hAnsi="Calibri" w:cs="Calibri"/>
+          <w:color w:val="000000"/>
+          <w:sz w:val="22"/>
+          <w:szCs w:val="22"/>
+        </w:rPr>
+        <w:t>R</w:t>
+      </w:r>
+      <w:r>
+        <w:rPr>
+          <w:rFonts w:ascii="Calibri" w:hAnsi="Calibri" w:cs="Calibri"/>
+          <w:color w:val="000000"/>
+          <w:sz w:val="22"/>
+          <w:szCs w:val="22"/>
+        </w:rPr>
+        <w:t>ussia</w:t>
+      </w:r>
+      <w:r>
+        <w:rPr>
+          <w:rFonts w:ascii="Calibri" w:hAnsi="Calibri" w:cs="Calibri"/>
+          <w:color w:val="000000"/>
+          <w:sz w:val="22"/>
+          <w:szCs w:val="22"/>
+        </w:rPr>
+        <w:t xml:space="preserve"> in the </w:t>
+      </w:r>
+      <w:r>
+        <w:rPr>
+          <w:rFonts w:ascii="Calibri" w:hAnsi="Calibri" w:cs="Calibri"/>
+          <w:color w:val="000000"/>
+          <w:sz w:val="22"/>
+          <w:szCs w:val="22"/>
+        </w:rPr>
+        <w:t xml:space="preserve">second </w:t>
+      </w:r>
+      <w:r>
+        <w:rPr>
+          <w:rFonts w:ascii="Calibri" w:hAnsi="Calibri" w:cs="Calibri"/>
+          <w:color w:val="000000"/>
+          <w:sz w:val="22"/>
+          <w:szCs w:val="22"/>
+        </w:rPr>
+        <w:t>search bar and click on it to add it (bottom middle picture in page 2). It then appears on the second slot of the comparison (bottom right picture in page 2).</w:t>
+      </w:r>
     </w:p>
     <w:sectPr>
       <w:pgSz w:w="11900" w:h="16840"/>

</xml_diff>

<commit_message>
doc corrigido mais ppt parte 1
</commit_message>
<xml_diff>
--- a/checkpoint3/G01A - Checkpoint 3.docx
+++ b/checkpoint3/G01A - Checkpoint 3.docx
@@ -347,7 +347,45 @@
           <w:szCs w:val="22"/>
           <w:lang w:val="en-GB"/>
         </w:rPr>
-        <w:t xml:space="preserve"> The length is the amount of medals and a different position is assigned to each country.</w:t>
+        <w:t xml:space="preserve"> The length is the amount of medals </w:t>
+      </w:r>
+      <w:r>
+        <w:rPr>
+          <w:rFonts w:ascii="Calibri" w:eastAsia="DejaVu Sans Condensed" w:hAnsi="Calibri"/>
+          <w:sz w:val="22"/>
+          <w:szCs w:val="22"/>
+          <w:lang w:val="en-GB"/>
+        </w:rPr>
+        <w:t xml:space="preserve">(labelled) </w:t>
+      </w:r>
+      <w:bookmarkStart w:id="0" w:name="_GoBack"/>
+      <w:bookmarkEnd w:id="0"/>
+      <w:r>
+        <w:rPr>
+          <w:rFonts w:ascii="Calibri" w:eastAsia="DejaVu Sans Condensed" w:hAnsi="Calibri"/>
+          <w:sz w:val="22"/>
+          <w:szCs w:val="22"/>
+          <w:lang w:val="en-GB"/>
+        </w:rPr>
+        <w:t>and a different position is assigned to each country</w:t>
+      </w:r>
+      <w:r>
+        <w:rPr>
+          <w:rFonts w:ascii="Calibri" w:eastAsia="DejaVu Sans Condensed" w:hAnsi="Calibri"/>
+          <w:sz w:val="22"/>
+          <w:szCs w:val="22"/>
+          <w:lang w:val="en-GB"/>
+        </w:rPr>
+        <w:t xml:space="preserve"> (also labelled)</w:t>
+      </w:r>
+      <w:r>
+        <w:rPr>
+          <w:rFonts w:ascii="Calibri" w:eastAsia="DejaVu Sans Condensed" w:hAnsi="Calibri"/>
+          <w:sz w:val="22"/>
+          <w:szCs w:val="22"/>
+          <w:lang w:val="en-GB"/>
+        </w:rPr>
+        <w:t>.</w:t>
       </w:r>
       <w:r>
         <w:rPr>
@@ -513,7 +551,7 @@
           <w:lang w:val="pt-PT" w:eastAsia="pt-PT"/>
         </w:rPr>
         <w:drawing>
-          <wp:anchor distT="0" distB="0" distL="114300" distR="114300" simplePos="0" relativeHeight="251600896" behindDoc="0" locked="0" layoutInCell="1" allowOverlap="1" wp14:anchorId="7336735B" wp14:editId="236A6F9A">
+          <wp:anchor distT="0" distB="0" distL="114300" distR="114300" simplePos="0" relativeHeight="251651072" behindDoc="0" locked="0" layoutInCell="1" allowOverlap="1" wp14:anchorId="7336735B" wp14:editId="236A6F9A">
             <wp:simplePos x="0" y="0"/>
             <wp:positionH relativeFrom="column">
               <wp:posOffset>3975735</wp:posOffset>
@@ -945,7 +983,7 @@
         <mc:AlternateContent>
           <mc:Choice Requires="wps">
             <w:drawing>
-              <wp:anchor distT="45720" distB="45720" distL="114300" distR="114300" simplePos="0" relativeHeight="251671040" behindDoc="0" locked="0" layoutInCell="1" allowOverlap="1" wp14:anchorId="4775B6DF" wp14:editId="01362199">
+              <wp:anchor distT="45720" distB="45720" distL="114300" distR="114300" simplePos="0" relativeHeight="251659264" behindDoc="0" locked="0" layoutInCell="1" allowOverlap="1" wp14:anchorId="4775B6DF" wp14:editId="01362199">
                 <wp:simplePos x="0" y="0"/>
                 <wp:positionH relativeFrom="column">
                   <wp:posOffset>3947160</wp:posOffset>
@@ -1030,7 +1068,7 @@
                 <v:stroke joinstyle="miter"/>
                 <v:path gradientshapeok="t" o:connecttype="rect"/>
               </v:shapetype>
-              <v:shape id="Text Box 2" o:spid="_x0000_s1026" type="#_x0000_t202" style="position:absolute;left:0;text-align:left;margin-left:310.8pt;margin-top:1.15pt;width:169.3pt;height:20.25pt;z-index:251671040;visibility:visible;mso-wrap-style:square;mso-width-percent:0;mso-height-percent:0;mso-wrap-distance-left:9pt;mso-wrap-distance-top:3.6pt;mso-wrap-distance-right:9pt;mso-wrap-distance-bottom:3.6pt;mso-position-horizontal:absolute;mso-position-horizontal-relative:text;mso-position-vertical:absolute;mso-position-vertical-relative:text;mso-width-percent:0;mso-height-percent:0;mso-width-relative:margin;mso-height-relative:margin;v-text-anchor:top" o:gfxdata="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">
+              <v:shape id="Text Box 2" o:spid="_x0000_s1026" type="#_x0000_t202" style="position:absolute;left:0;text-align:left;margin-left:310.8pt;margin-top:1.15pt;width:169.3pt;height:20.25pt;z-index:251659264;visibility:visible;mso-wrap-style:square;mso-width-percent:0;mso-height-percent:0;mso-wrap-distance-left:9pt;mso-wrap-distance-top:3.6pt;mso-wrap-distance-right:9pt;mso-wrap-distance-bottom:3.6pt;mso-position-horizontal:absolute;mso-position-horizontal-relative:text;mso-position-vertical:absolute;mso-position-vertical-relative:text;mso-width-percent:0;mso-height-percent:0;mso-width-relative:margin;mso-height-relative:margin;v-text-anchor:top" o:gfxdata="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">
                 <v:textbox>
                   <w:txbxContent>
                     <w:p>
@@ -1070,7 +1108,7 @@
           <w:lang w:val="pt-PT" w:eastAsia="pt-PT"/>
         </w:rPr>
         <w:drawing>
-          <wp:anchor distT="0" distB="0" distL="114300" distR="114300" simplePos="0" relativeHeight="251609088" behindDoc="0" locked="0" layoutInCell="1" allowOverlap="1" wp14:anchorId="24F91040" wp14:editId="4B176C5C">
+          <wp:anchor distT="0" distB="0" distL="114300" distR="114300" simplePos="0" relativeHeight="251652096" behindDoc="0" locked="0" layoutInCell="1" allowOverlap="1" wp14:anchorId="24F91040" wp14:editId="4B176C5C">
             <wp:simplePos x="0" y="0"/>
             <wp:positionH relativeFrom="column">
               <wp:posOffset>4009390</wp:posOffset>
@@ -1172,8 +1210,6 @@
         </w:rPr>
         <w:t xml:space="preserve"> concerning the amount of medals it scored in a certain year (or total) and for a sport (or all of them).</w:t>
       </w:r>
-      <w:bookmarkStart w:id="0" w:name="_GoBack"/>
-      <w:bookmarkEnd w:id="0"/>
     </w:p>
     <w:p>
       <w:pPr>
@@ -1322,25 +1358,7 @@
           <w:szCs w:val="22"/>
           <w:lang w:val="en-US"/>
         </w:rPr>
-        <w:t xml:space="preserve">Using the first tab, we can select </w:t>
-      </w:r>
-      <w:proofErr w:type="gramStart"/>
-      <w:r>
-        <w:rPr>
-          <w:sz w:val="22"/>
-          <w:szCs w:val="22"/>
-          <w:lang w:val="en-US"/>
-        </w:rPr>
-        <w:t>All</w:t>
-      </w:r>
-      <w:proofErr w:type="gramEnd"/>
-      <w:r>
-        <w:rPr>
-          <w:sz w:val="22"/>
-          <w:szCs w:val="22"/>
-          <w:lang w:val="en-US"/>
-        </w:rPr>
-        <w:t xml:space="preserve"> the medals, the sport Judo and choose to see the results for all time. Then we can see that Japan is at the top of the results, with the most medal</w:t>
+        <w:t>Using the first tab, we can select All the medals, the sport Judo and choose to see the results for all time. Then we can see that Japan is at the top of the results, with the most medal</w:t>
       </w:r>
       <w:r>
         <w:rPr>
@@ -1378,7 +1396,7 @@
         <mc:AlternateContent>
           <mc:Choice Requires="wps">
             <w:drawing>
-              <wp:anchor distT="0" distB="0" distL="114300" distR="114300" simplePos="0" relativeHeight="251675136" behindDoc="0" locked="0" layoutInCell="1" allowOverlap="1" wp14:anchorId="26ED1B94" wp14:editId="008C20F9">
+              <wp:anchor distT="0" distB="0" distL="114300" distR="114300" simplePos="0" relativeHeight="251660288" behindDoc="0" locked="0" layoutInCell="1" allowOverlap="1" wp14:anchorId="26ED1B94" wp14:editId="008C20F9">
                 <wp:simplePos x="0" y="0"/>
                 <wp:positionH relativeFrom="column">
                   <wp:posOffset>4042410</wp:posOffset>
@@ -1461,7 +1479,7 @@
           </mc:Choice>
           <mc:Fallback>
             <w:pict>
-              <v:shape w14:anchorId="26ED1B94" id="Text Box 13" o:spid="_x0000_s1027" type="#_x0000_t202" style="position:absolute;margin-left:318.3pt;margin-top:69.5pt;width:160.5pt;height:20.3pt;z-index:251675136;visibility:visible;mso-wrap-style:square;mso-height-percent:0;mso-wrap-distance-left:9pt;mso-wrap-distance-top:0;mso-wrap-distance-right:9pt;mso-wrap-distance-bottom:0;mso-position-horizontal:absolute;mso-position-horizontal-relative:text;mso-position-vertical:absolute;mso-position-vertical-relative:text;mso-height-percent:0;mso-height-relative:margin;v-text-anchor:top" o:gfxdata="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" fillcolor="white [3201]" strokeweight=".5pt">
+              <v:shape w14:anchorId="26ED1B94" id="Text Box 13" o:spid="_x0000_s1027" type="#_x0000_t202" style="position:absolute;margin-left:318.3pt;margin-top:69.5pt;width:160.5pt;height:20.3pt;z-index:251660288;visibility:visible;mso-wrap-style:square;mso-height-percent:0;mso-wrap-distance-left:9pt;mso-wrap-distance-top:0;mso-wrap-distance-right:9pt;mso-wrap-distance-bottom:0;mso-position-horizontal:absolute;mso-position-horizontal-relative:text;mso-position-vertical:absolute;mso-position-vertical-relative:text;mso-height-percent:0;mso-height-relative:margin;v-text-anchor:top" o:gfxdata="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" fillcolor="white [3201]" strokeweight=".5pt">
                 <v:textbox>
                   <w:txbxContent>
                     <w:p>
@@ -1503,7 +1521,7 @@
         </w:rPr>
         <w:lastRenderedPageBreak/>
         <w:drawing>
-          <wp:anchor distT="0" distB="0" distL="114300" distR="114300" simplePos="0" relativeHeight="251643392" behindDoc="0" locked="0" layoutInCell="1" allowOverlap="1" wp14:anchorId="532369D7" wp14:editId="149ABD6B">
+          <wp:anchor distT="0" distB="0" distL="114300" distR="114300" simplePos="0" relativeHeight="251655168" behindDoc="0" locked="0" layoutInCell="1" allowOverlap="1" wp14:anchorId="532369D7" wp14:editId="149ABD6B">
             <wp:simplePos x="0" y="0"/>
             <wp:positionH relativeFrom="column">
               <wp:posOffset>4118610</wp:posOffset>
@@ -1632,7 +1650,7 @@
           <w:lang w:eastAsia="pt-PT"/>
         </w:rPr>
         <w:drawing>
-          <wp:anchor distT="0" distB="0" distL="114300" distR="114300" simplePos="0" relativeHeight="251631104" behindDoc="0" locked="0" layoutInCell="1" allowOverlap="1" wp14:anchorId="2BF771D2" wp14:editId="39799671">
+          <wp:anchor distT="0" distB="0" distL="114300" distR="114300" simplePos="0" relativeHeight="251653120" behindDoc="0" locked="0" layoutInCell="1" allowOverlap="1" wp14:anchorId="2BF771D2" wp14:editId="39799671">
             <wp:simplePos x="0" y="0"/>
             <wp:positionH relativeFrom="column">
               <wp:posOffset>3810</wp:posOffset>
@@ -1758,7 +1776,7 @@
         <mc:AlternateContent>
           <mc:Choice Requires="wps">
             <w:drawing>
-              <wp:anchor distT="45720" distB="45720" distL="114300" distR="114300" simplePos="0" relativeHeight="251686400" behindDoc="1" locked="0" layoutInCell="1" allowOverlap="1" wp14:anchorId="50522D1B" wp14:editId="2CAC789F">
+              <wp:anchor distT="45720" distB="45720" distL="114300" distR="114300" simplePos="0" relativeHeight="251664384" behindDoc="1" locked="0" layoutInCell="1" allowOverlap="1" wp14:anchorId="50522D1B" wp14:editId="2CAC789F">
                 <wp:simplePos x="0" y="0"/>
                 <wp:positionH relativeFrom="column">
                   <wp:posOffset>-2152650</wp:posOffset>
@@ -1841,7 +1859,7 @@
           </mc:Choice>
           <mc:Fallback>
             <w:pict>
-              <v:shape w14:anchorId="50522D1B" id="_x0000_s1028" type="#_x0000_t202" style="position:absolute;margin-left:-169.5pt;margin-top:45.3pt;width:156pt;height:20.25pt;z-index:-251630080;visibility:visible;mso-wrap-style:square;mso-width-percent:0;mso-height-percent:0;mso-wrap-distance-left:9pt;mso-wrap-distance-top:3.6pt;mso-wrap-distance-right:9pt;mso-wrap-distance-bottom:3.6pt;mso-position-horizontal:absolute;mso-position-horizontal-relative:text;mso-position-vertical:absolute;mso-position-vertical-relative:text;mso-width-percent:0;mso-height-percent:0;mso-width-relative:margin;mso-height-relative:margin;v-text-anchor:top" o:gfxdata="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">
+              <v:shape w14:anchorId="50522D1B" id="_x0000_s1028" type="#_x0000_t202" style="position:absolute;margin-left:-169.5pt;margin-top:45.3pt;width:156pt;height:20.25pt;z-index:-251652096;visibility:visible;mso-wrap-style:square;mso-width-percent:0;mso-height-percent:0;mso-wrap-distance-left:9pt;mso-wrap-distance-top:3.6pt;mso-wrap-distance-right:9pt;mso-wrap-distance-bottom:3.6pt;mso-position-horizontal:absolute;mso-position-horizontal-relative:text;mso-position-vertical:absolute;mso-position-vertical-relative:text;mso-width-percent:0;mso-height-percent:0;mso-width-relative:margin;mso-height-relative:margin;v-text-anchor:top" o:gfxdata="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">
                 <v:textbox>
                   <w:txbxContent>
                     <w:p>
@@ -1873,7 +1891,7 @@
           <w:lang w:eastAsia="pt-PT"/>
         </w:rPr>
         <w:drawing>
-          <wp:anchor distT="0" distB="0" distL="114300" distR="114300" simplePos="0" relativeHeight="251637248" behindDoc="0" locked="0" layoutInCell="1" allowOverlap="1" wp14:anchorId="3569BCAB" wp14:editId="62E84285">
+          <wp:anchor distT="0" distB="0" distL="114300" distR="114300" simplePos="0" relativeHeight="251654144" behindDoc="0" locked="0" layoutInCell="1" allowOverlap="1" wp14:anchorId="3569BCAB" wp14:editId="62E84285">
             <wp:simplePos x="0" y="0"/>
             <wp:positionH relativeFrom="column">
               <wp:posOffset>1971675</wp:posOffset>
@@ -1945,7 +1963,7 @@
         <mc:AlternateContent>
           <mc:Choice Requires="wps">
             <w:drawing>
-              <wp:anchor distT="45720" distB="45720" distL="114300" distR="114300" simplePos="0" relativeHeight="251675136" behindDoc="1" locked="0" layoutInCell="1" allowOverlap="1" wp14:anchorId="4DCA028D" wp14:editId="1701FE47">
+              <wp:anchor distT="45720" distB="45720" distL="114300" distR="114300" simplePos="0" relativeHeight="251661312" behindDoc="1" locked="0" layoutInCell="1" allowOverlap="1" wp14:anchorId="4DCA028D" wp14:editId="1701FE47">
                 <wp:simplePos x="0" y="0"/>
                 <wp:positionH relativeFrom="column">
                   <wp:posOffset>2000250</wp:posOffset>
@@ -2028,7 +2046,7 @@
           </mc:Choice>
           <mc:Fallback>
             <w:pict>
-              <v:shape w14:anchorId="4DCA028D" id="_x0000_s1029" type="#_x0000_t202" style="position:absolute;margin-left:157.5pt;margin-top:43.05pt;width:152.25pt;height:20.25pt;z-index:-251641344;visibility:visible;mso-wrap-style:square;mso-width-percent:0;mso-height-percent:0;mso-wrap-distance-left:9pt;mso-wrap-distance-top:3.6pt;mso-wrap-distance-right:9pt;mso-wrap-distance-bottom:3.6pt;mso-position-horizontal:absolute;mso-position-horizontal-relative:text;mso-position-vertical:absolute;mso-position-vertical-relative:text;mso-width-percent:0;mso-height-percent:0;mso-width-relative:margin;mso-height-relative:margin;v-text-anchor:top" o:gfxdata="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">
+              <v:shape w14:anchorId="4DCA028D" id="_x0000_s1029" type="#_x0000_t202" style="position:absolute;margin-left:157.5pt;margin-top:43.05pt;width:152.25pt;height:20.25pt;z-index:-251655168;visibility:visible;mso-wrap-style:square;mso-width-percent:0;mso-height-percent:0;mso-wrap-distance-left:9pt;mso-wrap-distance-top:3.6pt;mso-wrap-distance-right:9pt;mso-wrap-distance-bottom:3.6pt;mso-position-horizontal:absolute;mso-position-horizontal-relative:text;mso-position-vertical:absolute;mso-position-vertical-relative:text;mso-width-percent:0;mso-height-percent:0;mso-width-relative:margin;mso-height-relative:margin;v-text-anchor:top" o:gfxdata="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">
                 <v:textbox>
                   <w:txbxContent>
                     <w:p>
@@ -2218,7 +2236,7 @@
         <mc:AlternateContent>
           <mc:Choice Requires="wps">
             <w:drawing>
-              <wp:anchor distT="45720" distB="45720" distL="114300" distR="114300" simplePos="0" relativeHeight="251683328" behindDoc="1" locked="0" layoutInCell="1" allowOverlap="1" wp14:anchorId="33EB128B" wp14:editId="3F2A6747">
+              <wp:anchor distT="45720" distB="45720" distL="114300" distR="114300" simplePos="0" relativeHeight="251662336" behindDoc="1" locked="0" layoutInCell="1" allowOverlap="1" wp14:anchorId="33EB128B" wp14:editId="3F2A6747">
                 <wp:simplePos x="0" y="0"/>
                 <wp:positionH relativeFrom="column">
                   <wp:posOffset>2080260</wp:posOffset>
@@ -2301,7 +2319,7 @@
           </mc:Choice>
           <mc:Fallback>
             <w:pict>
-              <v:shape w14:anchorId="33EB128B" id="_x0000_s1030" type="#_x0000_t202" style="position:absolute;margin-left:163.8pt;margin-top:352.6pt;width:152.25pt;height:20.25pt;z-index:-251633152;visibility:visible;mso-wrap-style:square;mso-width-percent:0;mso-height-percent:0;mso-wrap-distance-left:9pt;mso-wrap-distance-top:3.6pt;mso-wrap-distance-right:9pt;mso-wrap-distance-bottom:3.6pt;mso-position-horizontal:absolute;mso-position-horizontal-relative:text;mso-position-vertical:absolute;mso-position-vertical-relative:text;mso-width-percent:0;mso-height-percent:0;mso-width-relative:margin;mso-height-relative:margin;v-text-anchor:top" o:gfxdata="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">
+              <v:shape w14:anchorId="33EB128B" id="_x0000_s1030" type="#_x0000_t202" style="position:absolute;margin-left:163.8pt;margin-top:352.6pt;width:152.25pt;height:20.25pt;z-index:-251654144;visibility:visible;mso-wrap-style:square;mso-width-percent:0;mso-height-percent:0;mso-wrap-distance-left:9pt;mso-wrap-distance-top:3.6pt;mso-wrap-distance-right:9pt;mso-wrap-distance-bottom:3.6pt;mso-position-horizontal:absolute;mso-position-horizontal-relative:text;mso-position-vertical:absolute;mso-position-vertical-relative:text;mso-width-percent:0;mso-height-percent:0;mso-width-relative:margin;mso-height-relative:margin;v-text-anchor:top" o:gfxdata="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">
                 <v:textbox>
                   <w:txbxContent>
                     <w:p>
@@ -2330,10 +2348,10 @@
           <w:noProof/>
           <w:sz w:val="22"/>
           <w:szCs w:val="22"/>
-          <w:lang w:eastAsia="pt-PT"/>
+          <w:lang w:val="pt-PT" w:eastAsia="pt-PT"/>
         </w:rPr>
         <w:drawing>
-          <wp:anchor distT="0" distB="0" distL="114300" distR="114300" simplePos="0" relativeHeight="251656704" behindDoc="0" locked="0" layoutInCell="1" allowOverlap="1" wp14:anchorId="1122047C" wp14:editId="136001EF">
+          <wp:anchor distT="0" distB="0" distL="114300" distR="114300" simplePos="0" relativeHeight="251656192" behindDoc="0" locked="0" layoutInCell="1" allowOverlap="1" wp14:anchorId="1122047C" wp14:editId="136001EF">
             <wp:simplePos x="0" y="0"/>
             <wp:positionH relativeFrom="column">
               <wp:posOffset>4099560</wp:posOffset>
@@ -2397,7 +2415,7 @@
           <w:lang w:val="pt-PT" w:eastAsia="pt-PT"/>
         </w:rPr>
         <w:drawing>
-          <wp:anchor distT="0" distB="0" distL="114300" distR="114300" simplePos="0" relativeHeight="251666944" behindDoc="0" locked="0" layoutInCell="1" allowOverlap="1" wp14:anchorId="517A6940" wp14:editId="60498ED2">
+          <wp:anchor distT="0" distB="0" distL="114300" distR="114300" simplePos="0" relativeHeight="251658240" behindDoc="0" locked="0" layoutInCell="1" allowOverlap="1" wp14:anchorId="517A6940" wp14:editId="60498ED2">
             <wp:simplePos x="0" y="0"/>
             <wp:positionH relativeFrom="column">
               <wp:posOffset>3175</wp:posOffset>
@@ -2469,7 +2487,7 @@
         <mc:AlternateContent>
           <mc:Choice Requires="wps">
             <w:drawing>
-              <wp:anchor distT="45720" distB="45720" distL="114300" distR="114300" simplePos="0" relativeHeight="251684352" behindDoc="1" locked="0" layoutInCell="1" allowOverlap="1" wp14:anchorId="5BC117AA" wp14:editId="27BA8077">
+              <wp:anchor distT="45720" distB="45720" distL="114300" distR="114300" simplePos="0" relativeHeight="251663360" behindDoc="1" locked="0" layoutInCell="1" allowOverlap="1" wp14:anchorId="5BC117AA" wp14:editId="27BA8077">
                 <wp:simplePos x="0" y="0"/>
                 <wp:positionH relativeFrom="column">
                   <wp:posOffset>4156710</wp:posOffset>
@@ -2552,7 +2570,7 @@
           </mc:Choice>
           <mc:Fallback>
             <w:pict>
-              <v:shape w14:anchorId="5BC117AA" id="_x0000_s1031" type="#_x0000_t202" style="position:absolute;margin-left:327.3pt;margin-top:53.2pt;width:152.25pt;height:20.25pt;z-index:-251632128;visibility:visible;mso-wrap-style:square;mso-width-percent:0;mso-height-percent:0;mso-wrap-distance-left:9pt;mso-wrap-distance-top:3.6pt;mso-wrap-distance-right:9pt;mso-wrap-distance-bottom:3.6pt;mso-position-horizontal:absolute;mso-position-horizontal-relative:text;mso-position-vertical:absolute;mso-position-vertical-relative:text;mso-width-percent:0;mso-height-percent:0;mso-width-relative:margin;mso-height-relative:margin;v-text-anchor:top" o:gfxdata="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">
+              <v:shape w14:anchorId="5BC117AA" id="_x0000_s1031" type="#_x0000_t202" style="position:absolute;margin-left:327.3pt;margin-top:53.2pt;width:152.25pt;height:20.25pt;z-index:-251653120;visibility:visible;mso-wrap-style:square;mso-width-percent:0;mso-height-percent:0;mso-wrap-distance-left:9pt;mso-wrap-distance-top:3.6pt;mso-wrap-distance-right:9pt;mso-wrap-distance-bottom:3.6pt;mso-position-horizontal:absolute;mso-position-horizontal-relative:text;mso-position-vertical:absolute;mso-position-vertical-relative:text;mso-width-percent:0;mso-height-percent:0;mso-width-relative:margin;mso-height-relative:margin;v-text-anchor:top" o:gfxdata="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">
                 <v:textbox>
                   <w:txbxContent>
                     <w:p>
@@ -2581,10 +2599,10 @@
           <w:noProof/>
           <w:sz w:val="22"/>
           <w:szCs w:val="22"/>
-          <w:lang w:eastAsia="pt-PT"/>
+          <w:lang w:val="pt-PT" w:eastAsia="pt-PT"/>
         </w:rPr>
         <w:drawing>
-          <wp:anchor distT="0" distB="0" distL="114300" distR="114300" simplePos="0" relativeHeight="251662848" behindDoc="0" locked="0" layoutInCell="1" allowOverlap="1" wp14:anchorId="5BB5E605" wp14:editId="4F0A9828">
+          <wp:anchor distT="0" distB="0" distL="114300" distR="114300" simplePos="0" relativeHeight="251657216" behindDoc="0" locked="0" layoutInCell="1" allowOverlap="1" wp14:anchorId="5BB5E605" wp14:editId="4F0A9828">
             <wp:simplePos x="0" y="0"/>
             <wp:positionH relativeFrom="column">
               <wp:posOffset>2054860</wp:posOffset>

</xml_diff>